<commit_message>
Added components and functions to Design Doc
</commit_message>
<xml_diff>
--- a/documentation/LBMS R1 Design Document.docx
+++ b/documentation/LBMS R1 Design Document.docx
@@ -63,7 +63,7 @@
                     <pic:cNvPicPr preferRelativeResize="0"/>
                   </pic:nvPicPr>
                   <pic:blipFill>
-                    <a:blip r:embed="rId7"/>
+                    <a:blip r:embed="rId8"/>
                     <a:srcRect/>
                     <a:stretch>
                       <a:fillRect/>
@@ -222,6 +222,13 @@
     </w:p>
     <w:sdt>
       <w:sdtPr>
+        <w:rPr>
+          <w:rFonts w:ascii="Calibri" w:eastAsia="Calibri" w:hAnsi="Calibri" w:cs="Calibri"/>
+          <w:bCs w:val="0"/>
+          <w:color w:val="000000"/>
+          <w:sz w:val="22"/>
+          <w:szCs w:val="22"/>
+        </w:rPr>
         <w:id w:val="-1237239337"/>
         <w:docPartObj>
           <w:docPartGallery w:val="Table of Contents"/>
@@ -230,12 +237,8 @@
       </w:sdtPr>
       <w:sdtEndPr>
         <w:rPr>
-          <w:rFonts w:ascii="Calibri" w:eastAsia="Calibri" w:hAnsi="Calibri" w:cs="Calibri"/>
           <w:b/>
           <w:noProof/>
-          <w:color w:val="000000"/>
-          <w:sz w:val="22"/>
-          <w:szCs w:val="22"/>
         </w:rPr>
       </w:sdtEndPr>
       <w:sdtContent>
@@ -2014,13 +2017,7 @@
     </w:p>
     <w:p>
       <w:r>
-        <w:t>D</w:t>
-      </w:r>
-      <w:r>
-        <w:t>esign and implement the Library Book Management System (LBMS). The LBMS is Book Worm Library’s (BWL) system for providing book information to users, tracking library visitor statistics for a library statistics report, tracking checked out books, and allowi</w:t>
-      </w:r>
-      <w:r>
-        <w:t>ng the library inventory to be updated. It is the server-side system that provides an API used by client-side interfaces that BWL employees use.</w:t>
+        <w:t>Design and implement the Library Book Management System (LBMS). The LBMS is Book Worm Library’s (BWL) system for providing book information to users, tracking library visitor statistics for a library statistics report, tracking checked out books, and allowing the library inventory to be updated. It is the server-side system that provides an API used by client-side interfaces that BWL employees use.</w:t>
       </w:r>
     </w:p>
     <w:p/>
@@ -2036,16 +2033,7 @@
     </w:p>
     <w:p>
       <w:r>
-        <w:t xml:space="preserve">At a high-level this project will be source controlled on GitHub, implemented in Java as a </w:t>
-      </w:r>
-      <w:r>
-        <w:t>desktop application. Must be compatible with the standard Java 1.8 SDK installed on the RIT SE lab machines. The system does not require or use any form of external database, persisting only in standard Java constructs. The system will be delivered as an e</w:t>
-      </w:r>
-      <w:r>
-        <w:t>xecutable jar file and require no network connection to function. A start.bat file will be provided to set any required environment variables, perform any program specific initialization, and execute the program, and will able to be executed from a Windows</w:t>
-      </w:r>
-      <w:r>
-        <w:t xml:space="preserve"> Command Prompt.</w:t>
+        <w:t>At a high-level this project will be source controlled on GitHub, implemented in Java as a desktop application. Must be compatible with the standard Java 1.8 SDK installed on the RIT SE lab machines. The system does not require or use any form of external database, persisting only in standard Java constructs. The system will be delivered as an executable jar file and require no network connection to function. A start.bat file will be provided to set any required environment variables, perform any program specific initialization, and execute the program, and will able to be executed from a Windows Command Prompt.</w:t>
       </w:r>
     </w:p>
     <w:p/>
@@ -2058,6 +2046,8 @@
           <w:szCs w:val="32"/>
         </w:rPr>
       </w:pPr>
+      <w:bookmarkStart w:id="3" w:name="_GoBack"/>
+      <w:bookmarkEnd w:id="3"/>
     </w:p>
     <w:p>
       <w:pPr>
@@ -2067,7 +2057,7 @@
           <w:szCs w:val="32"/>
         </w:rPr>
       </w:pPr>
-      <w:bookmarkStart w:id="3" w:name="_Toc477385839"/>
+      <w:bookmarkStart w:id="4" w:name="_Toc477385839"/>
       <w:r>
         <w:rPr>
           <w:color w:val="4472C4"/>
@@ -2076,7 +2066,7 @@
         <w:lastRenderedPageBreak/>
         <w:t>FEATURE REQUIREMENTS (USER STORIES)</w:t>
       </w:r>
-      <w:bookmarkEnd w:id="3"/>
+      <w:bookmarkEnd w:id="4"/>
     </w:p>
     <w:tbl>
       <w:tblPr>
@@ -2114,11 +2104,13 @@
               <w:contextualSpacing w:val="0"/>
               <w:jc w:val="center"/>
               <w:rPr>
-                <w:i/>
-              </w:rPr>
-            </w:pPr>
-            <w:r>
-              <w:rPr>
+                <w:b/>
+                <w:i/>
+              </w:rPr>
+            </w:pPr>
+            <w:r>
+              <w:rPr>
+                <w:b/>
                 <w:i/>
               </w:rPr>
               <w:t>No.</w:t>
@@ -2136,11 +2128,13 @@
               <w:contextualSpacing w:val="0"/>
               <w:jc w:val="center"/>
               <w:rPr>
-                <w:i/>
-              </w:rPr>
-            </w:pPr>
-            <w:r>
-              <w:rPr>
+                <w:b/>
+                <w:i/>
+              </w:rPr>
+            </w:pPr>
+            <w:r>
+              <w:rPr>
+                <w:b/>
                 <w:i/>
               </w:rPr>
               <w:t>User Story Name</w:t>
@@ -2158,11 +2152,13 @@
               <w:contextualSpacing w:val="0"/>
               <w:jc w:val="center"/>
               <w:rPr>
-                <w:i/>
-              </w:rPr>
-            </w:pPr>
-            <w:r>
-              <w:rPr>
+                <w:b/>
+                <w:i/>
+              </w:rPr>
+            </w:pPr>
+            <w:r>
+              <w:rPr>
+                <w:b/>
                 <w:i/>
               </w:rPr>
               <w:t>Description</w:t>
@@ -2306,10 +2302,7 @@
               </w:rPr>
             </w:pPr>
             <w:r>
-              <w:t>The LBMS shall keep track of visits by visitors and t</w:t>
-            </w:r>
-            <w:r>
-              <w:t>he time each visitor spends at the library during each visit</w:t>
+              <w:t>The LBMS shall keep track of visits by visitors and the time each visitor spends at the library during each visit</w:t>
             </w:r>
             <w:r>
               <w:rPr>
@@ -2362,10 +2355,7 @@
               <w:contextualSpacing w:val="0"/>
             </w:pPr>
             <w:r>
-              <w:t>The LBMS shall be available for full use while open from 08:00 to 19:00. All visits are automatically ended when the lib</w:t>
-            </w:r>
-            <w:r>
-              <w:t>rary closes at 19:00, and the LBMS does not allow users to start a new visit or check out books.</w:t>
+              <w:t>The LBMS shall be available for full use while open from 08:00 to 19:00. All visits are automatically ended when the library closes at 19:00, and the LBMS does not allow users to start a new visit or check out books.</w:t>
             </w:r>
           </w:p>
         </w:tc>
@@ -2508,10 +2498,7 @@
               <w:contextualSpacing w:val="0"/>
             </w:pPr>
             <w:r>
-              <w:t xml:space="preserve">The LBMS shall apply an initial $10.00 fine to all books 1 </w:t>
-            </w:r>
-            <w:r>
-              <w:t>day overdue. Subsequently, adding $2.00 for each additional week overdue, with a maximum fine of $30.00.</w:t>
+              <w:t>The LBMS shall apply an initial $10.00 fine to all books 1 day overdue. Subsequently, adding $2.00 for each additional week overdue, with a maximum fine of $30.00.</w:t>
             </w:r>
           </w:p>
         </w:tc>
@@ -2616,10 +2603,7 @@
               </w:rPr>
             </w:pPr>
             <w:r>
-              <w:t xml:space="preserve">The LBMS shall support a feature to </w:t>
-            </w:r>
-            <w:r>
-              <w:t>track and advance time.</w:t>
+              <w:t>The LBMS shall support a feature to track and advance time.</w:t>
             </w:r>
           </w:p>
         </w:tc>
@@ -2724,7 +2708,7 @@
       <w:pPr>
         <w:pStyle w:val="Heading1"/>
       </w:pPr>
-      <w:bookmarkStart w:id="4" w:name="_Toc477385840"/>
+      <w:bookmarkStart w:id="5" w:name="_Toc477385840"/>
       <w:r>
         <w:rPr>
           <w:noProof/>
@@ -2752,7 +2736,7 @@
                     <pic:cNvPicPr preferRelativeResize="0"/>
                   </pic:nvPicPr>
                   <pic:blipFill>
-                    <a:blip r:embed="rId8"/>
+                    <a:blip r:embed="rId9"/>
                     <a:srcRect/>
                     <a:stretch>
                       <a:fillRect/>
@@ -2777,7 +2761,7 @@
       <w:r>
         <w:t>DOMAIN MODEL</w:t>
       </w:r>
-      <w:bookmarkEnd w:id="4"/>
+      <w:bookmarkEnd w:id="5"/>
     </w:p>
     <w:p/>
     <w:p>
@@ -2819,56 +2803,503 @@
       <w:pPr>
         <w:pStyle w:val="Heading1"/>
       </w:pPr>
-      <w:bookmarkStart w:id="5" w:name="_Toc477385841"/>
+      <w:bookmarkStart w:id="6" w:name="_Toc477385841"/>
       <w:r>
         <w:lastRenderedPageBreak/>
         <w:t>COMPONENTS AND FUNCTIONS</w:t>
       </w:r>
-      <w:bookmarkEnd w:id="5"/>
-    </w:p>
+      <w:bookmarkEnd w:id="6"/>
+    </w:p>
+    <w:tbl>
+      <w:tblPr>
+        <w:tblStyle w:val="TableGrid"/>
+        <w:tblW w:w="0" w:type="auto"/>
+        <w:tblLook w:val="04A0" w:firstRow="1" w:lastRow="0" w:firstColumn="1" w:lastColumn="0" w:noHBand="0" w:noVBand="1"/>
+      </w:tblPr>
+      <w:tblGrid>
+        <w:gridCol w:w="1998"/>
+        <w:gridCol w:w="7578"/>
+      </w:tblGrid>
+      <w:tr>
+        <w:tc>
+          <w:tcPr>
+            <w:tcW w:w="1998" w:type="dxa"/>
+            <w:shd w:val="clear" w:color="auto" w:fill="E7E6E6" w:themeFill="background2"/>
+          </w:tcPr>
+          <w:p>
+            <w:pPr>
+              <w:jc w:val="center"/>
+              <w:rPr>
+                <w:b/>
+                <w:i/>
+              </w:rPr>
+            </w:pPr>
+            <w:r>
+              <w:rPr>
+                <w:b/>
+                <w:i/>
+              </w:rPr>
+              <w:t>Component</w:t>
+            </w:r>
+          </w:p>
+        </w:tc>
+        <w:tc>
+          <w:tcPr>
+            <w:tcW w:w="7578" w:type="dxa"/>
+            <w:shd w:val="clear" w:color="auto" w:fill="E7E6E6" w:themeFill="background2"/>
+          </w:tcPr>
+          <w:p>
+            <w:pPr>
+              <w:jc w:val="center"/>
+              <w:rPr>
+                <w:b/>
+                <w:i/>
+              </w:rPr>
+            </w:pPr>
+            <w:r>
+              <w:rPr>
+                <w:b/>
+                <w:i/>
+              </w:rPr>
+              <w:t>Function</w:t>
+            </w:r>
+          </w:p>
+        </w:tc>
+      </w:tr>
+      <w:tr>
+        <w:tc>
+          <w:tcPr>
+            <w:tcW w:w="1998" w:type="dxa"/>
+          </w:tcPr>
+          <w:p>
+            <w:r>
+              <w:t>API</w:t>
+            </w:r>
+          </w:p>
+        </w:tc>
+        <w:tc>
+          <w:tcPr>
+            <w:tcW w:w="7578" w:type="dxa"/>
+          </w:tcPr>
+          <w:p>
+            <w:pPr>
+              <w:pStyle w:val="ListParagraph"/>
+              <w:numPr>
+                <w:ilvl w:val="0"/>
+                <w:numId w:val="3"/>
+              </w:numPr>
+            </w:pPr>
+            <w:r>
+              <w:t>Component Behavior:</w:t>
+            </w:r>
+          </w:p>
+          <w:p>
+            <w:pPr>
+              <w:pStyle w:val="ListParagraph"/>
+              <w:numPr>
+                <w:ilvl w:val="0"/>
+                <w:numId w:val="10"/>
+              </w:numPr>
+              <w:ind w:left="1602"/>
+            </w:pPr>
+            <w:r>
+              <w:t>Accepts request string</w:t>
+            </w:r>
+          </w:p>
+          <w:p>
+            <w:pPr>
+              <w:pStyle w:val="ListParagraph"/>
+              <w:numPr>
+                <w:ilvl w:val="0"/>
+                <w:numId w:val="10"/>
+              </w:numPr>
+              <w:ind w:left="1602"/>
+            </w:pPr>
+            <w:r>
+              <w:t>Executes specified functions based on a given request</w:t>
+            </w:r>
+          </w:p>
+          <w:p>
+            <w:pPr>
+              <w:pStyle w:val="ListParagraph"/>
+              <w:numPr>
+                <w:ilvl w:val="0"/>
+                <w:numId w:val="10"/>
+              </w:numPr>
+              <w:ind w:left="1602"/>
+            </w:pPr>
+            <w:r>
+              <w:t>Returns an appropriate response string</w:t>
+            </w:r>
+          </w:p>
+        </w:tc>
+      </w:tr>
+      <w:tr>
+        <w:tc>
+          <w:tcPr>
+            <w:tcW w:w="1998" w:type="dxa"/>
+          </w:tcPr>
+          <w:p>
+            <w:r>
+              <w:t>Visitor Registration</w:t>
+            </w:r>
+          </w:p>
+        </w:tc>
+        <w:tc>
+          <w:tcPr>
+            <w:tcW w:w="7578" w:type="dxa"/>
+          </w:tcPr>
+          <w:p>
+            <w:pPr>
+              <w:pStyle w:val="ListParagraph"/>
+              <w:numPr>
+                <w:ilvl w:val="0"/>
+                <w:numId w:val="3"/>
+              </w:numPr>
+            </w:pPr>
+            <w:r>
+              <w:t>Component State:</w:t>
+            </w:r>
+          </w:p>
+          <w:p>
+            <w:pPr>
+              <w:ind w:left="882"/>
+            </w:pPr>
+            <w:r>
+              <w:t>Maintains:</w:t>
+            </w:r>
+          </w:p>
+          <w:p>
+            <w:pPr>
+              <w:pStyle w:val="ListParagraph"/>
+              <w:numPr>
+                <w:ilvl w:val="0"/>
+                <w:numId w:val="6"/>
+              </w:numPr>
+            </w:pPr>
+            <w:r>
+              <w:t>Visitor First Name</w:t>
+            </w:r>
+          </w:p>
+          <w:p>
+            <w:pPr>
+              <w:pStyle w:val="ListParagraph"/>
+              <w:numPr>
+                <w:ilvl w:val="0"/>
+                <w:numId w:val="6"/>
+              </w:numPr>
+            </w:pPr>
+            <w:r>
+              <w:t>Visitor Last Name</w:t>
+            </w:r>
+          </w:p>
+          <w:p>
+            <w:pPr>
+              <w:pStyle w:val="ListParagraph"/>
+              <w:numPr>
+                <w:ilvl w:val="0"/>
+                <w:numId w:val="6"/>
+              </w:numPr>
+            </w:pPr>
+            <w:r>
+              <w:t>Visitor Address</w:t>
+            </w:r>
+          </w:p>
+          <w:p>
+            <w:pPr>
+              <w:pStyle w:val="ListParagraph"/>
+              <w:numPr>
+                <w:ilvl w:val="0"/>
+                <w:numId w:val="6"/>
+              </w:numPr>
+            </w:pPr>
+            <w:r>
+              <w:t>Visitor Phone Number</w:t>
+            </w:r>
+          </w:p>
+          <w:p>
+            <w:pPr>
+              <w:pStyle w:val="ListParagraph"/>
+              <w:numPr>
+                <w:ilvl w:val="0"/>
+                <w:numId w:val="6"/>
+              </w:numPr>
+            </w:pPr>
+            <w:r>
+              <w:t>Visitor ID</w:t>
+            </w:r>
+          </w:p>
+          <w:p>
+            <w:pPr>
+              <w:pStyle w:val="ListParagraph"/>
+              <w:ind w:left="1602"/>
+            </w:pPr>
+          </w:p>
+          <w:p>
+            <w:pPr>
+              <w:pStyle w:val="ListParagraph"/>
+              <w:numPr>
+                <w:ilvl w:val="0"/>
+                <w:numId w:val="3"/>
+              </w:numPr>
+            </w:pPr>
+            <w:r>
+              <w:t>Component Behavior:</w:t>
+            </w:r>
+          </w:p>
+          <w:p>
+            <w:pPr>
+              <w:pStyle w:val="ListParagraph"/>
+              <w:numPr>
+                <w:ilvl w:val="0"/>
+                <w:numId w:val="7"/>
+              </w:numPr>
+            </w:pPr>
+            <w:r>
+              <w:t>Enter/Exit the library</w:t>
+            </w:r>
+          </w:p>
+          <w:p>
+            <w:pPr>
+              <w:pStyle w:val="ListParagraph"/>
+              <w:numPr>
+                <w:ilvl w:val="0"/>
+                <w:numId w:val="7"/>
+              </w:numPr>
+            </w:pPr>
+            <w:r>
+              <w:t>Borrow/Return books</w:t>
+            </w:r>
+          </w:p>
+        </w:tc>
+      </w:tr>
+      <w:tr>
+        <w:tc>
+          <w:tcPr>
+            <w:tcW w:w="1998" w:type="dxa"/>
+          </w:tcPr>
+          <w:p>
+            <w:r>
+              <w:t>Visits</w:t>
+            </w:r>
+          </w:p>
+        </w:tc>
+        <w:tc>
+          <w:tcPr>
+            <w:tcW w:w="7578" w:type="dxa"/>
+          </w:tcPr>
+          <w:p>
+            <w:pPr>
+              <w:pStyle w:val="ListParagraph"/>
+              <w:numPr>
+                <w:ilvl w:val="0"/>
+                <w:numId w:val="3"/>
+              </w:numPr>
+            </w:pPr>
+            <w:r>
+              <w:t>Component State:</w:t>
+            </w:r>
+          </w:p>
+          <w:p>
+            <w:pPr>
+              <w:pStyle w:val="ListParagraph"/>
+              <w:ind w:left="882"/>
+            </w:pPr>
+            <w:r>
+              <w:t>Maintains:</w:t>
+            </w:r>
+          </w:p>
+          <w:p>
+            <w:pPr>
+              <w:pStyle w:val="ListParagraph"/>
+              <w:numPr>
+                <w:ilvl w:val="0"/>
+                <w:numId w:val="8"/>
+              </w:numPr>
+            </w:pPr>
+            <w:r>
+              <w:t>Visitor</w:t>
+            </w:r>
+          </w:p>
+          <w:p>
+            <w:pPr>
+              <w:pStyle w:val="ListParagraph"/>
+              <w:numPr>
+                <w:ilvl w:val="0"/>
+                <w:numId w:val="8"/>
+              </w:numPr>
+            </w:pPr>
+            <w:r>
+              <w:t>Date and Time of Visit</w:t>
+            </w:r>
+          </w:p>
+          <w:p>
+            <w:pPr>
+              <w:pStyle w:val="ListParagraph"/>
+              <w:numPr>
+                <w:ilvl w:val="0"/>
+                <w:numId w:val="8"/>
+              </w:numPr>
+            </w:pPr>
+            <w:r>
+              <w:t>Time of Departure</w:t>
+            </w:r>
+          </w:p>
+          <w:p>
+            <w:pPr>
+              <w:pStyle w:val="ListParagraph"/>
+              <w:numPr>
+                <w:ilvl w:val="0"/>
+                <w:numId w:val="8"/>
+              </w:numPr>
+            </w:pPr>
+            <w:r>
+              <w:t>Duration of Visit</w:t>
+            </w:r>
+          </w:p>
+          <w:p>
+            <w:pPr>
+              <w:pStyle w:val="ListParagraph"/>
+              <w:ind w:left="1602"/>
+            </w:pPr>
+          </w:p>
+          <w:p>
+            <w:pPr>
+              <w:pStyle w:val="ListParagraph"/>
+              <w:numPr>
+                <w:ilvl w:val="0"/>
+                <w:numId w:val="3"/>
+              </w:numPr>
+            </w:pPr>
+            <w:r>
+              <w:t>Component Behavior:</w:t>
+            </w:r>
+          </w:p>
+          <w:p>
+            <w:pPr>
+              <w:pStyle w:val="ListParagraph"/>
+              <w:numPr>
+                <w:ilvl w:val="0"/>
+                <w:numId w:val="9"/>
+              </w:numPr>
+              <w:ind w:left="1602"/>
+            </w:pPr>
+            <w:r>
+              <w:t>Generate statistics report</w:t>
+            </w:r>
+          </w:p>
+        </w:tc>
+      </w:tr>
+      <w:tr>
+        <w:tc>
+          <w:tcPr>
+            <w:tcW w:w="1998" w:type="dxa"/>
+          </w:tcPr>
+          <w:p/>
+        </w:tc>
+        <w:tc>
+          <w:tcPr>
+            <w:tcW w:w="7578" w:type="dxa"/>
+          </w:tcPr>
+          <w:p/>
+        </w:tc>
+      </w:tr>
+      <w:tr>
+        <w:tc>
+          <w:tcPr>
+            <w:tcW w:w="1998" w:type="dxa"/>
+          </w:tcPr>
+          <w:p/>
+        </w:tc>
+        <w:tc>
+          <w:tcPr>
+            <w:tcW w:w="7578" w:type="dxa"/>
+          </w:tcPr>
+          <w:p/>
+        </w:tc>
+      </w:tr>
+      <w:tr>
+        <w:tc>
+          <w:tcPr>
+            <w:tcW w:w="1998" w:type="dxa"/>
+          </w:tcPr>
+          <w:p/>
+        </w:tc>
+        <w:tc>
+          <w:tcPr>
+            <w:tcW w:w="7578" w:type="dxa"/>
+          </w:tcPr>
+          <w:p/>
+        </w:tc>
+      </w:tr>
+      <w:tr>
+        <w:tc>
+          <w:tcPr>
+            <w:tcW w:w="1998" w:type="dxa"/>
+          </w:tcPr>
+          <w:p/>
+        </w:tc>
+        <w:tc>
+          <w:tcPr>
+            <w:tcW w:w="7578" w:type="dxa"/>
+          </w:tcPr>
+          <w:p/>
+        </w:tc>
+      </w:tr>
+      <w:tr>
+        <w:tc>
+          <w:tcPr>
+            <w:tcW w:w="1998" w:type="dxa"/>
+          </w:tcPr>
+          <w:p/>
+        </w:tc>
+        <w:tc>
+          <w:tcPr>
+            <w:tcW w:w="7578" w:type="dxa"/>
+          </w:tcPr>
+          <w:p/>
+        </w:tc>
+      </w:tr>
+    </w:tbl>
+    <w:p/>
     <w:p>
       <w:pPr>
         <w:pStyle w:val="Heading1"/>
       </w:pPr>
-      <w:bookmarkStart w:id="6" w:name="_Toc477385842"/>
+      <w:bookmarkStart w:id="7" w:name="_Toc477385842"/>
       <w:r>
         <w:t>ARCHITECTURAL MODEL</w:t>
       </w:r>
-      <w:bookmarkEnd w:id="6"/>
+      <w:bookmarkEnd w:id="7"/>
     </w:p>
     <w:p>
       <w:pPr>
         <w:pStyle w:val="Heading1"/>
       </w:pPr>
-      <w:bookmarkStart w:id="7" w:name="_Toc477385843"/>
+      <w:bookmarkStart w:id="8" w:name="_Toc477385843"/>
       <w:r>
         <w:t>SUBSYSTEM DESIGN</w:t>
       </w:r>
-      <w:bookmarkEnd w:id="7"/>
+      <w:bookmarkEnd w:id="8"/>
     </w:p>
     <w:p>
       <w:pPr>
         <w:pStyle w:val="Heading1"/>
       </w:pPr>
-      <w:bookmarkStart w:id="8" w:name="_Toc477385844"/>
+      <w:bookmarkStart w:id="9" w:name="_Toc477385844"/>
       <w:r>
         <w:t>DESIGN PATTERN USAGE</w:t>
       </w:r>
-      <w:bookmarkEnd w:id="8"/>
+      <w:bookmarkEnd w:id="9"/>
     </w:p>
     <w:p>
       <w:pPr>
         <w:pStyle w:val="Heading1"/>
       </w:pPr>
-      <w:bookmarkStart w:id="9" w:name="_Toc477385845"/>
+      <w:bookmarkStart w:id="10" w:name="_Toc477385845"/>
       <w:r>
-        <w:t xml:space="preserve">UML </w:t>
+        <w:t>UML CLASS DIAGRAMS</w:t>
       </w:r>
-      <w:r>
-        <w:t>CLASS DIAGRAMS</w:t>
-      </w:r>
-      <w:bookmarkStart w:id="10" w:name="_GoBack"/>
-      <w:bookmarkEnd w:id="9"/>
       <w:bookmarkEnd w:id="10"/>
     </w:p>
     <w:p>
@@ -2877,6 +3308,7 @@
       </w:pPr>
       <w:bookmarkStart w:id="11" w:name="_Toc477385846"/>
       <w:r>
+        <w:lastRenderedPageBreak/>
         <w:t>CLASS RESPONSIBILITY CARDS</w:t>
       </w:r>
       <w:bookmarkEnd w:id="11"/>
@@ -2973,10 +3405,10 @@
     </w:p>
     <w:p/>
     <w:sectPr>
-      <w:headerReference w:type="default" r:id="rId9"/>
-      <w:footerReference w:type="even" r:id="rId10"/>
-      <w:footerReference w:type="default" r:id="rId11"/>
-      <w:footerReference w:type="first" r:id="rId12"/>
+      <w:headerReference w:type="default" r:id="rId10"/>
+      <w:footerReference w:type="even" r:id="rId11"/>
+      <w:footerReference w:type="default" r:id="rId12"/>
+      <w:footerReference w:type="first" r:id="rId13"/>
       <w:pgSz w:w="12240" w:h="15840"/>
       <w:pgMar w:top="1440" w:right="1440" w:bottom="1440" w:left="1440" w:header="0" w:footer="0" w:gutter="0"/>
       <w:pgNumType w:start="1"/>
@@ -3084,7 +3516,7 @@
         <w:rStyle w:val="PageNumber"/>
         <w:noProof/>
       </w:rPr>
-      <w:t>6</w:t>
+      <w:t>2</w:t>
     </w:r>
     <w:r>
       <w:rPr>
@@ -3106,7 +3538,22 @@
       <w:ptab w:relativeTo="margin" w:alignment="center" w:leader="none"/>
     </w:r>
     <w:r>
-      <w:t>2017-03-15</w:t>
+      <w:fldChar w:fldCharType="begin"/>
+    </w:r>
+    <w:r>
+      <w:instrText xml:space="preserve"> DATE \@ "yyyy-MM-dd" </w:instrText>
+    </w:r>
+    <w:r>
+      <w:fldChar w:fldCharType="separate"/>
+    </w:r>
+    <w:r>
+      <w:rPr>
+        <w:noProof/>
+      </w:rPr>
+      <w:t>2017-03-16</w:t>
+    </w:r>
+    <w:r>
+      <w:fldChar w:fldCharType="end"/>
     </w:r>
     <w:r>
       <w:ptab w:relativeTo="margin" w:alignment="right" w:leader="none"/>
@@ -3188,6 +3635,1009 @@
     </w:r>
   </w:p>
 </w:hdr>
+</file>
+
+<file path=word/numbering.xml><?xml version="1.0" encoding="utf-8"?>
+<w:numbering xmlns:wpc="http://schemas.microsoft.com/office/word/2010/wordprocessingCanvas" xmlns:mo="http://schemas.microsoft.com/office/mac/office/2008/main" xmlns:mc="http://schemas.openxmlformats.org/markup-compatibility/2006" xmlns:mv="urn:schemas-microsoft-com:mac:vml" xmlns:o="urn:schemas-microsoft-com:office:office" xmlns:r="http://schemas.openxmlformats.org/officeDocument/2006/relationships" xmlns:m="http://schemas.openxmlformats.org/officeDocument/2006/math" xmlns:v="urn:schemas-microsoft-com:vml" xmlns:wp14="http://schemas.microsoft.com/office/word/2010/wordprocessingDrawing" xmlns:wp="http://schemas.openxmlformats.org/drawingml/2006/wordprocessingDrawing" xmlns:w10="urn:schemas-microsoft-com:office:word" xmlns:w="http://schemas.openxmlformats.org/wordprocessingml/2006/main" xmlns:w14="http://schemas.microsoft.com/office/word/2010/wordml" xmlns:w15="http://schemas.microsoft.com/office/word/2012/wordml" xmlns:wpg="http://schemas.microsoft.com/office/word/2010/wordprocessingGroup" xmlns:wpi="http://schemas.microsoft.com/office/word/2010/wordprocessingInk" xmlns:wne="http://schemas.microsoft.com/office/word/2006/wordml" xmlns:wps="http://schemas.microsoft.com/office/word/2010/wordprocessingShape" mc:Ignorable="w14 w15 wp14">
+  <w:abstractNum w:abstractNumId="0">
+    <w:nsid w:val="042646A0"/>
+    <w:multiLevelType w:val="multilevel"/>
+    <w:tmpl w:val="05B2FF24"/>
+    <w:lvl w:ilvl="0">
+      <w:start w:val="1"/>
+      <w:numFmt w:val="bullet"/>
+      <w:lvlText w:val="●"/>
+      <w:lvlJc w:val="left"/>
+      <w:pPr>
+        <w:ind w:left="720" w:firstLine="360"/>
+      </w:pPr>
+      <w:rPr>
+        <w:u w:val="none"/>
+      </w:rPr>
+    </w:lvl>
+    <w:lvl w:ilvl="1">
+      <w:start w:val="1"/>
+      <w:numFmt w:val="bullet"/>
+      <w:lvlText w:val="○"/>
+      <w:lvlJc w:val="left"/>
+      <w:pPr>
+        <w:ind w:left="1440" w:firstLine="1080"/>
+      </w:pPr>
+      <w:rPr>
+        <w:u w:val="none"/>
+      </w:rPr>
+    </w:lvl>
+    <w:lvl w:ilvl="2">
+      <w:start w:val="1"/>
+      <w:numFmt w:val="bullet"/>
+      <w:lvlText w:val="■"/>
+      <w:lvlJc w:val="left"/>
+      <w:pPr>
+        <w:ind w:left="2160" w:firstLine="1800"/>
+      </w:pPr>
+      <w:rPr>
+        <w:u w:val="none"/>
+      </w:rPr>
+    </w:lvl>
+    <w:lvl w:ilvl="3">
+      <w:start w:val="1"/>
+      <w:numFmt w:val="bullet"/>
+      <w:lvlText w:val="●"/>
+      <w:lvlJc w:val="left"/>
+      <w:pPr>
+        <w:ind w:left="2880" w:firstLine="2520"/>
+      </w:pPr>
+      <w:rPr>
+        <w:u w:val="none"/>
+      </w:rPr>
+    </w:lvl>
+    <w:lvl w:ilvl="4">
+      <w:start w:val="1"/>
+      <w:numFmt w:val="bullet"/>
+      <w:lvlText w:val="○"/>
+      <w:lvlJc w:val="left"/>
+      <w:pPr>
+        <w:ind w:left="3600" w:firstLine="3240"/>
+      </w:pPr>
+      <w:rPr>
+        <w:u w:val="none"/>
+      </w:rPr>
+    </w:lvl>
+    <w:lvl w:ilvl="5">
+      <w:start w:val="1"/>
+      <w:numFmt w:val="bullet"/>
+      <w:lvlText w:val="■"/>
+      <w:lvlJc w:val="left"/>
+      <w:pPr>
+        <w:ind w:left="4320" w:firstLine="3960"/>
+      </w:pPr>
+      <w:rPr>
+        <w:u w:val="none"/>
+      </w:rPr>
+    </w:lvl>
+    <w:lvl w:ilvl="6">
+      <w:start w:val="1"/>
+      <w:numFmt w:val="bullet"/>
+      <w:lvlText w:val="●"/>
+      <w:lvlJc w:val="left"/>
+      <w:pPr>
+        <w:ind w:left="5040" w:firstLine="4680"/>
+      </w:pPr>
+      <w:rPr>
+        <w:u w:val="none"/>
+      </w:rPr>
+    </w:lvl>
+    <w:lvl w:ilvl="7">
+      <w:start w:val="1"/>
+      <w:numFmt w:val="bullet"/>
+      <w:lvlText w:val="○"/>
+      <w:lvlJc w:val="left"/>
+      <w:pPr>
+        <w:ind w:left="5760" w:firstLine="5400"/>
+      </w:pPr>
+      <w:rPr>
+        <w:u w:val="none"/>
+      </w:rPr>
+    </w:lvl>
+    <w:lvl w:ilvl="8">
+      <w:start w:val="1"/>
+      <w:numFmt w:val="bullet"/>
+      <w:lvlText w:val="■"/>
+      <w:lvlJc w:val="left"/>
+      <w:pPr>
+        <w:ind w:left="6480" w:firstLine="6120"/>
+      </w:pPr>
+      <w:rPr>
+        <w:u w:val="none"/>
+      </w:rPr>
+    </w:lvl>
+  </w:abstractNum>
+  <w:abstractNum w:abstractNumId="1">
+    <w:nsid w:val="188B4BF6"/>
+    <w:multiLevelType w:val="hybridMultilevel"/>
+    <w:tmpl w:val="BFF81E0E"/>
+    <w:lvl w:ilvl="0" w:tplc="04090019">
+      <w:start w:val="1"/>
+      <w:numFmt w:val="lowerLetter"/>
+      <w:lvlText w:val="%1."/>
+      <w:lvlJc w:val="left"/>
+      <w:pPr>
+        <w:ind w:left="1440" w:hanging="360"/>
+      </w:pPr>
+    </w:lvl>
+    <w:lvl w:ilvl="1" w:tplc="04090019" w:tentative="1">
+      <w:start w:val="1"/>
+      <w:numFmt w:val="lowerLetter"/>
+      <w:lvlText w:val="%2."/>
+      <w:lvlJc w:val="left"/>
+      <w:pPr>
+        <w:ind w:left="2160" w:hanging="360"/>
+      </w:pPr>
+    </w:lvl>
+    <w:lvl w:ilvl="2" w:tplc="0409001B" w:tentative="1">
+      <w:start w:val="1"/>
+      <w:numFmt w:val="lowerRoman"/>
+      <w:lvlText w:val="%3."/>
+      <w:lvlJc w:val="right"/>
+      <w:pPr>
+        <w:ind w:left="2880" w:hanging="180"/>
+      </w:pPr>
+    </w:lvl>
+    <w:lvl w:ilvl="3" w:tplc="0409000F" w:tentative="1">
+      <w:start w:val="1"/>
+      <w:numFmt w:val="decimal"/>
+      <w:lvlText w:val="%4."/>
+      <w:lvlJc w:val="left"/>
+      <w:pPr>
+        <w:ind w:left="3600" w:hanging="360"/>
+      </w:pPr>
+    </w:lvl>
+    <w:lvl w:ilvl="4" w:tplc="04090019" w:tentative="1">
+      <w:start w:val="1"/>
+      <w:numFmt w:val="lowerLetter"/>
+      <w:lvlText w:val="%5."/>
+      <w:lvlJc w:val="left"/>
+      <w:pPr>
+        <w:ind w:left="4320" w:hanging="360"/>
+      </w:pPr>
+    </w:lvl>
+    <w:lvl w:ilvl="5" w:tplc="0409001B" w:tentative="1">
+      <w:start w:val="1"/>
+      <w:numFmt w:val="lowerRoman"/>
+      <w:lvlText w:val="%6."/>
+      <w:lvlJc w:val="right"/>
+      <w:pPr>
+        <w:ind w:left="5040" w:hanging="180"/>
+      </w:pPr>
+    </w:lvl>
+    <w:lvl w:ilvl="6" w:tplc="0409000F" w:tentative="1">
+      <w:start w:val="1"/>
+      <w:numFmt w:val="decimal"/>
+      <w:lvlText w:val="%7."/>
+      <w:lvlJc w:val="left"/>
+      <w:pPr>
+        <w:ind w:left="5760" w:hanging="360"/>
+      </w:pPr>
+    </w:lvl>
+    <w:lvl w:ilvl="7" w:tplc="04090019" w:tentative="1">
+      <w:start w:val="1"/>
+      <w:numFmt w:val="lowerLetter"/>
+      <w:lvlText w:val="%8."/>
+      <w:lvlJc w:val="left"/>
+      <w:pPr>
+        <w:ind w:left="6480" w:hanging="360"/>
+      </w:pPr>
+    </w:lvl>
+    <w:lvl w:ilvl="8" w:tplc="0409001B" w:tentative="1">
+      <w:start w:val="1"/>
+      <w:numFmt w:val="lowerRoman"/>
+      <w:lvlText w:val="%9."/>
+      <w:lvlJc w:val="right"/>
+      <w:pPr>
+        <w:ind w:left="7200" w:hanging="180"/>
+      </w:pPr>
+    </w:lvl>
+  </w:abstractNum>
+  <w:abstractNum w:abstractNumId="2">
+    <w:nsid w:val="234C4C8B"/>
+    <w:multiLevelType w:val="hybridMultilevel"/>
+    <w:tmpl w:val="68A61018"/>
+    <w:lvl w:ilvl="0" w:tplc="04090019">
+      <w:start w:val="1"/>
+      <w:numFmt w:val="lowerLetter"/>
+      <w:lvlText w:val="%1."/>
+      <w:lvlJc w:val="left"/>
+      <w:pPr>
+        <w:ind w:left="1602" w:hanging="360"/>
+      </w:pPr>
+    </w:lvl>
+    <w:lvl w:ilvl="1" w:tplc="04090019" w:tentative="1">
+      <w:start w:val="1"/>
+      <w:numFmt w:val="lowerLetter"/>
+      <w:lvlText w:val="%2."/>
+      <w:lvlJc w:val="left"/>
+      <w:pPr>
+        <w:ind w:left="2322" w:hanging="360"/>
+      </w:pPr>
+    </w:lvl>
+    <w:lvl w:ilvl="2" w:tplc="0409001B" w:tentative="1">
+      <w:start w:val="1"/>
+      <w:numFmt w:val="lowerRoman"/>
+      <w:lvlText w:val="%3."/>
+      <w:lvlJc w:val="right"/>
+      <w:pPr>
+        <w:ind w:left="3042" w:hanging="180"/>
+      </w:pPr>
+    </w:lvl>
+    <w:lvl w:ilvl="3" w:tplc="0409000F" w:tentative="1">
+      <w:start w:val="1"/>
+      <w:numFmt w:val="decimal"/>
+      <w:lvlText w:val="%4."/>
+      <w:lvlJc w:val="left"/>
+      <w:pPr>
+        <w:ind w:left="3762" w:hanging="360"/>
+      </w:pPr>
+    </w:lvl>
+    <w:lvl w:ilvl="4" w:tplc="04090019" w:tentative="1">
+      <w:start w:val="1"/>
+      <w:numFmt w:val="lowerLetter"/>
+      <w:lvlText w:val="%5."/>
+      <w:lvlJc w:val="left"/>
+      <w:pPr>
+        <w:ind w:left="4482" w:hanging="360"/>
+      </w:pPr>
+    </w:lvl>
+    <w:lvl w:ilvl="5" w:tplc="0409001B" w:tentative="1">
+      <w:start w:val="1"/>
+      <w:numFmt w:val="lowerRoman"/>
+      <w:lvlText w:val="%6."/>
+      <w:lvlJc w:val="right"/>
+      <w:pPr>
+        <w:ind w:left="5202" w:hanging="180"/>
+      </w:pPr>
+    </w:lvl>
+    <w:lvl w:ilvl="6" w:tplc="0409000F" w:tentative="1">
+      <w:start w:val="1"/>
+      <w:numFmt w:val="decimal"/>
+      <w:lvlText w:val="%7."/>
+      <w:lvlJc w:val="left"/>
+      <w:pPr>
+        <w:ind w:left="5922" w:hanging="360"/>
+      </w:pPr>
+    </w:lvl>
+    <w:lvl w:ilvl="7" w:tplc="04090019" w:tentative="1">
+      <w:start w:val="1"/>
+      <w:numFmt w:val="lowerLetter"/>
+      <w:lvlText w:val="%8."/>
+      <w:lvlJc w:val="left"/>
+      <w:pPr>
+        <w:ind w:left="6642" w:hanging="360"/>
+      </w:pPr>
+    </w:lvl>
+    <w:lvl w:ilvl="8" w:tplc="0409001B" w:tentative="1">
+      <w:start w:val="1"/>
+      <w:numFmt w:val="lowerRoman"/>
+      <w:lvlText w:val="%9."/>
+      <w:lvlJc w:val="right"/>
+      <w:pPr>
+        <w:ind w:left="7362" w:hanging="180"/>
+      </w:pPr>
+    </w:lvl>
+  </w:abstractNum>
+  <w:abstractNum w:abstractNumId="3">
+    <w:nsid w:val="25376F78"/>
+    <w:multiLevelType w:val="hybridMultilevel"/>
+    <w:tmpl w:val="DB7C9C6C"/>
+    <w:lvl w:ilvl="0" w:tplc="04090001">
+      <w:start w:val="1"/>
+      <w:numFmt w:val="bullet"/>
+      <w:lvlText w:val=""/>
+      <w:lvlJc w:val="left"/>
+      <w:pPr>
+        <w:ind w:left="720" w:hanging="360"/>
+      </w:pPr>
+      <w:rPr>
+        <w:rFonts w:ascii="Symbol" w:hAnsi="Symbol" w:hint="default"/>
+      </w:rPr>
+    </w:lvl>
+    <w:lvl w:ilvl="1" w:tplc="04090003" w:tentative="1">
+      <w:start w:val="1"/>
+      <w:numFmt w:val="bullet"/>
+      <w:lvlText w:val="o"/>
+      <w:lvlJc w:val="left"/>
+      <w:pPr>
+        <w:ind w:left="1440" w:hanging="360"/>
+      </w:pPr>
+      <w:rPr>
+        <w:rFonts w:ascii="Courier New" w:hAnsi="Courier New" w:cs="Courier New" w:hint="default"/>
+      </w:rPr>
+    </w:lvl>
+    <w:lvl w:ilvl="2" w:tplc="04090005" w:tentative="1">
+      <w:start w:val="1"/>
+      <w:numFmt w:val="bullet"/>
+      <w:lvlText w:val=""/>
+      <w:lvlJc w:val="left"/>
+      <w:pPr>
+        <w:ind w:left="2160" w:hanging="360"/>
+      </w:pPr>
+      <w:rPr>
+        <w:rFonts w:ascii="Wingdings" w:hAnsi="Wingdings" w:hint="default"/>
+      </w:rPr>
+    </w:lvl>
+    <w:lvl w:ilvl="3" w:tplc="04090001" w:tentative="1">
+      <w:start w:val="1"/>
+      <w:numFmt w:val="bullet"/>
+      <w:lvlText w:val=""/>
+      <w:lvlJc w:val="left"/>
+      <w:pPr>
+        <w:ind w:left="2880" w:hanging="360"/>
+      </w:pPr>
+      <w:rPr>
+        <w:rFonts w:ascii="Symbol" w:hAnsi="Symbol" w:hint="default"/>
+      </w:rPr>
+    </w:lvl>
+    <w:lvl w:ilvl="4" w:tplc="04090003" w:tentative="1">
+      <w:start w:val="1"/>
+      <w:numFmt w:val="bullet"/>
+      <w:lvlText w:val="o"/>
+      <w:lvlJc w:val="left"/>
+      <w:pPr>
+        <w:ind w:left="3600" w:hanging="360"/>
+      </w:pPr>
+      <w:rPr>
+        <w:rFonts w:ascii="Courier New" w:hAnsi="Courier New" w:cs="Courier New" w:hint="default"/>
+      </w:rPr>
+    </w:lvl>
+    <w:lvl w:ilvl="5" w:tplc="04090005" w:tentative="1">
+      <w:start w:val="1"/>
+      <w:numFmt w:val="bullet"/>
+      <w:lvlText w:val=""/>
+      <w:lvlJc w:val="left"/>
+      <w:pPr>
+        <w:ind w:left="4320" w:hanging="360"/>
+      </w:pPr>
+      <w:rPr>
+        <w:rFonts w:ascii="Wingdings" w:hAnsi="Wingdings" w:hint="default"/>
+      </w:rPr>
+    </w:lvl>
+    <w:lvl w:ilvl="6" w:tplc="04090001" w:tentative="1">
+      <w:start w:val="1"/>
+      <w:numFmt w:val="bullet"/>
+      <w:lvlText w:val=""/>
+      <w:lvlJc w:val="left"/>
+      <w:pPr>
+        <w:ind w:left="5040" w:hanging="360"/>
+      </w:pPr>
+      <w:rPr>
+        <w:rFonts w:ascii="Symbol" w:hAnsi="Symbol" w:hint="default"/>
+      </w:rPr>
+    </w:lvl>
+    <w:lvl w:ilvl="7" w:tplc="04090003" w:tentative="1">
+      <w:start w:val="1"/>
+      <w:numFmt w:val="bullet"/>
+      <w:lvlText w:val="o"/>
+      <w:lvlJc w:val="left"/>
+      <w:pPr>
+        <w:ind w:left="5760" w:hanging="360"/>
+      </w:pPr>
+      <w:rPr>
+        <w:rFonts w:ascii="Courier New" w:hAnsi="Courier New" w:cs="Courier New" w:hint="default"/>
+      </w:rPr>
+    </w:lvl>
+    <w:lvl w:ilvl="8" w:tplc="04090005" w:tentative="1">
+      <w:start w:val="1"/>
+      <w:numFmt w:val="bullet"/>
+      <w:lvlText w:val=""/>
+      <w:lvlJc w:val="left"/>
+      <w:pPr>
+        <w:ind w:left="6480" w:hanging="360"/>
+      </w:pPr>
+      <w:rPr>
+        <w:rFonts w:ascii="Wingdings" w:hAnsi="Wingdings" w:hint="default"/>
+      </w:rPr>
+    </w:lvl>
+  </w:abstractNum>
+  <w:abstractNum w:abstractNumId="4">
+    <w:nsid w:val="2BB33845"/>
+    <w:multiLevelType w:val="multilevel"/>
+    <w:tmpl w:val="AEBA9B5E"/>
+    <w:lvl w:ilvl="0">
+      <w:start w:val="1"/>
+      <w:numFmt w:val="bullet"/>
+      <w:lvlText w:val="●"/>
+      <w:lvlJc w:val="left"/>
+      <w:pPr>
+        <w:ind w:left="1440" w:firstLine="1080"/>
+      </w:pPr>
+      <w:rPr>
+        <w:rFonts w:ascii="Arial" w:eastAsia="Arial" w:hAnsi="Arial" w:cs="Arial"/>
+      </w:rPr>
+    </w:lvl>
+    <w:lvl w:ilvl="1">
+      <w:start w:val="1"/>
+      <w:numFmt w:val="bullet"/>
+      <w:lvlText w:val="o"/>
+      <w:lvlJc w:val="left"/>
+      <w:pPr>
+        <w:ind w:left="2160" w:firstLine="1800"/>
+      </w:pPr>
+      <w:rPr>
+        <w:rFonts w:ascii="Arial" w:eastAsia="Arial" w:hAnsi="Arial" w:cs="Arial"/>
+      </w:rPr>
+    </w:lvl>
+    <w:lvl w:ilvl="2">
+      <w:start w:val="1"/>
+      <w:numFmt w:val="bullet"/>
+      <w:lvlText w:val="▪"/>
+      <w:lvlJc w:val="left"/>
+      <w:pPr>
+        <w:ind w:left="2880" w:firstLine="2520"/>
+      </w:pPr>
+      <w:rPr>
+        <w:rFonts w:ascii="Arial" w:eastAsia="Arial" w:hAnsi="Arial" w:cs="Arial"/>
+      </w:rPr>
+    </w:lvl>
+    <w:lvl w:ilvl="3">
+      <w:start w:val="1"/>
+      <w:numFmt w:val="bullet"/>
+      <w:lvlText w:val="●"/>
+      <w:lvlJc w:val="left"/>
+      <w:pPr>
+        <w:ind w:left="3600" w:firstLine="3240"/>
+      </w:pPr>
+      <w:rPr>
+        <w:rFonts w:ascii="Arial" w:eastAsia="Arial" w:hAnsi="Arial" w:cs="Arial"/>
+      </w:rPr>
+    </w:lvl>
+    <w:lvl w:ilvl="4">
+      <w:start w:val="1"/>
+      <w:numFmt w:val="bullet"/>
+      <w:lvlText w:val="o"/>
+      <w:lvlJc w:val="left"/>
+      <w:pPr>
+        <w:ind w:left="4320" w:firstLine="3960"/>
+      </w:pPr>
+      <w:rPr>
+        <w:rFonts w:ascii="Arial" w:eastAsia="Arial" w:hAnsi="Arial" w:cs="Arial"/>
+      </w:rPr>
+    </w:lvl>
+    <w:lvl w:ilvl="5">
+      <w:start w:val="1"/>
+      <w:numFmt w:val="bullet"/>
+      <w:lvlText w:val="▪"/>
+      <w:lvlJc w:val="left"/>
+      <w:pPr>
+        <w:ind w:left="5040" w:firstLine="4680"/>
+      </w:pPr>
+      <w:rPr>
+        <w:rFonts w:ascii="Arial" w:eastAsia="Arial" w:hAnsi="Arial" w:cs="Arial"/>
+      </w:rPr>
+    </w:lvl>
+    <w:lvl w:ilvl="6">
+      <w:start w:val="1"/>
+      <w:numFmt w:val="bullet"/>
+      <w:lvlText w:val="●"/>
+      <w:lvlJc w:val="left"/>
+      <w:pPr>
+        <w:ind w:left="5760" w:firstLine="5400"/>
+      </w:pPr>
+      <w:rPr>
+        <w:rFonts w:ascii="Arial" w:eastAsia="Arial" w:hAnsi="Arial" w:cs="Arial"/>
+      </w:rPr>
+    </w:lvl>
+    <w:lvl w:ilvl="7">
+      <w:start w:val="1"/>
+      <w:numFmt w:val="bullet"/>
+      <w:lvlText w:val="o"/>
+      <w:lvlJc w:val="left"/>
+      <w:pPr>
+        <w:ind w:left="6480" w:firstLine="6120"/>
+      </w:pPr>
+      <w:rPr>
+        <w:rFonts w:ascii="Arial" w:eastAsia="Arial" w:hAnsi="Arial" w:cs="Arial"/>
+      </w:rPr>
+    </w:lvl>
+    <w:lvl w:ilvl="8">
+      <w:start w:val="1"/>
+      <w:numFmt w:val="bullet"/>
+      <w:lvlText w:val="▪"/>
+      <w:lvlJc w:val="left"/>
+      <w:pPr>
+        <w:ind w:left="7200" w:firstLine="6840"/>
+      </w:pPr>
+      <w:rPr>
+        <w:rFonts w:ascii="Arial" w:eastAsia="Arial" w:hAnsi="Arial" w:cs="Arial"/>
+      </w:rPr>
+    </w:lvl>
+  </w:abstractNum>
+  <w:abstractNum w:abstractNumId="5">
+    <w:nsid w:val="33BD158C"/>
+    <w:multiLevelType w:val="hybridMultilevel"/>
+    <w:tmpl w:val="B72245E2"/>
+    <w:lvl w:ilvl="0" w:tplc="04090019">
+      <w:start w:val="1"/>
+      <w:numFmt w:val="lowerLetter"/>
+      <w:lvlText w:val="%1."/>
+      <w:lvlJc w:val="left"/>
+      <w:pPr>
+        <w:ind w:left="1602" w:hanging="360"/>
+      </w:pPr>
+    </w:lvl>
+    <w:lvl w:ilvl="1" w:tplc="04090019" w:tentative="1">
+      <w:start w:val="1"/>
+      <w:numFmt w:val="lowerLetter"/>
+      <w:lvlText w:val="%2."/>
+      <w:lvlJc w:val="left"/>
+      <w:pPr>
+        <w:ind w:left="2322" w:hanging="360"/>
+      </w:pPr>
+    </w:lvl>
+    <w:lvl w:ilvl="2" w:tplc="0409001B" w:tentative="1">
+      <w:start w:val="1"/>
+      <w:numFmt w:val="lowerRoman"/>
+      <w:lvlText w:val="%3."/>
+      <w:lvlJc w:val="right"/>
+      <w:pPr>
+        <w:ind w:left="3042" w:hanging="180"/>
+      </w:pPr>
+    </w:lvl>
+    <w:lvl w:ilvl="3" w:tplc="0409000F" w:tentative="1">
+      <w:start w:val="1"/>
+      <w:numFmt w:val="decimal"/>
+      <w:lvlText w:val="%4."/>
+      <w:lvlJc w:val="left"/>
+      <w:pPr>
+        <w:ind w:left="3762" w:hanging="360"/>
+      </w:pPr>
+    </w:lvl>
+    <w:lvl w:ilvl="4" w:tplc="04090019" w:tentative="1">
+      <w:start w:val="1"/>
+      <w:numFmt w:val="lowerLetter"/>
+      <w:lvlText w:val="%5."/>
+      <w:lvlJc w:val="left"/>
+      <w:pPr>
+        <w:ind w:left="4482" w:hanging="360"/>
+      </w:pPr>
+    </w:lvl>
+    <w:lvl w:ilvl="5" w:tplc="0409001B" w:tentative="1">
+      <w:start w:val="1"/>
+      <w:numFmt w:val="lowerRoman"/>
+      <w:lvlText w:val="%6."/>
+      <w:lvlJc w:val="right"/>
+      <w:pPr>
+        <w:ind w:left="5202" w:hanging="180"/>
+      </w:pPr>
+    </w:lvl>
+    <w:lvl w:ilvl="6" w:tplc="0409000F" w:tentative="1">
+      <w:start w:val="1"/>
+      <w:numFmt w:val="decimal"/>
+      <w:lvlText w:val="%7."/>
+      <w:lvlJc w:val="left"/>
+      <w:pPr>
+        <w:ind w:left="5922" w:hanging="360"/>
+      </w:pPr>
+    </w:lvl>
+    <w:lvl w:ilvl="7" w:tplc="04090019" w:tentative="1">
+      <w:start w:val="1"/>
+      <w:numFmt w:val="lowerLetter"/>
+      <w:lvlText w:val="%8."/>
+      <w:lvlJc w:val="left"/>
+      <w:pPr>
+        <w:ind w:left="6642" w:hanging="360"/>
+      </w:pPr>
+    </w:lvl>
+    <w:lvl w:ilvl="8" w:tplc="0409001B" w:tentative="1">
+      <w:start w:val="1"/>
+      <w:numFmt w:val="lowerRoman"/>
+      <w:lvlText w:val="%9."/>
+      <w:lvlJc w:val="right"/>
+      <w:pPr>
+        <w:ind w:left="7362" w:hanging="180"/>
+      </w:pPr>
+    </w:lvl>
+  </w:abstractNum>
+  <w:abstractNum w:abstractNumId="6">
+    <w:nsid w:val="34A25FF9"/>
+    <w:multiLevelType w:val="hybridMultilevel"/>
+    <w:tmpl w:val="490CD550"/>
+    <w:lvl w:ilvl="0" w:tplc="04090019">
+      <w:start w:val="1"/>
+      <w:numFmt w:val="lowerLetter"/>
+      <w:lvlText w:val="%1."/>
+      <w:lvlJc w:val="left"/>
+      <w:pPr>
+        <w:ind w:left="1440" w:hanging="360"/>
+      </w:pPr>
+    </w:lvl>
+    <w:lvl w:ilvl="1" w:tplc="04090019" w:tentative="1">
+      <w:start w:val="1"/>
+      <w:numFmt w:val="lowerLetter"/>
+      <w:lvlText w:val="%2."/>
+      <w:lvlJc w:val="left"/>
+      <w:pPr>
+        <w:ind w:left="2160" w:hanging="360"/>
+      </w:pPr>
+    </w:lvl>
+    <w:lvl w:ilvl="2" w:tplc="0409001B" w:tentative="1">
+      <w:start w:val="1"/>
+      <w:numFmt w:val="lowerRoman"/>
+      <w:lvlText w:val="%3."/>
+      <w:lvlJc w:val="right"/>
+      <w:pPr>
+        <w:ind w:left="2880" w:hanging="180"/>
+      </w:pPr>
+    </w:lvl>
+    <w:lvl w:ilvl="3" w:tplc="0409000F" w:tentative="1">
+      <w:start w:val="1"/>
+      <w:numFmt w:val="decimal"/>
+      <w:lvlText w:val="%4."/>
+      <w:lvlJc w:val="left"/>
+      <w:pPr>
+        <w:ind w:left="3600" w:hanging="360"/>
+      </w:pPr>
+    </w:lvl>
+    <w:lvl w:ilvl="4" w:tplc="04090019" w:tentative="1">
+      <w:start w:val="1"/>
+      <w:numFmt w:val="lowerLetter"/>
+      <w:lvlText w:val="%5."/>
+      <w:lvlJc w:val="left"/>
+      <w:pPr>
+        <w:ind w:left="4320" w:hanging="360"/>
+      </w:pPr>
+    </w:lvl>
+    <w:lvl w:ilvl="5" w:tplc="0409001B" w:tentative="1">
+      <w:start w:val="1"/>
+      <w:numFmt w:val="lowerRoman"/>
+      <w:lvlText w:val="%6."/>
+      <w:lvlJc w:val="right"/>
+      <w:pPr>
+        <w:ind w:left="5040" w:hanging="180"/>
+      </w:pPr>
+    </w:lvl>
+    <w:lvl w:ilvl="6" w:tplc="0409000F" w:tentative="1">
+      <w:start w:val="1"/>
+      <w:numFmt w:val="decimal"/>
+      <w:lvlText w:val="%7."/>
+      <w:lvlJc w:val="left"/>
+      <w:pPr>
+        <w:ind w:left="5760" w:hanging="360"/>
+      </w:pPr>
+    </w:lvl>
+    <w:lvl w:ilvl="7" w:tplc="04090019" w:tentative="1">
+      <w:start w:val="1"/>
+      <w:numFmt w:val="lowerLetter"/>
+      <w:lvlText w:val="%8."/>
+      <w:lvlJc w:val="left"/>
+      <w:pPr>
+        <w:ind w:left="6480" w:hanging="360"/>
+      </w:pPr>
+    </w:lvl>
+    <w:lvl w:ilvl="8" w:tplc="0409001B" w:tentative="1">
+      <w:start w:val="1"/>
+      <w:numFmt w:val="lowerRoman"/>
+      <w:lvlText w:val="%9."/>
+      <w:lvlJc w:val="right"/>
+      <w:pPr>
+        <w:ind w:left="7200" w:hanging="180"/>
+      </w:pPr>
+    </w:lvl>
+  </w:abstractNum>
+  <w:abstractNum w:abstractNumId="7">
+    <w:nsid w:val="481F07C7"/>
+    <w:multiLevelType w:val="hybridMultilevel"/>
+    <w:tmpl w:val="2C7CE3F0"/>
+    <w:lvl w:ilvl="0" w:tplc="04090019">
+      <w:start w:val="1"/>
+      <w:numFmt w:val="lowerLetter"/>
+      <w:lvlText w:val="%1."/>
+      <w:lvlJc w:val="left"/>
+      <w:pPr>
+        <w:ind w:left="1602" w:hanging="360"/>
+      </w:pPr>
+    </w:lvl>
+    <w:lvl w:ilvl="1" w:tplc="04090019" w:tentative="1">
+      <w:start w:val="1"/>
+      <w:numFmt w:val="lowerLetter"/>
+      <w:lvlText w:val="%2."/>
+      <w:lvlJc w:val="left"/>
+      <w:pPr>
+        <w:ind w:left="2322" w:hanging="360"/>
+      </w:pPr>
+    </w:lvl>
+    <w:lvl w:ilvl="2" w:tplc="0409001B" w:tentative="1">
+      <w:start w:val="1"/>
+      <w:numFmt w:val="lowerRoman"/>
+      <w:lvlText w:val="%3."/>
+      <w:lvlJc w:val="right"/>
+      <w:pPr>
+        <w:ind w:left="3042" w:hanging="180"/>
+      </w:pPr>
+    </w:lvl>
+    <w:lvl w:ilvl="3" w:tplc="0409000F" w:tentative="1">
+      <w:start w:val="1"/>
+      <w:numFmt w:val="decimal"/>
+      <w:lvlText w:val="%4."/>
+      <w:lvlJc w:val="left"/>
+      <w:pPr>
+        <w:ind w:left="3762" w:hanging="360"/>
+      </w:pPr>
+    </w:lvl>
+    <w:lvl w:ilvl="4" w:tplc="04090019" w:tentative="1">
+      <w:start w:val="1"/>
+      <w:numFmt w:val="lowerLetter"/>
+      <w:lvlText w:val="%5."/>
+      <w:lvlJc w:val="left"/>
+      <w:pPr>
+        <w:ind w:left="4482" w:hanging="360"/>
+      </w:pPr>
+    </w:lvl>
+    <w:lvl w:ilvl="5" w:tplc="0409001B" w:tentative="1">
+      <w:start w:val="1"/>
+      <w:numFmt w:val="lowerRoman"/>
+      <w:lvlText w:val="%6."/>
+      <w:lvlJc w:val="right"/>
+      <w:pPr>
+        <w:ind w:left="5202" w:hanging="180"/>
+      </w:pPr>
+    </w:lvl>
+    <w:lvl w:ilvl="6" w:tplc="0409000F" w:tentative="1">
+      <w:start w:val="1"/>
+      <w:numFmt w:val="decimal"/>
+      <w:lvlText w:val="%7."/>
+      <w:lvlJc w:val="left"/>
+      <w:pPr>
+        <w:ind w:left="5922" w:hanging="360"/>
+      </w:pPr>
+    </w:lvl>
+    <w:lvl w:ilvl="7" w:tplc="04090019" w:tentative="1">
+      <w:start w:val="1"/>
+      <w:numFmt w:val="lowerLetter"/>
+      <w:lvlText w:val="%8."/>
+      <w:lvlJc w:val="left"/>
+      <w:pPr>
+        <w:ind w:left="6642" w:hanging="360"/>
+      </w:pPr>
+    </w:lvl>
+    <w:lvl w:ilvl="8" w:tplc="0409001B" w:tentative="1">
+      <w:start w:val="1"/>
+      <w:numFmt w:val="lowerRoman"/>
+      <w:lvlText w:val="%9."/>
+      <w:lvlJc w:val="right"/>
+      <w:pPr>
+        <w:ind w:left="7362" w:hanging="180"/>
+      </w:pPr>
+    </w:lvl>
+  </w:abstractNum>
+  <w:abstractNum w:abstractNumId="8">
+    <w:nsid w:val="6DB92641"/>
+    <w:multiLevelType w:val="hybridMultilevel"/>
+    <w:tmpl w:val="9BA6C3A2"/>
+    <w:lvl w:ilvl="0" w:tplc="04090001">
+      <w:start w:val="1"/>
+      <w:numFmt w:val="bullet"/>
+      <w:lvlText w:val=""/>
+      <w:lvlJc w:val="left"/>
+      <w:pPr>
+        <w:ind w:left="720" w:hanging="360"/>
+      </w:pPr>
+      <w:rPr>
+        <w:rFonts w:ascii="Symbol" w:hAnsi="Symbol" w:hint="default"/>
+      </w:rPr>
+    </w:lvl>
+    <w:lvl w:ilvl="1" w:tplc="04090003" w:tentative="1">
+      <w:start w:val="1"/>
+      <w:numFmt w:val="bullet"/>
+      <w:lvlText w:val="o"/>
+      <w:lvlJc w:val="left"/>
+      <w:pPr>
+        <w:ind w:left="1440" w:hanging="360"/>
+      </w:pPr>
+      <w:rPr>
+        <w:rFonts w:ascii="Courier New" w:hAnsi="Courier New" w:cs="Courier New" w:hint="default"/>
+      </w:rPr>
+    </w:lvl>
+    <w:lvl w:ilvl="2" w:tplc="04090005" w:tentative="1">
+      <w:start w:val="1"/>
+      <w:numFmt w:val="bullet"/>
+      <w:lvlText w:val=""/>
+      <w:lvlJc w:val="left"/>
+      <w:pPr>
+        <w:ind w:left="2160" w:hanging="360"/>
+      </w:pPr>
+      <w:rPr>
+        <w:rFonts w:ascii="Wingdings" w:hAnsi="Wingdings" w:hint="default"/>
+      </w:rPr>
+    </w:lvl>
+    <w:lvl w:ilvl="3" w:tplc="04090001" w:tentative="1">
+      <w:start w:val="1"/>
+      <w:numFmt w:val="bullet"/>
+      <w:lvlText w:val=""/>
+      <w:lvlJc w:val="left"/>
+      <w:pPr>
+        <w:ind w:left="2880" w:hanging="360"/>
+      </w:pPr>
+      <w:rPr>
+        <w:rFonts w:ascii="Symbol" w:hAnsi="Symbol" w:hint="default"/>
+      </w:rPr>
+    </w:lvl>
+    <w:lvl w:ilvl="4" w:tplc="04090003" w:tentative="1">
+      <w:start w:val="1"/>
+      <w:numFmt w:val="bullet"/>
+      <w:lvlText w:val="o"/>
+      <w:lvlJc w:val="left"/>
+      <w:pPr>
+        <w:ind w:left="3600" w:hanging="360"/>
+      </w:pPr>
+      <w:rPr>
+        <w:rFonts w:ascii="Courier New" w:hAnsi="Courier New" w:cs="Courier New" w:hint="default"/>
+      </w:rPr>
+    </w:lvl>
+    <w:lvl w:ilvl="5" w:tplc="04090005" w:tentative="1">
+      <w:start w:val="1"/>
+      <w:numFmt w:val="bullet"/>
+      <w:lvlText w:val=""/>
+      <w:lvlJc w:val="left"/>
+      <w:pPr>
+        <w:ind w:left="4320" w:hanging="360"/>
+      </w:pPr>
+      <w:rPr>
+        <w:rFonts w:ascii="Wingdings" w:hAnsi="Wingdings" w:hint="default"/>
+      </w:rPr>
+    </w:lvl>
+    <w:lvl w:ilvl="6" w:tplc="04090001" w:tentative="1">
+      <w:start w:val="1"/>
+      <w:numFmt w:val="bullet"/>
+      <w:lvlText w:val=""/>
+      <w:lvlJc w:val="left"/>
+      <w:pPr>
+        <w:ind w:left="5040" w:hanging="360"/>
+      </w:pPr>
+      <w:rPr>
+        <w:rFonts w:ascii="Symbol" w:hAnsi="Symbol" w:hint="default"/>
+      </w:rPr>
+    </w:lvl>
+    <w:lvl w:ilvl="7" w:tplc="04090003" w:tentative="1">
+      <w:start w:val="1"/>
+      <w:numFmt w:val="bullet"/>
+      <w:lvlText w:val="o"/>
+      <w:lvlJc w:val="left"/>
+      <w:pPr>
+        <w:ind w:left="5760" w:hanging="360"/>
+      </w:pPr>
+      <w:rPr>
+        <w:rFonts w:ascii="Courier New" w:hAnsi="Courier New" w:cs="Courier New" w:hint="default"/>
+      </w:rPr>
+    </w:lvl>
+    <w:lvl w:ilvl="8" w:tplc="04090005" w:tentative="1">
+      <w:start w:val="1"/>
+      <w:numFmt w:val="bullet"/>
+      <w:lvlText w:val=""/>
+      <w:lvlJc w:val="left"/>
+      <w:pPr>
+        <w:ind w:left="6480" w:hanging="360"/>
+      </w:pPr>
+      <w:rPr>
+        <w:rFonts w:ascii="Wingdings" w:hAnsi="Wingdings" w:hint="default"/>
+      </w:rPr>
+    </w:lvl>
+  </w:abstractNum>
+  <w:abstractNum w:abstractNumId="9">
+    <w:nsid w:val="7C644C56"/>
+    <w:multiLevelType w:val="hybridMultilevel"/>
+    <w:tmpl w:val="9A88EA14"/>
+    <w:lvl w:ilvl="0" w:tplc="04090019">
+      <w:start w:val="1"/>
+      <w:numFmt w:val="lowerLetter"/>
+      <w:lvlText w:val="%1."/>
+      <w:lvlJc w:val="left"/>
+      <w:pPr>
+        <w:ind w:left="1440" w:hanging="360"/>
+      </w:pPr>
+    </w:lvl>
+    <w:lvl w:ilvl="1" w:tplc="04090019" w:tentative="1">
+      <w:start w:val="1"/>
+      <w:numFmt w:val="lowerLetter"/>
+      <w:lvlText w:val="%2."/>
+      <w:lvlJc w:val="left"/>
+      <w:pPr>
+        <w:ind w:left="2160" w:hanging="360"/>
+      </w:pPr>
+    </w:lvl>
+    <w:lvl w:ilvl="2" w:tplc="0409001B" w:tentative="1">
+      <w:start w:val="1"/>
+      <w:numFmt w:val="lowerRoman"/>
+      <w:lvlText w:val="%3."/>
+      <w:lvlJc w:val="right"/>
+      <w:pPr>
+        <w:ind w:left="2880" w:hanging="180"/>
+      </w:pPr>
+    </w:lvl>
+    <w:lvl w:ilvl="3" w:tplc="0409000F" w:tentative="1">
+      <w:start w:val="1"/>
+      <w:numFmt w:val="decimal"/>
+      <w:lvlText w:val="%4."/>
+      <w:lvlJc w:val="left"/>
+      <w:pPr>
+        <w:ind w:left="3600" w:hanging="360"/>
+      </w:pPr>
+    </w:lvl>
+    <w:lvl w:ilvl="4" w:tplc="04090019" w:tentative="1">
+      <w:start w:val="1"/>
+      <w:numFmt w:val="lowerLetter"/>
+      <w:lvlText w:val="%5."/>
+      <w:lvlJc w:val="left"/>
+      <w:pPr>
+        <w:ind w:left="4320" w:hanging="360"/>
+      </w:pPr>
+    </w:lvl>
+    <w:lvl w:ilvl="5" w:tplc="0409001B" w:tentative="1">
+      <w:start w:val="1"/>
+      <w:numFmt w:val="lowerRoman"/>
+      <w:lvlText w:val="%6."/>
+      <w:lvlJc w:val="right"/>
+      <w:pPr>
+        <w:ind w:left="5040" w:hanging="180"/>
+      </w:pPr>
+    </w:lvl>
+    <w:lvl w:ilvl="6" w:tplc="0409000F" w:tentative="1">
+      <w:start w:val="1"/>
+      <w:numFmt w:val="decimal"/>
+      <w:lvlText w:val="%7."/>
+      <w:lvlJc w:val="left"/>
+      <w:pPr>
+        <w:ind w:left="5760" w:hanging="360"/>
+      </w:pPr>
+    </w:lvl>
+    <w:lvl w:ilvl="7" w:tplc="04090019" w:tentative="1">
+      <w:start w:val="1"/>
+      <w:numFmt w:val="lowerLetter"/>
+      <w:lvlText w:val="%8."/>
+      <w:lvlJc w:val="left"/>
+      <w:pPr>
+        <w:ind w:left="6480" w:hanging="360"/>
+      </w:pPr>
+    </w:lvl>
+    <w:lvl w:ilvl="8" w:tplc="0409001B" w:tentative="1">
+      <w:start w:val="1"/>
+      <w:numFmt w:val="lowerRoman"/>
+      <w:lvlText w:val="%9."/>
+      <w:lvlJc w:val="right"/>
+      <w:pPr>
+        <w:ind w:left="7200" w:hanging="180"/>
+      </w:pPr>
+    </w:lvl>
+  </w:abstractNum>
+  <w:num w:numId="1">
+    <w:abstractNumId w:val="8"/>
+  </w:num>
+  <w:num w:numId="2">
+    <w:abstractNumId w:val="0"/>
+  </w:num>
+  <w:num w:numId="3">
+    <w:abstractNumId w:val="3"/>
+  </w:num>
+  <w:num w:numId="4">
+    <w:abstractNumId w:val="4"/>
+  </w:num>
+  <w:num w:numId="5">
+    <w:abstractNumId w:val="1"/>
+  </w:num>
+  <w:num w:numId="6">
+    <w:abstractNumId w:val="7"/>
+  </w:num>
+  <w:num w:numId="7">
+    <w:abstractNumId w:val="5"/>
+  </w:num>
+  <w:num w:numId="8">
+    <w:abstractNumId w:val="2"/>
+  </w:num>
+  <w:num w:numId="9">
+    <w:abstractNumId w:val="6"/>
+  </w:num>
+  <w:num w:numId="10">
+    <w:abstractNumId w:val="9"/>
+  </w:num>
+</w:numbering>
 </file>
 
 <file path=word/styles.xml><?xml version="1.0" encoding="utf-8"?>
@@ -4034,500 +5484,24 @@
       <w:u w:val="single"/>
     </w:rPr>
   </w:style>
-</w:styles>
-</file>
-
-<file path=word/glossary/document.xml><?xml version="1.0" encoding="utf-8"?>
-<w:glossaryDocument xmlns:wpc="http://schemas.microsoft.com/office/word/2010/wordprocessingCanvas" xmlns:mo="http://schemas.microsoft.com/office/mac/office/2008/main" xmlns:mc="http://schemas.openxmlformats.org/markup-compatibility/2006" xmlns:mv="urn:schemas-microsoft-com:mac:vml" xmlns:o="urn:schemas-microsoft-com:office:office" xmlns:r="http://schemas.openxmlformats.org/officeDocument/2006/relationships" xmlns:m="http://schemas.openxmlformats.org/officeDocument/2006/math" xmlns:v="urn:schemas-microsoft-com:vml" xmlns:wp14="http://schemas.microsoft.com/office/word/2010/wordprocessingDrawing" xmlns:wp="http://schemas.openxmlformats.org/drawingml/2006/wordprocessingDrawing" xmlns:w10="urn:schemas-microsoft-com:office:word" xmlns:w="http://schemas.openxmlformats.org/wordprocessingml/2006/main" xmlns:w14="http://schemas.microsoft.com/office/word/2010/wordml" xmlns:w15="http://schemas.microsoft.com/office/word/2012/wordml" xmlns:wpg="http://schemas.microsoft.com/office/word/2010/wordprocessingGroup" xmlns:wpi="http://schemas.microsoft.com/office/word/2010/wordprocessingInk" xmlns:wne="http://schemas.microsoft.com/office/word/2006/wordml" xmlns:wps="http://schemas.microsoft.com/office/word/2010/wordprocessingShape" mc:Ignorable="w14 w15 wp14"/>
-</file>
-
-<file path=word/glossary/fontTable.xml><?xml version="1.0" encoding="utf-8"?>
-<w:fonts xmlns:mc="http://schemas.openxmlformats.org/markup-compatibility/2006" xmlns:r="http://schemas.openxmlformats.org/officeDocument/2006/relationships" xmlns:w="http://schemas.openxmlformats.org/wordprocessingml/2006/main" xmlns:w14="http://schemas.microsoft.com/office/word/2010/wordml" xmlns:w15="http://schemas.microsoft.com/office/word/2012/wordml" mc:Ignorable="w14 w15">
-  <w:font w:name="Calibri">
-    <w:panose1 w:val="020F0502020204030204"/>
-    <w:charset w:val="00"/>
-    <w:family w:val="auto"/>
-    <w:pitch w:val="variable"/>
-    <w:sig w:usb0="E00002FF" w:usb1="4000ACFF" w:usb2="00000001" w:usb3="00000000" w:csb0="0000019F" w:csb1="00000000"/>
-  </w:font>
-  <w:font w:name="Times New Roman">
-    <w:panose1 w:val="02020603050405020304"/>
-    <w:charset w:val="00"/>
-    <w:family w:val="auto"/>
-    <w:pitch w:val="variable"/>
-    <w:sig w:usb0="E0002AEF" w:usb1="C0007841" w:usb2="00000009" w:usb3="00000000" w:csb0="000001FF" w:csb1="00000000"/>
-  </w:font>
-  <w:font w:name="Calibri Light">
-    <w:panose1 w:val="020F0302020204030204"/>
-    <w:charset w:val="00"/>
-    <w:family w:val="auto"/>
-    <w:pitch w:val="variable"/>
-    <w:sig w:usb0="A00002EF" w:usb1="4000207B" w:usb2="00000000" w:usb3="00000000" w:csb0="0000019F" w:csb1="00000000"/>
-  </w:font>
-  <w:font w:name="Arial">
-    <w:panose1 w:val="020B0604020202020204"/>
-    <w:charset w:val="00"/>
-    <w:family w:val="auto"/>
-    <w:pitch w:val="variable"/>
-    <w:sig w:usb0="E0002AFF" w:usb1="C0007843" w:usb2="00000009" w:usb3="00000000" w:csb0="000001FF" w:csb1="00000000"/>
-  </w:font>
-</w:fonts>
-</file>
-
-<file path=word/glossary/settings.xml><?xml version="1.0" encoding="utf-8"?>
-<w:settings xmlns:mc="http://schemas.openxmlformats.org/markup-compatibility/2006" xmlns:o="urn:schemas-microsoft-com:office:office" xmlns:r="http://schemas.openxmlformats.org/officeDocument/2006/relationships" xmlns:m="http://schemas.openxmlformats.org/officeDocument/2006/math" xmlns:v="urn:schemas-microsoft-com:vml" xmlns:w10="urn:schemas-microsoft-com:office:word" xmlns:w="http://schemas.openxmlformats.org/wordprocessingml/2006/main" xmlns:w14="http://schemas.microsoft.com/office/word/2010/wordml" xmlns:w15="http://schemas.microsoft.com/office/word/2012/wordml" xmlns:sl="http://schemas.openxmlformats.org/schemaLibrary/2006/main" mc:Ignorable="w14 w15">
-  <w:view w:val="normal"/>
-  <w:defaultTabStop w:val="720"/>
-  <w:characterSpacingControl w:val="doNotCompress"/>
-  <w:compat>
-    <w:useFELayout/>
-    <w:compatSetting w:name="compatibilityMode" w:uri="http://schemas.microsoft.com/office/word" w:val="15"/>
-    <w:compatSetting w:name="overrideTableStyleFontSizeAndJustification" w:uri="http://schemas.microsoft.com/office/word" w:val="1"/>
-    <w:compatSetting w:name="enableOpenTypeFeatures" w:uri="http://schemas.microsoft.com/office/word" w:val="1"/>
-    <w:compatSetting w:name="doNotFlipMirrorIndents" w:uri="http://schemas.microsoft.com/office/word" w:val="1"/>
-    <w:compatSetting w:name="differentiateMultirowTableHeaders" w:uri="http://schemas.microsoft.com/office/word" w:val="1"/>
-  </w:compat>
-  <w:rsids>
-    <w:rsidRoot w:val="009D52E3"/>
-    <w:rsid w:val="00066276"/>
-    <w:rsid w:val="009D52E3"/>
-  </w:rsids>
-  <m:mathPr>
-    <m:mathFont m:val="Cambria Math"/>
-    <m:brkBin m:val="before"/>
-    <m:brkBinSub m:val="--"/>
-    <m:smallFrac m:val="0"/>
-    <m:dispDef/>
-    <m:lMargin m:val="0"/>
-    <m:rMargin m:val="0"/>
-    <m:defJc m:val="centerGroup"/>
-    <m:wrapIndent m:val="1440"/>
-    <m:intLim m:val="subSup"/>
-    <m:naryLim m:val="undOvr"/>
-  </m:mathPr>
-  <w:themeFontLang w:val="en-US" w:eastAsia="x-none" w:bidi="x-none"/>
-  <w:clrSchemeMapping w:bg1="light1" w:t1="dark1" w:bg2="light2" w:t2="dark2" w:accent1="accent1" w:accent2="accent2" w:accent3="accent3" w:accent4="accent4" w:accent5="accent5" w:accent6="accent6" w:hyperlink="hyperlink" w:followedHyperlink="followedHyperlink"/>
-  <w:decimalSymbol w:val="."/>
-  <w:listSeparator w:val=","/>
-  <w14:defaultImageDpi w14:val="32767"/>
-  <w15:chartTrackingRefBased/>
-</w:settings>
-</file>
-
-<file path=word/glossary/styles.xml><?xml version="1.0" encoding="utf-8"?>
-<w:styles xmlns:mc="http://schemas.openxmlformats.org/markup-compatibility/2006" xmlns:r="http://schemas.openxmlformats.org/officeDocument/2006/relationships" xmlns:w="http://schemas.openxmlformats.org/wordprocessingml/2006/main" xmlns:w14="http://schemas.microsoft.com/office/word/2010/wordml" xmlns:w15="http://schemas.microsoft.com/office/word/2012/wordml" mc:Ignorable="w14 w15">
-  <w:docDefaults>
-    <w:rPrDefault>
-      <w:rPr>
-        <w:rFonts w:asciiTheme="minorHAnsi" w:eastAsiaTheme="minorEastAsia" w:hAnsiTheme="minorHAnsi" w:cstheme="minorBidi"/>
-        <w:sz w:val="24"/>
-        <w:szCs w:val="24"/>
-        <w:lang w:val="en-US" w:eastAsia="en-US" w:bidi="ar-SA"/>
-      </w:rPr>
-    </w:rPrDefault>
-    <w:pPrDefault/>
-  </w:docDefaults>
-  <w:latentStyles w:defLockedState="0" w:defUIPriority="99" w:defSemiHidden="0" w:defUnhideWhenUsed="0" w:defQFormat="0" w:count="382">
-    <w:lsdException w:name="Normal" w:uiPriority="0" w:qFormat="1"/>
-    <w:lsdException w:name="heading 1" w:uiPriority="9" w:qFormat="1"/>
-    <w:lsdException w:name="heading 2" w:semiHidden="1" w:uiPriority="9" w:unhideWhenUsed="1" w:qFormat="1"/>
-    <w:lsdException w:name="heading 3" w:semiHidden="1" w:uiPriority="9" w:unhideWhenUsed="1" w:qFormat="1"/>
-    <w:lsdException w:name="heading 4" w:semiHidden="1" w:uiPriority="9" w:unhideWhenUsed="1" w:qFormat="1"/>
-    <w:lsdException w:name="heading 5" w:semiHidden="1" w:uiPriority="9" w:unhideWhenUsed="1" w:qFormat="1"/>
-    <w:lsdException w:name="heading 6" w:semiHidden="1" w:uiPriority="9" w:unhideWhenUsed="1" w:qFormat="1"/>
-    <w:lsdException w:name="heading 7" w:semiHidden="1" w:uiPriority="9" w:unhideWhenUsed="1" w:qFormat="1"/>
-    <w:lsdException w:name="heading 8" w:semiHidden="1" w:uiPriority="9" w:unhideWhenUsed="1" w:qFormat="1"/>
-    <w:lsdException w:name="heading 9" w:semiHidden="1" w:uiPriority="9" w:unhideWhenUsed="1" w:qFormat="1"/>
-    <w:lsdException w:name="index 1" w:semiHidden="1" w:unhideWhenUsed="1"/>
-    <w:lsdException w:name="index 2" w:semiHidden="1" w:unhideWhenUsed="1"/>
-    <w:lsdException w:name="index 3" w:semiHidden="1" w:unhideWhenUsed="1"/>
-    <w:lsdException w:name="index 4" w:semiHidden="1" w:unhideWhenUsed="1"/>
-    <w:lsdException w:name="index 5" w:semiHidden="1" w:unhideWhenUsed="1"/>
-    <w:lsdException w:name="index 6" w:semiHidden="1" w:unhideWhenUsed="1"/>
-    <w:lsdException w:name="index 7" w:semiHidden="1" w:unhideWhenUsed="1"/>
-    <w:lsdException w:name="index 8" w:semiHidden="1" w:unhideWhenUsed="1"/>
-    <w:lsdException w:name="index 9" w:semiHidden="1" w:unhideWhenUsed="1"/>
-    <w:lsdException w:name="toc 1" w:semiHidden="1" w:uiPriority="39" w:unhideWhenUsed="1"/>
-    <w:lsdException w:name="toc 2" w:semiHidden="1" w:uiPriority="39" w:unhideWhenUsed="1"/>
-    <w:lsdException w:name="toc 3" w:semiHidden="1" w:uiPriority="39" w:unhideWhenUsed="1"/>
-    <w:lsdException w:name="toc 4" w:semiHidden="1" w:uiPriority="39" w:unhideWhenUsed="1"/>
-    <w:lsdException w:name="toc 5" w:semiHidden="1" w:uiPriority="39" w:unhideWhenUsed="1"/>
-    <w:lsdException w:name="toc 6" w:semiHidden="1" w:uiPriority="39" w:unhideWhenUsed="1"/>
-    <w:lsdException w:name="toc 7" w:semiHidden="1" w:uiPriority="39" w:unhideWhenUsed="1"/>
-    <w:lsdException w:name="toc 8" w:semiHidden="1" w:uiPriority="39" w:unhideWhenUsed="1"/>
-    <w:lsdException w:name="toc 9" w:semiHidden="1" w:uiPriority="39" w:unhideWhenUsed="1"/>
-    <w:lsdException w:name="Normal Indent" w:semiHidden="1" w:unhideWhenUsed="1"/>
-    <w:lsdException w:name="footnote text" w:semiHidden="1" w:unhideWhenUsed="1"/>
-    <w:lsdException w:name="annotation text" w:semiHidden="1" w:unhideWhenUsed="1"/>
-    <w:lsdException w:name="header" w:semiHidden="1" w:unhideWhenUsed="1"/>
-    <w:lsdException w:name="footer" w:semiHidden="1" w:unhideWhenUsed="1"/>
-    <w:lsdException w:name="index heading" w:semiHidden="1" w:unhideWhenUsed="1"/>
-    <w:lsdException w:name="caption" w:semiHidden="1" w:uiPriority="35" w:unhideWhenUsed="1" w:qFormat="1"/>
-    <w:lsdException w:name="table of figures" w:semiHidden="1" w:unhideWhenUsed="1"/>
-    <w:lsdException w:name="envelope address" w:semiHidden="1" w:unhideWhenUsed="1"/>
-    <w:lsdException w:name="envelope return" w:semiHidden="1" w:unhideWhenUsed="1"/>
-    <w:lsdException w:name="footnote reference" w:semiHidden="1" w:unhideWhenUsed="1"/>
-    <w:lsdException w:name="annotation reference" w:semiHidden="1" w:unhideWhenUsed="1"/>
-    <w:lsdException w:name="line number" w:semiHidden="1" w:unhideWhenUsed="1"/>
-    <w:lsdException w:name="page number" w:semiHidden="1" w:unhideWhenUsed="1"/>
-    <w:lsdException w:name="endnote reference" w:semiHidden="1" w:unhideWhenUsed="1"/>
-    <w:lsdException w:name="endnote text" w:semiHidden="1" w:unhideWhenUsed="1"/>
-    <w:lsdException w:name="table of authorities" w:semiHidden="1" w:unhideWhenUsed="1"/>
-    <w:lsdException w:name="macro" w:semiHidden="1" w:unhideWhenUsed="1"/>
-    <w:lsdException w:name="toa heading" w:semiHidden="1" w:unhideWhenUsed="1"/>
-    <w:lsdException w:name="List" w:semiHidden="1" w:unhideWhenUsed="1"/>
-    <w:lsdException w:name="List Bullet" w:semiHidden="1" w:unhideWhenUsed="1"/>
-    <w:lsdException w:name="List Number" w:semiHidden="1" w:unhideWhenUsed="1"/>
-    <w:lsdException w:name="List 2" w:semiHidden="1" w:unhideWhenUsed="1"/>
-    <w:lsdException w:name="List 3" w:semiHidden="1" w:unhideWhenUsed="1"/>
-    <w:lsdException w:name="List 4" w:semiHidden="1" w:unhideWhenUsed="1"/>
-    <w:lsdException w:name="List 5" w:semiHidden="1" w:unhideWhenUsed="1"/>
-    <w:lsdException w:name="List Bullet 2" w:semiHidden="1" w:unhideWhenUsed="1"/>
-    <w:lsdException w:name="List Bullet 3" w:semiHidden="1" w:unhideWhenUsed="1"/>
-    <w:lsdException w:name="List Bullet 4" w:semiHidden="1" w:unhideWhenUsed="1"/>
-    <w:lsdException w:name="List Bullet 5" w:semiHidden="1" w:unhideWhenUsed="1"/>
-    <w:lsdException w:name="List Number 2" w:semiHidden="1" w:unhideWhenUsed="1"/>
-    <w:lsdException w:name="List Number 3" w:semiHidden="1" w:unhideWhenUsed="1"/>
-    <w:lsdException w:name="List Number 4" w:semiHidden="1" w:unhideWhenUsed="1"/>
-    <w:lsdException w:name="List Number 5" w:semiHidden="1" w:unhideWhenUsed="1"/>
-    <w:lsdException w:name="Title" w:uiPriority="10" w:qFormat="1"/>
-    <w:lsdException w:name="Closing" w:semiHidden="1" w:unhideWhenUsed="1"/>
-    <w:lsdException w:name="Signature" w:semiHidden="1" w:unhideWhenUsed="1"/>
-    <w:lsdException w:name="Default Paragraph Font" w:semiHidden="1" w:uiPriority="1" w:unhideWhenUsed="1"/>
-    <w:lsdException w:name="Body Text" w:semiHidden="1" w:unhideWhenUsed="1"/>
-    <w:lsdException w:name="Body Text Indent" w:semiHidden="1" w:unhideWhenUsed="1"/>
-    <w:lsdException w:name="List Continue" w:semiHidden="1" w:unhideWhenUsed="1"/>
-    <w:lsdException w:name="List Continue 2" w:semiHidden="1" w:unhideWhenUsed="1"/>
-    <w:lsdException w:name="List Continue 3" w:semiHidden="1" w:unhideWhenUsed="1"/>
-    <w:lsdException w:name="List Continue 4" w:semiHidden="1" w:unhideWhenUsed="1"/>
-    <w:lsdException w:name="List Continue 5" w:semiHidden="1" w:unhideWhenUsed="1"/>
-    <w:lsdException w:name="Message Header" w:semiHidden="1" w:unhideWhenUsed="1"/>
-    <w:lsdException w:name="Subtitle" w:uiPriority="11" w:qFormat="1"/>
-    <w:lsdException w:name="Salutation" w:semiHidden="1" w:unhideWhenUsed="1"/>
-    <w:lsdException w:name="Date" w:semiHidden="1" w:unhideWhenUsed="1"/>
-    <w:lsdException w:name="Body Text First Indent" w:semiHidden="1" w:unhideWhenUsed="1"/>
-    <w:lsdException w:name="Body Text First Indent 2" w:semiHidden="1" w:unhideWhenUsed="1"/>
-    <w:lsdException w:name="Note Heading" w:semiHidden="1" w:unhideWhenUsed="1"/>
-    <w:lsdException w:name="Body Text 2" w:semiHidden="1" w:unhideWhenUsed="1"/>
-    <w:lsdException w:name="Body Text 3" w:semiHidden="1" w:unhideWhenUsed="1"/>
-    <w:lsdException w:name="Body Text Indent 2" w:semiHidden="1" w:unhideWhenUsed="1"/>
-    <w:lsdException w:name="Body Text Indent 3" w:semiHidden="1" w:unhideWhenUsed="1"/>
-    <w:lsdException w:name="Block Text" w:semiHidden="1" w:unhideWhenUsed="1"/>
-    <w:lsdException w:name="Hyperlink" w:semiHidden="1" w:unhideWhenUsed="1"/>
-    <w:lsdException w:name="FollowedHyperlink" w:semiHidden="1" w:unhideWhenUsed="1"/>
-    <w:lsdException w:name="Strong" w:uiPriority="22" w:qFormat="1"/>
-    <w:lsdException w:name="Emphasis" w:uiPriority="20" w:qFormat="1"/>
-    <w:lsdException w:name="Document Map" w:semiHidden="1" w:unhideWhenUsed="1"/>
-    <w:lsdException w:name="Plain Text" w:semiHidden="1" w:unhideWhenUsed="1"/>
-    <w:lsdException w:name="E-mail Signature" w:semiHidden="1" w:unhideWhenUsed="1"/>
-    <w:lsdException w:name="HTML Top of Form" w:semiHidden="1" w:unhideWhenUsed="1"/>
-    <w:lsdException w:name="HTML Bottom of Form" w:semiHidden="1" w:unhideWhenUsed="1"/>
-    <w:lsdException w:name="Normal (Web)" w:semiHidden="1" w:unhideWhenUsed="1"/>
-    <w:lsdException w:name="HTML Acronym" w:semiHidden="1" w:unhideWhenUsed="1"/>
-    <w:lsdException w:name="HTML Address" w:semiHidden="1" w:unhideWhenUsed="1"/>
-    <w:lsdException w:name="HTML Cite" w:semiHidden="1" w:unhideWhenUsed="1"/>
-    <w:lsdException w:name="HTML Code" w:semiHidden="1" w:unhideWhenUsed="1"/>
-    <w:lsdException w:name="HTML Definition" w:semiHidden="1" w:unhideWhenUsed="1"/>
-    <w:lsdException w:name="HTML Keyboard" w:semiHidden="1" w:unhideWhenUsed="1"/>
-    <w:lsdException w:name="HTML Preformatted" w:semiHidden="1" w:unhideWhenUsed="1"/>
-    <w:lsdException w:name="HTML Sample" w:semiHidden="1" w:unhideWhenUsed="1"/>
-    <w:lsdException w:name="HTML Typewriter" w:semiHidden="1" w:unhideWhenUsed="1"/>
-    <w:lsdException w:name="HTML Variable" w:semiHidden="1" w:unhideWhenUsed="1"/>
-    <w:lsdException w:name="Normal Table" w:semiHidden="1" w:unhideWhenUsed="1"/>
-    <w:lsdException w:name="annotation subject" w:semiHidden="1" w:unhideWhenUsed="1"/>
-    <w:lsdException w:name="No List" w:semiHidden="1" w:unhideWhenUsed="1"/>
-    <w:lsdException w:name="Outline List 1" w:semiHidden="1" w:unhideWhenUsed="1"/>
-    <w:lsdException w:name="Outline List 2" w:semiHidden="1" w:unhideWhenUsed="1"/>
-    <w:lsdException w:name="Outline List 3" w:semiHidden="1" w:unhideWhenUsed="1"/>
-    <w:lsdException w:name="Table Simple 1" w:semiHidden="1" w:unhideWhenUsed="1"/>
-    <w:lsdException w:name="Table Simple 2" w:semiHidden="1" w:unhideWhenUsed="1"/>
-    <w:lsdException w:name="Table Simple 3" w:semiHidden="1" w:unhideWhenUsed="1"/>
-    <w:lsdException w:name="Table Classic 1" w:semiHidden="1" w:unhideWhenUsed="1"/>
-    <w:lsdException w:name="Table Classic 2" w:semiHidden="1" w:unhideWhenUsed="1"/>
-    <w:lsdException w:name="Table Classic 3" w:semiHidden="1" w:unhideWhenUsed="1"/>
-    <w:lsdException w:name="Table Classic 4" w:semiHidden="1" w:unhideWhenUsed="1"/>
-    <w:lsdException w:name="Table Colorful 1" w:semiHidden="1" w:unhideWhenUsed="1"/>
-    <w:lsdException w:name="Table Colorful 2" w:semiHidden="1" w:unhideWhenUsed="1"/>
-    <w:lsdException w:name="Table Colorful 3" w:semiHidden="1" w:unhideWhenUsed="1"/>
-    <w:lsdException w:name="Table Columns 1" w:semiHidden="1" w:unhideWhenUsed="1"/>
-    <w:lsdException w:name="Table Columns 2" w:semiHidden="1" w:unhideWhenUsed="1"/>
-    <w:lsdException w:name="Table Columns 3" w:semiHidden="1" w:unhideWhenUsed="1"/>
-    <w:lsdException w:name="Table Columns 4" w:semiHidden="1" w:unhideWhenUsed="1"/>
-    <w:lsdException w:name="Table Columns 5" w:semiHidden="1" w:unhideWhenUsed="1"/>
-    <w:lsdException w:name="Table Grid 1" w:semiHidden="1" w:unhideWhenUsed="1"/>
-    <w:lsdException w:name="Table Grid 2" w:semiHidden="1" w:unhideWhenUsed="1"/>
-    <w:lsdException w:name="Table Grid 3" w:semiHidden="1" w:unhideWhenUsed="1"/>
-    <w:lsdException w:name="Table Grid 4" w:semiHidden="1" w:unhideWhenUsed="1"/>
-    <w:lsdException w:name="Table Grid 5" w:semiHidden="1" w:unhideWhenUsed="1"/>
-    <w:lsdException w:name="Table Grid 6" w:semiHidden="1" w:unhideWhenUsed="1"/>
-    <w:lsdException w:name="Table Grid 7" w:semiHidden="1" w:unhideWhenUsed="1"/>
-    <w:lsdException w:name="Table Grid 8" w:semiHidden="1" w:unhideWhenUsed="1"/>
-    <w:lsdException w:name="Table List 1" w:semiHidden="1" w:unhideWhenUsed="1"/>
-    <w:lsdException w:name="Table List 2" w:semiHidden="1" w:unhideWhenUsed="1"/>
-    <w:lsdException w:name="Table List 3" w:semiHidden="1" w:unhideWhenUsed="1"/>
-    <w:lsdException w:name="Table List 4" w:semiHidden="1" w:unhideWhenUsed="1"/>
-    <w:lsdException w:name="Table List 5" w:semiHidden="1" w:unhideWhenUsed="1"/>
-    <w:lsdException w:name="Table List 6" w:semiHidden="1" w:unhideWhenUsed="1"/>
-    <w:lsdException w:name="Table List 7" w:semiHidden="1" w:unhideWhenUsed="1"/>
-    <w:lsdException w:name="Table List 8" w:semiHidden="1" w:unhideWhenUsed="1"/>
-    <w:lsdException w:name="Table 3D effects 1" w:semiHidden="1" w:unhideWhenUsed="1"/>
-    <w:lsdException w:name="Table 3D effects 2" w:semiHidden="1" w:unhideWhenUsed="1"/>
-    <w:lsdException w:name="Table 3D effects 3" w:semiHidden="1" w:unhideWhenUsed="1"/>
-    <w:lsdException w:name="Table Contemporary" w:semiHidden="1" w:unhideWhenUsed="1"/>
-    <w:lsdException w:name="Table Elegant" w:semiHidden="1" w:unhideWhenUsed="1"/>
-    <w:lsdException w:name="Table Professional" w:semiHidden="1" w:unhideWhenUsed="1"/>
-    <w:lsdException w:name="Table Subtle 1" w:semiHidden="1" w:unhideWhenUsed="1"/>
-    <w:lsdException w:name="Table Subtle 2" w:semiHidden="1" w:unhideWhenUsed="1"/>
-    <w:lsdException w:name="Table Web 1" w:semiHidden="1" w:unhideWhenUsed="1"/>
-    <w:lsdException w:name="Table Web 2" w:semiHidden="1" w:unhideWhenUsed="1"/>
-    <w:lsdException w:name="Table Web 3" w:semiHidden="1" w:unhideWhenUsed="1"/>
-    <w:lsdException w:name="Balloon Text" w:semiHidden="1" w:unhideWhenUsed="1"/>
-    <w:lsdException w:name="Table Grid" w:uiPriority="39"/>
-    <w:lsdException w:name="Table Theme" w:semiHidden="1" w:unhideWhenUsed="1"/>
-    <w:lsdException w:name="Note Level 1" w:semiHidden="1" w:unhideWhenUsed="1"/>
-    <w:lsdException w:name="Note Level 2" w:semiHidden="1" w:unhideWhenUsed="1"/>
-    <w:lsdException w:name="Note Level 3" w:semiHidden="1" w:unhideWhenUsed="1"/>
-    <w:lsdException w:name="Note Level 4" w:semiHidden="1" w:unhideWhenUsed="1"/>
-    <w:lsdException w:name="Note Level 5" w:semiHidden="1" w:unhideWhenUsed="1"/>
-    <w:lsdException w:name="Note Level 6" w:semiHidden="1" w:unhideWhenUsed="1"/>
-    <w:lsdException w:name="Note Level 7" w:semiHidden="1" w:unhideWhenUsed="1"/>
-    <w:lsdException w:name="Note Level 8" w:semiHidden="1" w:unhideWhenUsed="1"/>
-    <w:lsdException w:name="Note Level 9" w:semiHidden="1" w:unhideWhenUsed="1"/>
-    <w:lsdException w:name="Placeholder Text" w:semiHidden="1"/>
-    <w:lsdException w:name="No Spacing" w:uiPriority="1" w:qFormat="1"/>
-    <w:lsdException w:name="Light Shading" w:uiPriority="60"/>
-    <w:lsdException w:name="Light List" w:uiPriority="61"/>
-    <w:lsdException w:name="Light Grid" w:uiPriority="62"/>
-    <w:lsdException w:name="Medium Shading 1" w:uiPriority="63"/>
-    <w:lsdException w:name="Medium Shading 2" w:uiPriority="64"/>
-    <w:lsdException w:name="Medium List 1" w:uiPriority="65"/>
-    <w:lsdException w:name="Medium List 2" w:uiPriority="66"/>
-    <w:lsdException w:name="Medium Grid 1" w:uiPriority="67"/>
-    <w:lsdException w:name="Medium Grid 2" w:uiPriority="68"/>
-    <w:lsdException w:name="Medium Grid 3" w:uiPriority="69"/>
-    <w:lsdException w:name="Dark List" w:uiPriority="70"/>
-    <w:lsdException w:name="Colorful Shading" w:uiPriority="71"/>
-    <w:lsdException w:name="Colorful List" w:uiPriority="72"/>
-    <w:lsdException w:name="Colorful Grid" w:uiPriority="73"/>
-    <w:lsdException w:name="Light Shading Accent 1" w:uiPriority="60"/>
-    <w:lsdException w:name="Light List Accent 1" w:uiPriority="61"/>
-    <w:lsdException w:name="Light Grid Accent 1" w:uiPriority="62"/>
-    <w:lsdException w:name="Medium Shading 1 Accent 1" w:uiPriority="63"/>
-    <w:lsdException w:name="Medium Shading 2 Accent 1" w:uiPriority="64"/>
-    <w:lsdException w:name="Medium List 1 Accent 1" w:uiPriority="65"/>
-    <w:lsdException w:name="Revision" w:semiHidden="1"/>
-    <w:lsdException w:name="List Paragraph" w:uiPriority="34" w:qFormat="1"/>
-    <w:lsdException w:name="Quote" w:uiPriority="29" w:qFormat="1"/>
-    <w:lsdException w:name="Intense Quote" w:uiPriority="30" w:qFormat="1"/>
-    <w:lsdException w:name="Medium List 2 Accent 1" w:uiPriority="66"/>
-    <w:lsdException w:name="Medium Grid 1 Accent 1" w:uiPriority="67"/>
-    <w:lsdException w:name="Medium Grid 2 Accent 1" w:uiPriority="68"/>
-    <w:lsdException w:name="Medium Grid 3 Accent 1" w:uiPriority="69"/>
-    <w:lsdException w:name="Dark List Accent 1" w:uiPriority="70"/>
-    <w:lsdException w:name="Colorful Shading Accent 1" w:uiPriority="71"/>
-    <w:lsdException w:name="Colorful List Accent 1" w:uiPriority="72"/>
-    <w:lsdException w:name="Colorful Grid Accent 1" w:uiPriority="73"/>
-    <w:lsdException w:name="Light Shading Accent 2" w:uiPriority="60"/>
-    <w:lsdException w:name="Light List Accent 2" w:uiPriority="61"/>
-    <w:lsdException w:name="Light Grid Accent 2" w:uiPriority="62"/>
-    <w:lsdException w:name="Medium Shading 1 Accent 2" w:uiPriority="63"/>
-    <w:lsdException w:name="Medium Shading 2 Accent 2" w:uiPriority="64"/>
-    <w:lsdException w:name="Medium List 1 Accent 2" w:uiPriority="65"/>
-    <w:lsdException w:name="Medium List 2 Accent 2" w:uiPriority="66"/>
-    <w:lsdException w:name="Medium Grid 1 Accent 2" w:uiPriority="67"/>
-    <w:lsdException w:name="Medium Grid 2 Accent 2" w:uiPriority="68"/>
-    <w:lsdException w:name="Medium Grid 3 Accent 2" w:uiPriority="69"/>
-    <w:lsdException w:name="Dark List Accent 2" w:uiPriority="70"/>
-    <w:lsdException w:name="Colorful Shading Accent 2" w:uiPriority="71"/>
-    <w:lsdException w:name="Colorful List Accent 2" w:uiPriority="72"/>
-    <w:lsdException w:name="Colorful Grid Accent 2" w:uiPriority="73"/>
-    <w:lsdException w:name="Light Shading Accent 3" w:uiPriority="60"/>
-    <w:lsdException w:name="Light List Accent 3" w:uiPriority="61"/>
-    <w:lsdException w:name="Light Grid Accent 3" w:uiPriority="62"/>
-    <w:lsdException w:name="Medium Shading 1 Accent 3" w:uiPriority="63"/>
-    <w:lsdException w:name="Medium Shading 2 Accent 3" w:uiPriority="64"/>
-    <w:lsdException w:name="Medium List 1 Accent 3" w:uiPriority="65"/>
-    <w:lsdException w:name="Medium List 2 Accent 3" w:uiPriority="66"/>
-    <w:lsdException w:name="Medium Grid 1 Accent 3" w:uiPriority="67"/>
-    <w:lsdException w:name="Medium Grid 2 Accent 3" w:uiPriority="68"/>
-    <w:lsdException w:name="Medium Grid 3 Accent 3" w:uiPriority="69"/>
-    <w:lsdException w:name="Dark List Accent 3" w:uiPriority="70"/>
-    <w:lsdException w:name="Colorful Shading Accent 3" w:uiPriority="71"/>
-    <w:lsdException w:name="Colorful List Accent 3" w:uiPriority="72"/>
-    <w:lsdException w:name="Colorful Grid Accent 3" w:uiPriority="73"/>
-    <w:lsdException w:name="Light Shading Accent 4" w:uiPriority="60"/>
-    <w:lsdException w:name="Light List Accent 4" w:uiPriority="61"/>
-    <w:lsdException w:name="Light Grid Accent 4" w:uiPriority="62"/>
-    <w:lsdException w:name="Medium Shading 1 Accent 4" w:uiPriority="63"/>
-    <w:lsdException w:name="Medium Shading 2 Accent 4" w:uiPriority="64"/>
-    <w:lsdException w:name="Medium List 1 Accent 4" w:uiPriority="65"/>
-    <w:lsdException w:name="Medium List 2 Accent 4" w:uiPriority="66"/>
-    <w:lsdException w:name="Medium Grid 1 Accent 4" w:uiPriority="67"/>
-    <w:lsdException w:name="Medium Grid 2 Accent 4" w:uiPriority="68"/>
-    <w:lsdException w:name="Medium Grid 3 Accent 4" w:uiPriority="69"/>
-    <w:lsdException w:name="Dark List Accent 4" w:uiPriority="70"/>
-    <w:lsdException w:name="Colorful Shading Accent 4" w:uiPriority="71"/>
-    <w:lsdException w:name="Colorful List Accent 4" w:uiPriority="72"/>
-    <w:lsdException w:name="Colorful Grid Accent 4" w:uiPriority="73"/>
-    <w:lsdException w:name="Light Shading Accent 5" w:uiPriority="60"/>
-    <w:lsdException w:name="Light List Accent 5" w:uiPriority="61"/>
-    <w:lsdException w:name="Light Grid Accent 5" w:uiPriority="62"/>
-    <w:lsdException w:name="Medium Shading 1 Accent 5" w:uiPriority="63"/>
-    <w:lsdException w:name="Medium Shading 2 Accent 5" w:uiPriority="64"/>
-    <w:lsdException w:name="Medium List 1 Accent 5" w:uiPriority="65"/>
-    <w:lsdException w:name="Medium List 2 Accent 5" w:uiPriority="66"/>
-    <w:lsdException w:name="Medium Grid 1 Accent 5" w:uiPriority="67"/>
-    <w:lsdException w:name="Medium Grid 2 Accent 5" w:uiPriority="68"/>
-    <w:lsdException w:name="Medium Grid 3 Accent 5" w:uiPriority="69"/>
-    <w:lsdException w:name="Dark List Accent 5" w:uiPriority="70"/>
-    <w:lsdException w:name="Colorful Shading Accent 5" w:uiPriority="71"/>
-    <w:lsdException w:name="Colorful List Accent 5" w:uiPriority="72"/>
-    <w:lsdException w:name="Colorful Grid Accent 5" w:uiPriority="73"/>
-    <w:lsdException w:name="Light Shading Accent 6" w:uiPriority="60"/>
-    <w:lsdException w:name="Light List Accent 6" w:uiPriority="61"/>
-    <w:lsdException w:name="Light Grid Accent 6" w:uiPriority="62"/>
-    <w:lsdException w:name="Medium Shading 1 Accent 6" w:uiPriority="63"/>
-    <w:lsdException w:name="Medium Shading 2 Accent 6" w:uiPriority="64"/>
-    <w:lsdException w:name="Medium List 1 Accent 6" w:uiPriority="65"/>
-    <w:lsdException w:name="Medium List 2 Accent 6" w:uiPriority="66"/>
-    <w:lsdException w:name="Medium Grid 1 Accent 6" w:uiPriority="67"/>
-    <w:lsdException w:name="Medium Grid 2 Accent 6" w:uiPriority="68"/>
-    <w:lsdException w:name="Medium Grid 3 Accent 6" w:uiPriority="69"/>
-    <w:lsdException w:name="Dark List Accent 6" w:uiPriority="70"/>
-    <w:lsdException w:name="Colorful Shading Accent 6" w:uiPriority="71"/>
-    <w:lsdException w:name="Colorful List Accent 6" w:uiPriority="72"/>
-    <w:lsdException w:name="Colorful Grid Accent 6" w:uiPriority="73"/>
-    <w:lsdException w:name="Subtle Emphasis" w:uiPriority="19" w:qFormat="1"/>
-    <w:lsdException w:name="Intense Emphasis" w:uiPriority="21" w:qFormat="1"/>
-    <w:lsdException w:name="Subtle Reference" w:uiPriority="31" w:qFormat="1"/>
-    <w:lsdException w:name="Intense Reference" w:uiPriority="32" w:qFormat="1"/>
-    <w:lsdException w:name="Book Title" w:uiPriority="33" w:qFormat="1"/>
-    <w:lsdException w:name="Bibliography" w:semiHidden="1" w:uiPriority="37" w:unhideWhenUsed="1"/>
-    <w:lsdException w:name="TOC Heading" w:semiHidden="1" w:uiPriority="39" w:unhideWhenUsed="1" w:qFormat="1"/>
-    <w:lsdException w:name="Plain Table 1" w:uiPriority="41"/>
-    <w:lsdException w:name="Plain Table 2" w:uiPriority="42"/>
-    <w:lsdException w:name="Plain Table 3" w:uiPriority="43"/>
-    <w:lsdException w:name="Plain Table 4" w:uiPriority="44"/>
-    <w:lsdException w:name="Plain Table 5" w:uiPriority="45"/>
-    <w:lsdException w:name="Grid Table Light" w:uiPriority="40"/>
-    <w:lsdException w:name="Grid Table 1 Light" w:uiPriority="46"/>
-    <w:lsdException w:name="Grid Table 2" w:uiPriority="47"/>
-    <w:lsdException w:name="Grid Table 3" w:uiPriority="48"/>
-    <w:lsdException w:name="Grid Table 4" w:uiPriority="49"/>
-    <w:lsdException w:name="Grid Table 5 Dark" w:uiPriority="50"/>
-    <w:lsdException w:name="Grid Table 6 Colorful" w:uiPriority="51"/>
-    <w:lsdException w:name="Grid Table 7 Colorful" w:uiPriority="52"/>
-    <w:lsdException w:name="Grid Table 1 Light Accent 1" w:uiPriority="46"/>
-    <w:lsdException w:name="Grid Table 2 Accent 1" w:uiPriority="47"/>
-    <w:lsdException w:name="Grid Table 3 Accent 1" w:uiPriority="48"/>
-    <w:lsdException w:name="Grid Table 4 Accent 1" w:uiPriority="49"/>
-    <w:lsdException w:name="Grid Table 5 Dark Accent 1" w:uiPriority="50"/>
-    <w:lsdException w:name="Grid Table 6 Colorful Accent 1" w:uiPriority="51"/>
-    <w:lsdException w:name="Grid Table 7 Colorful Accent 1" w:uiPriority="52"/>
-    <w:lsdException w:name="Grid Table 1 Light Accent 2" w:uiPriority="46"/>
-    <w:lsdException w:name="Grid Table 2 Accent 2" w:uiPriority="47"/>
-    <w:lsdException w:name="Grid Table 3 Accent 2" w:uiPriority="48"/>
-    <w:lsdException w:name="Grid Table 4 Accent 2" w:uiPriority="49"/>
-    <w:lsdException w:name="Grid Table 5 Dark Accent 2" w:uiPriority="50"/>
-    <w:lsdException w:name="Grid Table 6 Colorful Accent 2" w:uiPriority="51"/>
-    <w:lsdException w:name="Grid Table 7 Colorful Accent 2" w:uiPriority="52"/>
-    <w:lsdException w:name="Grid Table 1 Light Accent 3" w:uiPriority="46"/>
-    <w:lsdException w:name="Grid Table 2 Accent 3" w:uiPriority="47"/>
-    <w:lsdException w:name="Grid Table 3 Accent 3" w:uiPriority="48"/>
-    <w:lsdException w:name="Grid Table 4 Accent 3" w:uiPriority="49"/>
-    <w:lsdException w:name="Grid Table 5 Dark Accent 3" w:uiPriority="50"/>
-    <w:lsdException w:name="Grid Table 6 Colorful Accent 3" w:uiPriority="51"/>
-    <w:lsdException w:name="Grid Table 7 Colorful Accent 3" w:uiPriority="52"/>
-    <w:lsdException w:name="Grid Table 1 Light Accent 4" w:uiPriority="46"/>
-    <w:lsdException w:name="Grid Table 2 Accent 4" w:uiPriority="47"/>
-    <w:lsdException w:name="Grid Table 3 Accent 4" w:uiPriority="48"/>
-    <w:lsdException w:name="Grid Table 4 Accent 4" w:uiPriority="49"/>
-    <w:lsdException w:name="Grid Table 5 Dark Accent 4" w:uiPriority="50"/>
-    <w:lsdException w:name="Grid Table 6 Colorful Accent 4" w:uiPriority="51"/>
-    <w:lsdException w:name="Grid Table 7 Colorful Accent 4" w:uiPriority="52"/>
-    <w:lsdException w:name="Grid Table 1 Light Accent 5" w:uiPriority="46"/>
-    <w:lsdException w:name="Grid Table 2 Accent 5" w:uiPriority="47"/>
-    <w:lsdException w:name="Grid Table 3 Accent 5" w:uiPriority="48"/>
-    <w:lsdException w:name="Grid Table 4 Accent 5" w:uiPriority="49"/>
-    <w:lsdException w:name="Grid Table 5 Dark Accent 5" w:uiPriority="50"/>
-    <w:lsdException w:name="Grid Table 6 Colorful Accent 5" w:uiPriority="51"/>
-    <w:lsdException w:name="Grid Table 7 Colorful Accent 5" w:uiPriority="52"/>
-    <w:lsdException w:name="Grid Table 1 Light Accent 6" w:uiPriority="46"/>
-    <w:lsdException w:name="Grid Table 2 Accent 6" w:uiPriority="47"/>
-    <w:lsdException w:name="Grid Table 3 Accent 6" w:uiPriority="48"/>
-    <w:lsdException w:name="Grid Table 4 Accent 6" w:uiPriority="49"/>
-    <w:lsdException w:name="Grid Table 5 Dark Accent 6" w:uiPriority="50"/>
-    <w:lsdException w:name="Grid Table 6 Colorful Accent 6" w:uiPriority="51"/>
-    <w:lsdException w:name="Grid Table 7 Colorful Accent 6" w:uiPriority="52"/>
-    <w:lsdException w:name="List Table 1 Light" w:uiPriority="46"/>
-    <w:lsdException w:name="List Table 2" w:uiPriority="47"/>
-    <w:lsdException w:name="List Table 3" w:uiPriority="48"/>
-    <w:lsdException w:name="List Table 4" w:uiPriority="49"/>
-    <w:lsdException w:name="List Table 5 Dark" w:uiPriority="50"/>
-    <w:lsdException w:name="List Table 6 Colorful" w:uiPriority="51"/>
-    <w:lsdException w:name="List Table 7 Colorful" w:uiPriority="52"/>
-    <w:lsdException w:name="List Table 1 Light Accent 1" w:uiPriority="46"/>
-    <w:lsdException w:name="List Table 2 Accent 1" w:uiPriority="47"/>
-    <w:lsdException w:name="List Table 3 Accent 1" w:uiPriority="48"/>
-    <w:lsdException w:name="List Table 4 Accent 1" w:uiPriority="49"/>
-    <w:lsdException w:name="List Table 5 Dark Accent 1" w:uiPriority="50"/>
-    <w:lsdException w:name="List Table 6 Colorful Accent 1" w:uiPriority="51"/>
-    <w:lsdException w:name="List Table 7 Colorful Accent 1" w:uiPriority="52"/>
-    <w:lsdException w:name="List Table 1 Light Accent 2" w:uiPriority="46"/>
-    <w:lsdException w:name="List Table 2 Accent 2" w:uiPriority="47"/>
-    <w:lsdException w:name="List Table 3 Accent 2" w:uiPriority="48"/>
-    <w:lsdException w:name="List Table 4 Accent 2" w:uiPriority="49"/>
-    <w:lsdException w:name="List Table 5 Dark Accent 2" w:uiPriority="50"/>
-    <w:lsdException w:name="List Table 6 Colorful Accent 2" w:uiPriority="51"/>
-    <w:lsdException w:name="List Table 7 Colorful Accent 2" w:uiPriority="52"/>
-    <w:lsdException w:name="List Table 1 Light Accent 3" w:uiPriority="46"/>
-    <w:lsdException w:name="List Table 2 Accent 3" w:uiPriority="47"/>
-    <w:lsdException w:name="List Table 3 Accent 3" w:uiPriority="48"/>
-    <w:lsdException w:name="List Table 4 Accent 3" w:uiPriority="49"/>
-    <w:lsdException w:name="List Table 5 Dark Accent 3" w:uiPriority="50"/>
-    <w:lsdException w:name="List Table 6 Colorful Accent 3" w:uiPriority="51"/>
-    <w:lsdException w:name="List Table 7 Colorful Accent 3" w:uiPriority="52"/>
-    <w:lsdException w:name="List Table 1 Light Accent 4" w:uiPriority="46"/>
-    <w:lsdException w:name="List Table 2 Accent 4" w:uiPriority="47"/>
-    <w:lsdException w:name="List Table 3 Accent 4" w:uiPriority="48"/>
-    <w:lsdException w:name="List Table 4 Accent 4" w:uiPriority="49"/>
-    <w:lsdException w:name="List Table 5 Dark Accent 4" w:uiPriority="50"/>
-    <w:lsdException w:name="List Table 6 Colorful Accent 4" w:uiPriority="51"/>
-    <w:lsdException w:name="List Table 7 Colorful Accent 4" w:uiPriority="52"/>
-    <w:lsdException w:name="List Table 1 Light Accent 5" w:uiPriority="46"/>
-    <w:lsdException w:name="List Table 2 Accent 5" w:uiPriority="47"/>
-    <w:lsdException w:name="List Table 3 Accent 5" w:uiPriority="48"/>
-    <w:lsdException w:name="List Table 4 Accent 5" w:uiPriority="49"/>
-    <w:lsdException w:name="List Table 5 Dark Accent 5" w:uiPriority="50"/>
-    <w:lsdException w:name="List Table 6 Colorful Accent 5" w:uiPriority="51"/>
-    <w:lsdException w:name="List Table 7 Colorful Accent 5" w:uiPriority="52"/>
-    <w:lsdException w:name="List Table 1 Light Accent 6" w:uiPriority="46"/>
-    <w:lsdException w:name="List Table 2 Accent 6" w:uiPriority="47"/>
-    <w:lsdException w:name="List Table 3 Accent 6" w:uiPriority="48"/>
-    <w:lsdException w:name="List Table 4 Accent 6" w:uiPriority="49"/>
-    <w:lsdException w:name="List Table 5 Dark Accent 6" w:uiPriority="50"/>
-    <w:lsdException w:name="List Table 6 Colorful Accent 6" w:uiPriority="51"/>
-    <w:lsdException w:name="List Table 7 Colorful Accent 6" w:uiPriority="52"/>
-    <w:lsdException w:name="Mention" w:semiHidden="1" w:unhideWhenUsed="1"/>
-    <w:lsdException w:name="Smart Hyperlink" w:semiHidden="1" w:unhideWhenUsed="1"/>
-  </w:latentStyles>
-  <w:style w:type="paragraph" w:default="1" w:styleId="Normal">
-    <w:name w:val="Normal"/>
-    <w:qFormat/>
-  </w:style>
-  <w:style w:type="character" w:default="1" w:styleId="DefaultParagraphFont">
-    <w:name w:val="Default Paragraph Font"/>
-    <w:uiPriority w:val="1"/>
-    <w:semiHidden/>
-    <w:unhideWhenUsed/>
-  </w:style>
-  <w:style w:type="table" w:default="1" w:styleId="TableNormal">
-    <w:name w:val="Normal Table"/>
-    <w:uiPriority w:val="99"/>
-    <w:semiHidden/>
-    <w:unhideWhenUsed/>
+  <w:style w:type="table" w:styleId="TableGrid">
+    <w:name w:val="Table Grid"/>
+    <w:basedOn w:val="TableNormal"/>
+    <w:uiPriority w:val="39"/>
+    <w:rsid w:val="00B02DA5"/>
+    <w:pPr>
+      <w:spacing w:after="0" w:line="240" w:lineRule="auto"/>
+    </w:pPr>
     <w:tblPr>
       <w:tblInd w:w="0" w:type="dxa"/>
+      <w:tblBorders>
+        <w:top w:val="single" w:sz="4" w:space="0" w:color="auto"/>
+        <w:left w:val="single" w:sz="4" w:space="0" w:color="auto"/>
+        <w:bottom w:val="single" w:sz="4" w:space="0" w:color="auto"/>
+        <w:right w:val="single" w:sz="4" w:space="0" w:color="auto"/>
+        <w:insideH w:val="single" w:sz="4" w:space="0" w:color="auto"/>
+        <w:insideV w:val="single" w:sz="4" w:space="0" w:color="auto"/>
+      </w:tblBorders>
       <w:tblCellMar>
         <w:top w:w="0" w:type="dxa"/>
         <w:left w:w="108" w:type="dxa"/>
@@ -4536,29 +5510,18 @@
       </w:tblCellMar>
     </w:tblPr>
   </w:style>
-  <w:style w:type="numbering" w:default="1" w:styleId="NoList">
-    <w:name w:val="No List"/>
-    <w:uiPriority w:val="99"/>
-    <w:semiHidden/>
-    <w:unhideWhenUsed/>
-  </w:style>
-  <w:style w:type="paragraph" w:customStyle="1" w:styleId="97187CA4ABD2784AA97C3D786A5B5F90">
-    <w:name w:val="97187CA4ABD2784AA97C3D786A5B5F90"/>
-    <w:rsid w:val="009D52E3"/>
-  </w:style>
-  <w:style w:type="paragraph" w:customStyle="1" w:styleId="085D567FFF99914081E84383BEC56A0C">
-    <w:name w:val="085D567FFF99914081E84383BEC56A0C"/>
-    <w:rsid w:val="009D52E3"/>
+  <w:style w:type="paragraph" w:styleId="ListParagraph">
+    <w:name w:val="List Paragraph"/>
+    <w:basedOn w:val="Normal"/>
+    <w:uiPriority w:val="34"/>
+    <w:qFormat/>
+    <w:rsid w:val="00B02DA5"/>
+    <w:pPr>
+      <w:ind w:left="720"/>
+      <w:contextualSpacing/>
+    </w:pPr>
   </w:style>
 </w:styles>
-</file>
-
-<file path=word/glossary/webSettings.xml><?xml version="1.0" encoding="utf-8"?>
-<w:webSettings xmlns:mc="http://schemas.openxmlformats.org/markup-compatibility/2006" xmlns:r="http://schemas.openxmlformats.org/officeDocument/2006/relationships" xmlns:w="http://schemas.openxmlformats.org/wordprocessingml/2006/main" xmlns:w14="http://schemas.microsoft.com/office/word/2010/wordml" xmlns:w15="http://schemas.microsoft.com/office/word/2012/wordml" mc:Ignorable="w14 w15">
-  <w:allowPNG/>
-  <w:doNotSaveAsSingleFile/>
-  <w:pixelsPerInch w:val="96"/>
-</w:webSettings>
 </file>
 
 <file path=word/theme/theme1.xml><?xml version="1.0" encoding="utf-8"?>
@@ -4827,7 +5790,7 @@
 </file>
 
 <file path=customXml/itemProps1.xml><?xml version="1.0" encoding="utf-8"?>
-<ds:datastoreItem xmlns:ds="http://schemas.openxmlformats.org/officeDocument/2006/customXml" ds:itemID="{81DD6073-132E-C34D-9D0F-D15335D0810E}">
+<ds:datastoreItem xmlns:ds="http://schemas.openxmlformats.org/officeDocument/2006/customXml" ds:itemID="{609F2934-31DF-2446-B463-91DF574E3BC9}">
   <ds:schemaRefs>
     <ds:schemaRef ds:uri="http://schemas.openxmlformats.org/officeDocument/2006/bibliography"/>
   </ds:schemaRefs>

</xml_diff>

<commit_message>
filled out command table in the design doc
</commit_message>
<xml_diff>
--- a/documentation/LBMS R1 Design Document.docx
+++ b/documentation/LBMS R1 Design Document.docx
@@ -42,7 +42,7 @@
           <w:noProof/>
         </w:rPr>
         <w:drawing>
-          <wp:anchor distT="0" distB="0" distL="114300" distR="114300" simplePos="0" relativeHeight="251656704" behindDoc="0" locked="0" layoutInCell="0" hidden="0" allowOverlap="1" wp14:anchorId="2483C60E" wp14:editId="6E51D7B5">
+          <wp:anchor distT="0" distB="0" distL="114300" distR="114300" simplePos="0" relativeHeight="251655680" behindDoc="0" locked="0" layoutInCell="0" hidden="0" allowOverlap="1" wp14:anchorId="2483C60E" wp14:editId="6E51D7B5">
             <wp:simplePos x="0" y="0"/>
             <wp:positionH relativeFrom="margin">
               <wp:align>center</wp:align>
@@ -4964,7 +4964,7 @@
         </w:rPr>
         <w:lastRenderedPageBreak/>
         <w:drawing>
-          <wp:anchor distT="114300" distB="114300" distL="114300" distR="114300" simplePos="0" relativeHeight="251649536" behindDoc="1" locked="0" layoutInCell="0" hidden="0" allowOverlap="1" wp14:anchorId="3F24170E" wp14:editId="0443973E">
+          <wp:anchor distT="114300" distB="114300" distL="114300" distR="114300" simplePos="0" relativeHeight="251654656" behindDoc="1" locked="0" layoutInCell="0" hidden="0" allowOverlap="1" wp14:anchorId="3F24170E" wp14:editId="0443973E">
             <wp:simplePos x="0" y="0"/>
             <wp:positionH relativeFrom="margin">
               <wp:posOffset>-399415</wp:posOffset>
@@ -5051,7 +5051,7 @@
           <w:sz w:val="28"/>
         </w:rPr>
         <w:drawing>
-          <wp:anchor distT="0" distB="0" distL="114300" distR="114300" simplePos="0" relativeHeight="251664896" behindDoc="1" locked="0" layoutInCell="1" allowOverlap="1" wp14:anchorId="25EF68A7" wp14:editId="2F03BB91">
+          <wp:anchor distT="0" distB="0" distL="114300" distR="114300" simplePos="0" relativeHeight="251660800" behindDoc="1" locked="0" layoutInCell="1" allowOverlap="1" wp14:anchorId="25EF68A7" wp14:editId="2F03BB91">
             <wp:simplePos x="0" y="0"/>
             <wp:positionH relativeFrom="margin">
               <wp:align>center</wp:align>
@@ -5265,7 +5265,7 @@
           <w:highlight w:val="yellow"/>
         </w:rPr>
         <w:drawing>
-          <wp:anchor distT="0" distB="0" distL="114300" distR="114300" simplePos="0" relativeHeight="251658752" behindDoc="1" locked="0" layoutInCell="1" allowOverlap="1" wp14:anchorId="1FDFB270" wp14:editId="427A9CC2">
+          <wp:anchor distT="0" distB="0" distL="114300" distR="114300" simplePos="0" relativeHeight="251657728" behindDoc="1" locked="0" layoutInCell="1" allowOverlap="1" wp14:anchorId="1FDFB270" wp14:editId="427A9CC2">
             <wp:simplePos x="0" y="0"/>
             <wp:positionH relativeFrom="margin">
               <wp:posOffset>0</wp:posOffset>
@@ -5341,15 +5341,15 @@
         <w:tblLook w:val="01E0" w:firstRow="1" w:lastRow="1" w:firstColumn="1" w:lastColumn="1" w:noHBand="0" w:noVBand="0"/>
       </w:tblPr>
       <w:tblGrid>
-        <w:gridCol w:w="1972"/>
-        <w:gridCol w:w="1903"/>
-        <w:gridCol w:w="582"/>
-        <w:gridCol w:w="5011"/>
+        <w:gridCol w:w="2001"/>
+        <w:gridCol w:w="2297"/>
+        <w:gridCol w:w="525"/>
+        <w:gridCol w:w="4645"/>
       </w:tblGrid>
       <w:tr>
         <w:tc>
           <w:tcPr>
-            <w:tcW w:w="4680" w:type="dxa"/>
+            <w:tcW w:w="4823" w:type="dxa"/>
             <w:gridSpan w:val="3"/>
             <w:tcBorders>
               <w:top w:val="single" w:sz="4" w:space="0" w:color="auto"/>
@@ -5378,11 +5378,53 @@
               <w:lastRenderedPageBreak/>
               <w:t>Name:</w:t>
             </w:r>
-          </w:p>
-        </w:tc>
-        <w:tc>
-          <w:tcPr>
-            <w:tcW w:w="5310" w:type="dxa"/>
+            <w:r>
+              <w:rPr>
+                <w:rFonts w:ascii="Arial" w:hAnsi="Arial" w:cs="Arial"/>
+                <w:b/>
+                <w:sz w:val="24"/>
+                <w:szCs w:val="24"/>
+              </w:rPr>
+              <w:t xml:space="preserve"> </w:t>
+            </w:r>
+            <w:r>
+              <w:rPr>
+                <w:rFonts w:ascii="Arial" w:hAnsi="Arial" w:cs="Arial"/>
+                <w:sz w:val="24"/>
+                <w:szCs w:val="24"/>
+              </w:rPr>
+              <w:t>Library</w:t>
+            </w:r>
+            <w:r>
+              <w:rPr>
+                <w:rFonts w:ascii="Arial" w:hAnsi="Arial" w:cs="Arial"/>
+                <w:b/>
+                <w:sz w:val="24"/>
+                <w:szCs w:val="24"/>
+              </w:rPr>
+              <w:t xml:space="preserve"> </w:t>
+            </w:r>
+            <w:r>
+              <w:rPr>
+                <w:rFonts w:ascii="Arial" w:hAnsi="Arial" w:cs="Arial"/>
+                <w:sz w:val="24"/>
+                <w:szCs w:val="24"/>
+              </w:rPr>
+              <w:t>Command</w:t>
+            </w:r>
+            <w:r>
+              <w:rPr>
+                <w:rFonts w:ascii="Arial" w:hAnsi="Arial" w:cs="Arial"/>
+                <w:sz w:val="24"/>
+                <w:szCs w:val="24"/>
+              </w:rPr>
+              <w:t>s</w:t>
+            </w:r>
+          </w:p>
+        </w:tc>
+        <w:tc>
+          <w:tcPr>
+            <w:tcW w:w="4645" w:type="dxa"/>
             <w:tcBorders>
               <w:top w:val="single" w:sz="4" w:space="0" w:color="auto"/>
               <w:left w:val="single" w:sz="4" w:space="0" w:color="auto"/>
@@ -5423,7 +5465,6 @@
             <w:r>
               <w:rPr>
                 <w:rFonts w:ascii="Arial" w:hAnsi="Arial" w:cs="Arial"/>
-                <w:b/>
                 <w:sz w:val="24"/>
                 <w:szCs w:val="24"/>
               </w:rPr>
@@ -5435,7 +5476,7 @@
       <w:tr>
         <w:tc>
           <w:tcPr>
-            <w:tcW w:w="9990" w:type="dxa"/>
+            <w:tcW w:w="9468" w:type="dxa"/>
             <w:gridSpan w:val="4"/>
             <w:tcBorders>
               <w:top w:val="single" w:sz="4" w:space="0" w:color="auto"/>
@@ -5472,7 +5513,7 @@
         </w:trPr>
         <w:tc>
           <w:tcPr>
-            <w:tcW w:w="2070" w:type="dxa"/>
+            <w:tcW w:w="2001" w:type="dxa"/>
             <w:tcBorders>
               <w:top w:val="single" w:sz="4" w:space="0" w:color="auto"/>
               <w:left w:val="single" w:sz="4" w:space="0" w:color="auto"/>
@@ -5503,7 +5544,7 @@
         </w:tc>
         <w:tc>
           <w:tcPr>
-            <w:tcW w:w="1980" w:type="dxa"/>
+            <w:tcW w:w="2297" w:type="dxa"/>
             <w:tcBorders>
               <w:top w:val="single" w:sz="4" w:space="0" w:color="auto"/>
               <w:left w:val="single" w:sz="4" w:space="0" w:color="auto"/>
@@ -5554,7 +5595,7 @@
         </w:tc>
         <w:tc>
           <w:tcPr>
-            <w:tcW w:w="5940" w:type="dxa"/>
+            <w:tcW w:w="5170" w:type="dxa"/>
             <w:gridSpan w:val="2"/>
             <w:tcBorders>
               <w:top w:val="single" w:sz="4" w:space="0" w:color="auto"/>
@@ -5591,7 +5632,7 @@
         </w:trPr>
         <w:tc>
           <w:tcPr>
-            <w:tcW w:w="2070" w:type="dxa"/>
+            <w:tcW w:w="2001" w:type="dxa"/>
             <w:tcBorders>
               <w:top w:val="single" w:sz="4" w:space="0" w:color="auto"/>
               <w:left w:val="single" w:sz="4" w:space="0" w:color="auto"/>
@@ -5603,16 +5644,23 @@
             <w:pPr>
               <w:rPr>
                 <w:rFonts w:ascii="Arial" w:hAnsi="Arial" w:cs="Arial"/>
-                <w:b/>
-                <w:sz w:val="24"/>
-                <w:szCs w:val="24"/>
-              </w:rPr>
-            </w:pPr>
-          </w:p>
-        </w:tc>
-        <w:tc>
-          <w:tcPr>
-            <w:tcW w:w="1980" w:type="dxa"/>
+                <w:sz w:val="24"/>
+                <w:szCs w:val="24"/>
+              </w:rPr>
+            </w:pPr>
+            <w:r>
+              <w:rPr>
+                <w:rFonts w:ascii="Arial" w:hAnsi="Arial" w:cs="Arial"/>
+                <w:sz w:val="24"/>
+                <w:szCs w:val="24"/>
+              </w:rPr>
+              <w:t>Command</w:t>
+            </w:r>
+          </w:p>
+        </w:tc>
+        <w:tc>
+          <w:tcPr>
+            <w:tcW w:w="2297" w:type="dxa"/>
             <w:tcBorders>
               <w:top w:val="single" w:sz="4" w:space="0" w:color="auto"/>
               <w:left w:val="single" w:sz="4" w:space="0" w:color="auto"/>
@@ -5624,16 +5672,23 @@
             <w:pPr>
               <w:rPr>
                 <w:rFonts w:ascii="Arial" w:hAnsi="Arial" w:cs="Arial"/>
-                <w:b/>
-                <w:sz w:val="24"/>
-                <w:szCs w:val="24"/>
-              </w:rPr>
-            </w:pPr>
-          </w:p>
-        </w:tc>
-        <w:tc>
-          <w:tcPr>
-            <w:tcW w:w="5940" w:type="dxa"/>
+                <w:sz w:val="24"/>
+                <w:szCs w:val="24"/>
+              </w:rPr>
+            </w:pPr>
+            <w:r>
+              <w:rPr>
+                <w:rFonts w:ascii="Arial" w:hAnsi="Arial" w:cs="Arial"/>
+                <w:sz w:val="24"/>
+                <w:szCs w:val="24"/>
+              </w:rPr>
+              <w:t>Interface</w:t>
+            </w:r>
+          </w:p>
+        </w:tc>
+        <w:tc>
+          <w:tcPr>
+            <w:tcW w:w="5170" w:type="dxa"/>
             <w:gridSpan w:val="2"/>
             <w:tcBorders>
               <w:top w:val="single" w:sz="4" w:space="0" w:color="auto"/>
@@ -5646,11 +5701,103 @@
             <w:pPr>
               <w:rPr>
                 <w:rFonts w:ascii="Arial" w:hAnsi="Arial" w:cs="Arial"/>
-                <w:b/>
-                <w:sz w:val="24"/>
-                <w:szCs w:val="24"/>
-              </w:rPr>
-            </w:pPr>
+                <w:sz w:val="24"/>
+                <w:szCs w:val="24"/>
+              </w:rPr>
+            </w:pPr>
+            <w:r>
+              <w:rPr>
+                <w:rFonts w:ascii="Arial" w:hAnsi="Arial" w:cs="Arial"/>
+                <w:sz w:val="24"/>
+                <w:szCs w:val="24"/>
+              </w:rPr>
+              <w:t xml:space="preserve">This interface is the template for the concrete commands. It declares and requires each command to implement the execute() and </w:t>
+            </w:r>
+            <w:proofErr w:type="spellStart"/>
+            <w:r>
+              <w:rPr>
+                <w:rFonts w:ascii="Arial" w:hAnsi="Arial" w:cs="Arial"/>
+                <w:sz w:val="24"/>
+                <w:szCs w:val="24"/>
+              </w:rPr>
+              <w:t>parseResponse</w:t>
+            </w:r>
+            <w:proofErr w:type="spellEnd"/>
+            <w:r>
+              <w:rPr>
+                <w:rFonts w:ascii="Arial" w:hAnsi="Arial" w:cs="Arial"/>
+                <w:sz w:val="24"/>
+                <w:szCs w:val="24"/>
+              </w:rPr>
+              <w:t xml:space="preserve">() methods. These methods are common to all commands and do not share a common implementation. </w:t>
+            </w:r>
+          </w:p>
+          <w:p>
+            <w:pPr>
+              <w:rPr>
+                <w:rFonts w:ascii="Arial" w:hAnsi="Arial" w:cs="Arial"/>
+                <w:sz w:val="24"/>
+                <w:szCs w:val="24"/>
+              </w:rPr>
+            </w:pPr>
+            <w:r>
+              <w:rPr>
+                <w:rFonts w:ascii="Arial" w:hAnsi="Arial" w:cs="Arial"/>
+                <w:sz w:val="24"/>
+                <w:szCs w:val="24"/>
+              </w:rPr>
+              <w:t xml:space="preserve">Each concrete command </w:t>
+            </w:r>
+            <w:r>
+              <w:rPr>
+                <w:rFonts w:ascii="Arial" w:hAnsi="Arial" w:cs="Arial"/>
+                <w:sz w:val="24"/>
+                <w:szCs w:val="24"/>
+              </w:rPr>
+              <w:t xml:space="preserve">initializes </w:t>
+            </w:r>
+            <w:r>
+              <w:rPr>
+                <w:rFonts w:ascii="Arial" w:hAnsi="Arial" w:cs="Arial"/>
+                <w:sz w:val="24"/>
+                <w:szCs w:val="24"/>
+              </w:rPr>
+              <w:t>by retrieving</w:t>
+            </w:r>
+            <w:r>
+              <w:rPr>
+                <w:rFonts w:ascii="Arial" w:hAnsi="Arial" w:cs="Arial"/>
+                <w:sz w:val="24"/>
+                <w:szCs w:val="24"/>
+              </w:rPr>
+              <w:t xml:space="preserve"> relevant information from an input string.</w:t>
+            </w:r>
+            <w:r>
+              <w:rPr>
+                <w:rFonts w:ascii="Arial" w:hAnsi="Arial" w:cs="Arial"/>
+                <w:sz w:val="24"/>
+                <w:szCs w:val="24"/>
+              </w:rPr>
+              <w:t xml:space="preserve"> The </w:t>
+            </w:r>
+            <w:proofErr w:type="spellStart"/>
+            <w:r>
+              <w:rPr>
+                <w:rFonts w:ascii="Arial" w:hAnsi="Arial" w:cs="Arial"/>
+                <w:sz w:val="24"/>
+                <w:szCs w:val="24"/>
+              </w:rPr>
+              <w:t>parseResponse</w:t>
+            </w:r>
+            <w:proofErr w:type="spellEnd"/>
+            <w:r>
+              <w:rPr>
+                <w:rFonts w:ascii="Arial" w:hAnsi="Arial" w:cs="Arial"/>
+                <w:sz w:val="24"/>
+                <w:szCs w:val="24"/>
+              </w:rPr>
+              <w:t>() method in each concrete command is used to properly format output relevant to the command.</w:t>
+            </w:r>
           </w:p>
         </w:tc>
       </w:tr>
@@ -5660,7 +5807,7 @@
         </w:trPr>
         <w:tc>
           <w:tcPr>
-            <w:tcW w:w="2070" w:type="dxa"/>
+            <w:tcW w:w="2001" w:type="dxa"/>
             <w:tcBorders>
               <w:top w:val="single" w:sz="4" w:space="0" w:color="auto"/>
               <w:left w:val="single" w:sz="4" w:space="0" w:color="auto"/>
@@ -5672,16 +5819,25 @@
             <w:pPr>
               <w:rPr>
                 <w:rFonts w:ascii="Arial" w:hAnsi="Arial" w:cs="Arial"/>
-                <w:b/>
-                <w:sz w:val="24"/>
-                <w:szCs w:val="24"/>
-              </w:rPr>
-            </w:pPr>
-          </w:p>
-        </w:tc>
-        <w:tc>
-          <w:tcPr>
-            <w:tcW w:w="1980" w:type="dxa"/>
+                <w:sz w:val="24"/>
+                <w:szCs w:val="24"/>
+              </w:rPr>
+            </w:pPr>
+            <w:proofErr w:type="spellStart"/>
+            <w:r>
+              <w:rPr>
+                <w:rFonts w:ascii="Arial" w:hAnsi="Arial" w:cs="Arial"/>
+                <w:sz w:val="24"/>
+                <w:szCs w:val="24"/>
+              </w:rPr>
+              <w:t>AdvanceTime</w:t>
+            </w:r>
+            <w:proofErr w:type="spellEnd"/>
+          </w:p>
+        </w:tc>
+        <w:tc>
+          <w:tcPr>
+            <w:tcW w:w="2297" w:type="dxa"/>
             <w:tcBorders>
               <w:top w:val="single" w:sz="4" w:space="0" w:color="auto"/>
               <w:left w:val="single" w:sz="4" w:space="0" w:color="auto"/>
@@ -5693,16 +5849,25 @@
             <w:pPr>
               <w:rPr>
                 <w:rFonts w:ascii="Arial" w:hAnsi="Arial" w:cs="Arial"/>
-                <w:b/>
-                <w:sz w:val="24"/>
-                <w:szCs w:val="24"/>
-              </w:rPr>
-            </w:pPr>
-          </w:p>
-        </w:tc>
-        <w:tc>
-          <w:tcPr>
-            <w:tcW w:w="5940" w:type="dxa"/>
+                <w:sz w:val="24"/>
+                <w:szCs w:val="24"/>
+              </w:rPr>
+            </w:pPr>
+            <w:proofErr w:type="spellStart"/>
+            <w:r>
+              <w:rPr>
+                <w:rFonts w:ascii="Arial" w:hAnsi="Arial" w:cs="Arial"/>
+                <w:sz w:val="24"/>
+                <w:szCs w:val="24"/>
+              </w:rPr>
+              <w:t>ConcreteCommand</w:t>
+            </w:r>
+            <w:proofErr w:type="spellEnd"/>
+          </w:p>
+        </w:tc>
+        <w:tc>
+          <w:tcPr>
+            <w:tcW w:w="5170" w:type="dxa"/>
             <w:gridSpan w:val="2"/>
             <w:tcBorders>
               <w:top w:val="single" w:sz="4" w:space="0" w:color="auto"/>
@@ -5715,11 +5880,1385 @@
             <w:pPr>
               <w:rPr>
                 <w:rFonts w:ascii="Arial" w:hAnsi="Arial" w:cs="Arial"/>
-                <w:b/>
-                <w:sz w:val="24"/>
-                <w:szCs w:val="24"/>
-              </w:rPr>
-            </w:pPr>
+                <w:sz w:val="24"/>
+                <w:szCs w:val="24"/>
+              </w:rPr>
+            </w:pPr>
+            <w:r>
+              <w:rPr>
+                <w:rFonts w:ascii="Arial" w:hAnsi="Arial" w:cs="Arial"/>
+                <w:sz w:val="24"/>
+                <w:szCs w:val="24"/>
+              </w:rPr>
+              <w:t>This class defines the steps specific to advancing the system time by some number of days and hours.</w:t>
+            </w:r>
+          </w:p>
+        </w:tc>
+      </w:tr>
+      <w:tr>
+        <w:tblPrEx>
+          <w:tblLook w:val="04A0" w:firstRow="1" w:lastRow="0" w:firstColumn="1" w:lastColumn="0" w:noHBand="0" w:noVBand="1"/>
+        </w:tblPrEx>
+        <w:trPr>
+          <w:trHeight w:val="285"/>
+        </w:trPr>
+        <w:tc>
+          <w:tcPr>
+            <w:tcW w:w="2001" w:type="dxa"/>
+            <w:noWrap/>
+            <w:hideMark/>
+          </w:tcPr>
+          <w:p>
+            <w:pPr>
+              <w:widowControl/>
+              <w:rPr>
+                <w:rFonts w:ascii="Arial" w:eastAsia="Times New Roman" w:hAnsi="Arial" w:cs="Arial"/>
+              </w:rPr>
+            </w:pPr>
+            <w:proofErr w:type="spellStart"/>
+            <w:r>
+              <w:rPr>
+                <w:rFonts w:ascii="Arial" w:eastAsia="Times New Roman" w:hAnsi="Arial" w:cs="Arial"/>
+              </w:rPr>
+              <w:t>BeginVisit</w:t>
+            </w:r>
+            <w:proofErr w:type="spellEnd"/>
+          </w:p>
+        </w:tc>
+        <w:tc>
+          <w:tcPr>
+            <w:tcW w:w="2297" w:type="dxa"/>
+            <w:noWrap/>
+            <w:hideMark/>
+          </w:tcPr>
+          <w:p>
+            <w:pPr>
+              <w:widowControl/>
+              <w:rPr>
+                <w:rFonts w:ascii="Arial" w:eastAsia="Times New Roman" w:hAnsi="Arial" w:cs="Arial"/>
+              </w:rPr>
+            </w:pPr>
+            <w:proofErr w:type="spellStart"/>
+            <w:r>
+              <w:rPr>
+                <w:rFonts w:ascii="Arial" w:hAnsi="Arial" w:cs="Arial"/>
+                <w:sz w:val="24"/>
+                <w:szCs w:val="24"/>
+              </w:rPr>
+              <w:t>ConcreteCommand</w:t>
+            </w:r>
+            <w:proofErr w:type="spellEnd"/>
+          </w:p>
+        </w:tc>
+        <w:tc>
+          <w:tcPr>
+            <w:tcW w:w="5170" w:type="dxa"/>
+            <w:gridSpan w:val="2"/>
+            <w:noWrap/>
+            <w:hideMark/>
+          </w:tcPr>
+          <w:p>
+            <w:pPr>
+              <w:widowControl/>
+              <w:rPr>
+                <w:rFonts w:ascii="Times New Roman" w:eastAsia="Times New Roman" w:hAnsi="Times New Roman" w:cs="Times New Roman"/>
+                <w:color w:val="auto"/>
+                <w:sz w:val="20"/>
+                <w:szCs w:val="20"/>
+              </w:rPr>
+            </w:pPr>
+            <w:r>
+              <w:rPr>
+                <w:rFonts w:ascii="Arial" w:hAnsi="Arial" w:cs="Arial"/>
+                <w:sz w:val="24"/>
+                <w:szCs w:val="24"/>
+              </w:rPr>
+              <w:t xml:space="preserve">This class defines the steps specific to </w:t>
+            </w:r>
+            <w:r>
+              <w:rPr>
+                <w:rFonts w:ascii="Arial" w:hAnsi="Arial" w:cs="Arial"/>
+                <w:sz w:val="24"/>
+                <w:szCs w:val="24"/>
+              </w:rPr>
+              <w:t>having a visitor begin a visit at the library.</w:t>
+            </w:r>
+          </w:p>
+        </w:tc>
+      </w:tr>
+      <w:tr>
+        <w:tblPrEx>
+          <w:tblLook w:val="04A0" w:firstRow="1" w:lastRow="0" w:firstColumn="1" w:lastColumn="0" w:noHBand="0" w:noVBand="1"/>
+        </w:tblPrEx>
+        <w:trPr>
+          <w:trHeight w:val="285"/>
+        </w:trPr>
+        <w:tc>
+          <w:tcPr>
+            <w:tcW w:w="2001" w:type="dxa"/>
+            <w:noWrap/>
+            <w:hideMark/>
+          </w:tcPr>
+          <w:p>
+            <w:pPr>
+              <w:widowControl/>
+              <w:rPr>
+                <w:rFonts w:ascii="Arial" w:eastAsia="Times New Roman" w:hAnsi="Arial" w:cs="Arial"/>
+              </w:rPr>
+            </w:pPr>
+            <w:proofErr w:type="spellStart"/>
+            <w:r>
+              <w:rPr>
+                <w:rFonts w:ascii="Arial" w:eastAsia="Times New Roman" w:hAnsi="Arial" w:cs="Arial"/>
+              </w:rPr>
+              <w:t>BookPurchase</w:t>
+            </w:r>
+            <w:proofErr w:type="spellEnd"/>
+          </w:p>
+        </w:tc>
+        <w:tc>
+          <w:tcPr>
+            <w:tcW w:w="2297" w:type="dxa"/>
+            <w:noWrap/>
+            <w:hideMark/>
+          </w:tcPr>
+          <w:p>
+            <w:pPr>
+              <w:widowControl/>
+              <w:rPr>
+                <w:rFonts w:ascii="Arial" w:eastAsia="Times New Roman" w:hAnsi="Arial" w:cs="Arial"/>
+              </w:rPr>
+            </w:pPr>
+            <w:proofErr w:type="spellStart"/>
+            <w:r>
+              <w:rPr>
+                <w:rFonts w:ascii="Arial" w:hAnsi="Arial" w:cs="Arial"/>
+                <w:sz w:val="24"/>
+                <w:szCs w:val="24"/>
+              </w:rPr>
+              <w:t>ConcreteCommand</w:t>
+            </w:r>
+            <w:proofErr w:type="spellEnd"/>
+          </w:p>
+        </w:tc>
+        <w:tc>
+          <w:tcPr>
+            <w:tcW w:w="5170" w:type="dxa"/>
+            <w:gridSpan w:val="2"/>
+            <w:noWrap/>
+            <w:hideMark/>
+          </w:tcPr>
+          <w:p>
+            <w:pPr>
+              <w:widowControl/>
+              <w:rPr>
+                <w:rFonts w:ascii="Times New Roman" w:eastAsia="Times New Roman" w:hAnsi="Times New Roman" w:cs="Times New Roman"/>
+                <w:color w:val="auto"/>
+                <w:sz w:val="20"/>
+                <w:szCs w:val="20"/>
+              </w:rPr>
+            </w:pPr>
+            <w:r>
+              <w:rPr>
+                <w:rFonts w:ascii="Arial" w:hAnsi="Arial" w:cs="Arial"/>
+                <w:sz w:val="24"/>
+                <w:szCs w:val="24"/>
+              </w:rPr>
+              <w:t>This class defines the steps specific to</w:t>
+            </w:r>
+            <w:r>
+              <w:rPr>
+                <w:rFonts w:ascii="Arial" w:hAnsi="Arial" w:cs="Arial"/>
+                <w:sz w:val="24"/>
+                <w:szCs w:val="24"/>
+              </w:rPr>
+              <w:t xml:space="preserve"> purchasing a book from the bookstore to add to the library’s collection.</w:t>
+            </w:r>
+          </w:p>
+        </w:tc>
+      </w:tr>
+      <w:tr>
+        <w:tblPrEx>
+          <w:tblLook w:val="04A0" w:firstRow="1" w:lastRow="0" w:firstColumn="1" w:lastColumn="0" w:noHBand="0" w:noVBand="1"/>
+        </w:tblPrEx>
+        <w:trPr>
+          <w:trHeight w:val="285"/>
+        </w:trPr>
+        <w:tc>
+          <w:tcPr>
+            <w:tcW w:w="2001" w:type="dxa"/>
+            <w:noWrap/>
+            <w:hideMark/>
+          </w:tcPr>
+          <w:p>
+            <w:pPr>
+              <w:widowControl/>
+              <w:rPr>
+                <w:rFonts w:ascii="Arial" w:eastAsia="Times New Roman" w:hAnsi="Arial" w:cs="Arial"/>
+              </w:rPr>
+            </w:pPr>
+            <w:r>
+              <w:rPr>
+                <w:rFonts w:ascii="Arial" w:eastAsia="Times New Roman" w:hAnsi="Arial" w:cs="Arial"/>
+              </w:rPr>
+              <w:t>Borrow</w:t>
+            </w:r>
+          </w:p>
+        </w:tc>
+        <w:tc>
+          <w:tcPr>
+            <w:tcW w:w="2297" w:type="dxa"/>
+            <w:noWrap/>
+            <w:hideMark/>
+          </w:tcPr>
+          <w:p>
+            <w:pPr>
+              <w:widowControl/>
+              <w:rPr>
+                <w:rFonts w:ascii="Arial" w:eastAsia="Times New Roman" w:hAnsi="Arial" w:cs="Arial"/>
+              </w:rPr>
+            </w:pPr>
+            <w:proofErr w:type="spellStart"/>
+            <w:r>
+              <w:rPr>
+                <w:rFonts w:ascii="Arial" w:hAnsi="Arial" w:cs="Arial"/>
+                <w:sz w:val="24"/>
+                <w:szCs w:val="24"/>
+              </w:rPr>
+              <w:t>ConcreteCommand</w:t>
+            </w:r>
+            <w:proofErr w:type="spellEnd"/>
+          </w:p>
+        </w:tc>
+        <w:tc>
+          <w:tcPr>
+            <w:tcW w:w="5170" w:type="dxa"/>
+            <w:gridSpan w:val="2"/>
+            <w:noWrap/>
+            <w:hideMark/>
+          </w:tcPr>
+          <w:p>
+            <w:pPr>
+              <w:widowControl/>
+              <w:rPr>
+                <w:rFonts w:ascii="Times New Roman" w:eastAsia="Times New Roman" w:hAnsi="Times New Roman" w:cs="Times New Roman"/>
+                <w:color w:val="auto"/>
+                <w:sz w:val="20"/>
+                <w:szCs w:val="20"/>
+              </w:rPr>
+            </w:pPr>
+            <w:r>
+              <w:rPr>
+                <w:rFonts w:ascii="Arial" w:hAnsi="Arial" w:cs="Arial"/>
+                <w:sz w:val="24"/>
+                <w:szCs w:val="24"/>
+              </w:rPr>
+              <w:t>This class defines the steps specific to</w:t>
+            </w:r>
+            <w:r>
+              <w:rPr>
+                <w:rFonts w:ascii="Arial" w:hAnsi="Arial" w:cs="Arial"/>
+                <w:sz w:val="24"/>
+                <w:szCs w:val="24"/>
+              </w:rPr>
+              <w:t xml:space="preserve"> having a visitor borrow an available book from the library’s collection.</w:t>
+            </w:r>
+          </w:p>
+        </w:tc>
+      </w:tr>
+      <w:tr>
+        <w:tblPrEx>
+          <w:tblLook w:val="04A0" w:firstRow="1" w:lastRow="0" w:firstColumn="1" w:lastColumn="0" w:noHBand="0" w:noVBand="1"/>
+        </w:tblPrEx>
+        <w:trPr>
+          <w:trHeight w:val="285"/>
+        </w:trPr>
+        <w:tc>
+          <w:tcPr>
+            <w:tcW w:w="2001" w:type="dxa"/>
+            <w:noWrap/>
+            <w:hideMark/>
+          </w:tcPr>
+          <w:p>
+            <w:pPr>
+              <w:widowControl/>
+              <w:rPr>
+                <w:rFonts w:ascii="Arial" w:eastAsia="Times New Roman" w:hAnsi="Arial" w:cs="Arial"/>
+              </w:rPr>
+            </w:pPr>
+            <w:proofErr w:type="spellStart"/>
+            <w:r>
+              <w:rPr>
+                <w:rFonts w:ascii="Arial" w:eastAsia="Times New Roman" w:hAnsi="Arial" w:cs="Arial"/>
+              </w:rPr>
+              <w:t>CloseLibrary</w:t>
+            </w:r>
+            <w:proofErr w:type="spellEnd"/>
+          </w:p>
+        </w:tc>
+        <w:tc>
+          <w:tcPr>
+            <w:tcW w:w="2297" w:type="dxa"/>
+            <w:noWrap/>
+            <w:hideMark/>
+          </w:tcPr>
+          <w:p>
+            <w:pPr>
+              <w:widowControl/>
+              <w:rPr>
+                <w:rFonts w:ascii="Arial" w:eastAsia="Times New Roman" w:hAnsi="Arial" w:cs="Arial"/>
+              </w:rPr>
+            </w:pPr>
+            <w:proofErr w:type="spellStart"/>
+            <w:r>
+              <w:rPr>
+                <w:rFonts w:ascii="Arial" w:hAnsi="Arial" w:cs="Arial"/>
+                <w:sz w:val="24"/>
+                <w:szCs w:val="24"/>
+              </w:rPr>
+              <w:t>ConcreteCommand</w:t>
+            </w:r>
+            <w:proofErr w:type="spellEnd"/>
+          </w:p>
+        </w:tc>
+        <w:tc>
+          <w:tcPr>
+            <w:tcW w:w="5170" w:type="dxa"/>
+            <w:gridSpan w:val="2"/>
+            <w:noWrap/>
+            <w:hideMark/>
+          </w:tcPr>
+          <w:p>
+            <w:pPr>
+              <w:widowControl/>
+              <w:rPr>
+                <w:rFonts w:ascii="Times New Roman" w:eastAsia="Times New Roman" w:hAnsi="Times New Roman" w:cs="Times New Roman"/>
+                <w:color w:val="auto"/>
+                <w:sz w:val="20"/>
+                <w:szCs w:val="20"/>
+              </w:rPr>
+            </w:pPr>
+            <w:r>
+              <w:rPr>
+                <w:rFonts w:ascii="Arial" w:hAnsi="Arial" w:cs="Arial"/>
+                <w:sz w:val="24"/>
+                <w:szCs w:val="24"/>
+              </w:rPr>
+              <w:t>This class defines the steps specific to</w:t>
+            </w:r>
+            <w:r>
+              <w:rPr>
+                <w:rFonts w:ascii="Arial" w:hAnsi="Arial" w:cs="Arial"/>
+                <w:sz w:val="24"/>
+                <w:szCs w:val="24"/>
+              </w:rPr>
+              <w:t xml:space="preserve"> closing the library at closing time.</w:t>
+            </w:r>
+          </w:p>
+        </w:tc>
+      </w:tr>
+      <w:tr>
+        <w:tblPrEx>
+          <w:tblLook w:val="04A0" w:firstRow="1" w:lastRow="0" w:firstColumn="1" w:lastColumn="0" w:noHBand="0" w:noVBand="1"/>
+        </w:tblPrEx>
+        <w:trPr>
+          <w:trHeight w:val="285"/>
+        </w:trPr>
+        <w:tc>
+          <w:tcPr>
+            <w:tcW w:w="2001" w:type="dxa"/>
+            <w:noWrap/>
+            <w:hideMark/>
+          </w:tcPr>
+          <w:p>
+            <w:pPr>
+              <w:widowControl/>
+              <w:rPr>
+                <w:rFonts w:ascii="Arial" w:eastAsia="Times New Roman" w:hAnsi="Arial" w:cs="Arial"/>
+              </w:rPr>
+            </w:pPr>
+            <w:proofErr w:type="spellStart"/>
+            <w:r>
+              <w:rPr>
+                <w:rFonts w:ascii="Arial" w:eastAsia="Times New Roman" w:hAnsi="Arial" w:cs="Arial"/>
+              </w:rPr>
+              <w:t>EndVisit</w:t>
+            </w:r>
+            <w:proofErr w:type="spellEnd"/>
+          </w:p>
+        </w:tc>
+        <w:tc>
+          <w:tcPr>
+            <w:tcW w:w="2297" w:type="dxa"/>
+            <w:noWrap/>
+            <w:hideMark/>
+          </w:tcPr>
+          <w:p>
+            <w:pPr>
+              <w:widowControl/>
+              <w:rPr>
+                <w:rFonts w:ascii="Arial" w:eastAsia="Times New Roman" w:hAnsi="Arial" w:cs="Arial"/>
+              </w:rPr>
+            </w:pPr>
+            <w:proofErr w:type="spellStart"/>
+            <w:r>
+              <w:rPr>
+                <w:rFonts w:ascii="Arial" w:hAnsi="Arial" w:cs="Arial"/>
+                <w:sz w:val="24"/>
+                <w:szCs w:val="24"/>
+              </w:rPr>
+              <w:t>ConcreteCommand</w:t>
+            </w:r>
+            <w:proofErr w:type="spellEnd"/>
+          </w:p>
+        </w:tc>
+        <w:tc>
+          <w:tcPr>
+            <w:tcW w:w="5170" w:type="dxa"/>
+            <w:gridSpan w:val="2"/>
+            <w:noWrap/>
+            <w:hideMark/>
+          </w:tcPr>
+          <w:p>
+            <w:pPr>
+              <w:widowControl/>
+              <w:rPr>
+                <w:rFonts w:ascii="Times New Roman" w:eastAsia="Times New Roman" w:hAnsi="Times New Roman" w:cs="Times New Roman"/>
+                <w:color w:val="auto"/>
+                <w:sz w:val="20"/>
+                <w:szCs w:val="20"/>
+              </w:rPr>
+            </w:pPr>
+            <w:r>
+              <w:rPr>
+                <w:rFonts w:ascii="Arial" w:hAnsi="Arial" w:cs="Arial"/>
+                <w:sz w:val="24"/>
+                <w:szCs w:val="24"/>
+              </w:rPr>
+              <w:t>This class defines the steps specific to</w:t>
+            </w:r>
+            <w:r>
+              <w:rPr>
+                <w:rFonts w:ascii="Arial" w:hAnsi="Arial" w:cs="Arial"/>
+                <w:sz w:val="24"/>
+                <w:szCs w:val="24"/>
+              </w:rPr>
+              <w:t xml:space="preserve"> having a visitor end his or her visit to the library.</w:t>
+            </w:r>
+          </w:p>
+        </w:tc>
+      </w:tr>
+      <w:tr>
+        <w:tblPrEx>
+          <w:tblLook w:val="04A0" w:firstRow="1" w:lastRow="0" w:firstColumn="1" w:lastColumn="0" w:noHBand="0" w:noVBand="1"/>
+        </w:tblPrEx>
+        <w:trPr>
+          <w:trHeight w:val="285"/>
+        </w:trPr>
+        <w:tc>
+          <w:tcPr>
+            <w:tcW w:w="2001" w:type="dxa"/>
+            <w:noWrap/>
+            <w:hideMark/>
+          </w:tcPr>
+          <w:p>
+            <w:pPr>
+              <w:widowControl/>
+              <w:rPr>
+                <w:rFonts w:ascii="Arial" w:eastAsia="Times New Roman" w:hAnsi="Arial" w:cs="Arial"/>
+              </w:rPr>
+            </w:pPr>
+            <w:proofErr w:type="spellStart"/>
+            <w:r>
+              <w:rPr>
+                <w:rFonts w:ascii="Arial" w:eastAsia="Times New Roman" w:hAnsi="Arial" w:cs="Arial"/>
+              </w:rPr>
+              <w:t>FindBorrowed</w:t>
+            </w:r>
+            <w:proofErr w:type="spellEnd"/>
+          </w:p>
+        </w:tc>
+        <w:tc>
+          <w:tcPr>
+            <w:tcW w:w="2297" w:type="dxa"/>
+            <w:noWrap/>
+            <w:hideMark/>
+          </w:tcPr>
+          <w:p>
+            <w:pPr>
+              <w:widowControl/>
+              <w:rPr>
+                <w:rFonts w:ascii="Arial" w:eastAsia="Times New Roman" w:hAnsi="Arial" w:cs="Arial"/>
+              </w:rPr>
+            </w:pPr>
+            <w:proofErr w:type="spellStart"/>
+            <w:r>
+              <w:rPr>
+                <w:rFonts w:ascii="Arial" w:hAnsi="Arial" w:cs="Arial"/>
+                <w:sz w:val="24"/>
+                <w:szCs w:val="24"/>
+              </w:rPr>
+              <w:t>ConcreteCommand</w:t>
+            </w:r>
+            <w:proofErr w:type="spellEnd"/>
+          </w:p>
+        </w:tc>
+        <w:tc>
+          <w:tcPr>
+            <w:tcW w:w="5170" w:type="dxa"/>
+            <w:gridSpan w:val="2"/>
+            <w:noWrap/>
+            <w:hideMark/>
+          </w:tcPr>
+          <w:p>
+            <w:pPr>
+              <w:widowControl/>
+              <w:rPr>
+                <w:rFonts w:ascii="Times New Roman" w:eastAsia="Times New Roman" w:hAnsi="Times New Roman" w:cs="Times New Roman"/>
+                <w:color w:val="auto"/>
+                <w:sz w:val="20"/>
+                <w:szCs w:val="20"/>
+              </w:rPr>
+            </w:pPr>
+            <w:r>
+              <w:rPr>
+                <w:rFonts w:ascii="Arial" w:hAnsi="Arial" w:cs="Arial"/>
+                <w:sz w:val="24"/>
+                <w:szCs w:val="24"/>
+              </w:rPr>
+              <w:t>This class defines the steps specific to</w:t>
+            </w:r>
+            <w:r>
+              <w:rPr>
+                <w:rFonts w:ascii="Arial" w:hAnsi="Arial" w:cs="Arial"/>
+                <w:sz w:val="24"/>
+                <w:szCs w:val="24"/>
+              </w:rPr>
+              <w:t xml:space="preserve"> finding the books currently borrowed from the library by a particular visitor.</w:t>
+            </w:r>
+          </w:p>
+        </w:tc>
+      </w:tr>
+      <w:tr>
+        <w:tblPrEx>
+          <w:tblLook w:val="04A0" w:firstRow="1" w:lastRow="0" w:firstColumn="1" w:lastColumn="0" w:noHBand="0" w:noVBand="1"/>
+        </w:tblPrEx>
+        <w:trPr>
+          <w:trHeight w:val="285"/>
+        </w:trPr>
+        <w:tc>
+          <w:tcPr>
+            <w:tcW w:w="2001" w:type="dxa"/>
+            <w:noWrap/>
+            <w:hideMark/>
+          </w:tcPr>
+          <w:p>
+            <w:pPr>
+              <w:widowControl/>
+              <w:rPr>
+                <w:rFonts w:ascii="Arial" w:eastAsia="Times New Roman" w:hAnsi="Arial" w:cs="Arial"/>
+              </w:rPr>
+            </w:pPr>
+            <w:proofErr w:type="spellStart"/>
+            <w:r>
+              <w:rPr>
+                <w:rFonts w:ascii="Arial" w:eastAsia="Times New Roman" w:hAnsi="Arial" w:cs="Arial"/>
+              </w:rPr>
+              <w:t>GetDateTime</w:t>
+            </w:r>
+            <w:proofErr w:type="spellEnd"/>
+          </w:p>
+        </w:tc>
+        <w:tc>
+          <w:tcPr>
+            <w:tcW w:w="2297" w:type="dxa"/>
+            <w:noWrap/>
+            <w:hideMark/>
+          </w:tcPr>
+          <w:p>
+            <w:pPr>
+              <w:widowControl/>
+              <w:rPr>
+                <w:rFonts w:ascii="Arial" w:eastAsia="Times New Roman" w:hAnsi="Arial" w:cs="Arial"/>
+              </w:rPr>
+            </w:pPr>
+            <w:proofErr w:type="spellStart"/>
+            <w:r>
+              <w:rPr>
+                <w:rFonts w:ascii="Arial" w:hAnsi="Arial" w:cs="Arial"/>
+                <w:sz w:val="24"/>
+                <w:szCs w:val="24"/>
+              </w:rPr>
+              <w:t>ConcreteCommand</w:t>
+            </w:r>
+            <w:proofErr w:type="spellEnd"/>
+          </w:p>
+        </w:tc>
+        <w:tc>
+          <w:tcPr>
+            <w:tcW w:w="5170" w:type="dxa"/>
+            <w:gridSpan w:val="2"/>
+            <w:noWrap/>
+            <w:hideMark/>
+          </w:tcPr>
+          <w:p>
+            <w:pPr>
+              <w:widowControl/>
+              <w:rPr>
+                <w:rFonts w:ascii="Times New Roman" w:eastAsia="Times New Roman" w:hAnsi="Times New Roman" w:cs="Times New Roman"/>
+                <w:color w:val="auto"/>
+                <w:sz w:val="20"/>
+                <w:szCs w:val="20"/>
+              </w:rPr>
+            </w:pPr>
+            <w:r>
+              <w:rPr>
+                <w:rFonts w:ascii="Arial" w:hAnsi="Arial" w:cs="Arial"/>
+                <w:sz w:val="24"/>
+                <w:szCs w:val="24"/>
+              </w:rPr>
+              <w:t>This class defines the steps specific to</w:t>
+            </w:r>
+            <w:r>
+              <w:rPr>
+                <w:rFonts w:ascii="Arial" w:hAnsi="Arial" w:cs="Arial"/>
+                <w:sz w:val="24"/>
+                <w:szCs w:val="24"/>
+              </w:rPr>
+              <w:t xml:space="preserve"> retrieving the system date and time (which may be different from the current date and time).</w:t>
+            </w:r>
+          </w:p>
+        </w:tc>
+      </w:tr>
+      <w:tr>
+        <w:tblPrEx>
+          <w:tblLook w:val="04A0" w:firstRow="1" w:lastRow="0" w:firstColumn="1" w:lastColumn="0" w:noHBand="0" w:noVBand="1"/>
+        </w:tblPrEx>
+        <w:trPr>
+          <w:trHeight w:val="285"/>
+        </w:trPr>
+        <w:tc>
+          <w:tcPr>
+            <w:tcW w:w="2001" w:type="dxa"/>
+            <w:noWrap/>
+            <w:hideMark/>
+          </w:tcPr>
+          <w:p>
+            <w:pPr>
+              <w:widowControl/>
+              <w:rPr>
+                <w:rFonts w:ascii="Arial" w:eastAsia="Times New Roman" w:hAnsi="Arial" w:cs="Arial"/>
+              </w:rPr>
+            </w:pPr>
+            <w:r>
+              <w:rPr>
+                <w:rFonts w:ascii="Arial" w:eastAsia="Times New Roman" w:hAnsi="Arial" w:cs="Arial"/>
+              </w:rPr>
+              <w:t>Invalid</w:t>
+            </w:r>
+          </w:p>
+        </w:tc>
+        <w:tc>
+          <w:tcPr>
+            <w:tcW w:w="2297" w:type="dxa"/>
+            <w:noWrap/>
+            <w:hideMark/>
+          </w:tcPr>
+          <w:p>
+            <w:pPr>
+              <w:widowControl/>
+              <w:rPr>
+                <w:rFonts w:ascii="Arial" w:eastAsia="Times New Roman" w:hAnsi="Arial" w:cs="Arial"/>
+              </w:rPr>
+            </w:pPr>
+            <w:proofErr w:type="spellStart"/>
+            <w:r>
+              <w:rPr>
+                <w:rFonts w:ascii="Arial" w:hAnsi="Arial" w:cs="Arial"/>
+                <w:sz w:val="24"/>
+                <w:szCs w:val="24"/>
+              </w:rPr>
+              <w:t>ConcreteCommand</w:t>
+            </w:r>
+            <w:proofErr w:type="spellEnd"/>
+          </w:p>
+        </w:tc>
+        <w:tc>
+          <w:tcPr>
+            <w:tcW w:w="5170" w:type="dxa"/>
+            <w:gridSpan w:val="2"/>
+            <w:noWrap/>
+            <w:hideMark/>
+          </w:tcPr>
+          <w:p>
+            <w:pPr>
+              <w:widowControl/>
+              <w:rPr>
+                <w:rFonts w:ascii="Times New Roman" w:eastAsia="Times New Roman" w:hAnsi="Times New Roman" w:cs="Times New Roman"/>
+                <w:color w:val="auto"/>
+                <w:sz w:val="20"/>
+                <w:szCs w:val="20"/>
+              </w:rPr>
+            </w:pPr>
+            <w:r>
+              <w:rPr>
+                <w:rFonts w:ascii="Arial" w:hAnsi="Arial" w:cs="Arial"/>
+                <w:sz w:val="24"/>
+                <w:szCs w:val="24"/>
+              </w:rPr>
+              <w:t>This class defines the steps specific to</w:t>
+            </w:r>
+            <w:r>
+              <w:rPr>
+                <w:rFonts w:ascii="Arial" w:hAnsi="Arial" w:cs="Arial"/>
+                <w:sz w:val="24"/>
+                <w:szCs w:val="24"/>
+              </w:rPr>
+              <w:t xml:space="preserve"> informing the user an invalid command string was entered.</w:t>
+            </w:r>
+          </w:p>
+        </w:tc>
+      </w:tr>
+      <w:tr>
+        <w:tblPrEx>
+          <w:tblLook w:val="04A0" w:firstRow="1" w:lastRow="0" w:firstColumn="1" w:lastColumn="0" w:noHBand="0" w:noVBand="1"/>
+        </w:tblPrEx>
+        <w:trPr>
+          <w:trHeight w:val="285"/>
+        </w:trPr>
+        <w:tc>
+          <w:tcPr>
+            <w:tcW w:w="2001" w:type="dxa"/>
+            <w:noWrap/>
+            <w:hideMark/>
+          </w:tcPr>
+          <w:p>
+            <w:pPr>
+              <w:widowControl/>
+              <w:rPr>
+                <w:rFonts w:ascii="Arial" w:eastAsia="Times New Roman" w:hAnsi="Arial" w:cs="Arial"/>
+              </w:rPr>
+            </w:pPr>
+            <w:proofErr w:type="spellStart"/>
+            <w:r>
+              <w:rPr>
+                <w:rFonts w:ascii="Arial" w:eastAsia="Times New Roman" w:hAnsi="Arial" w:cs="Arial"/>
+              </w:rPr>
+              <w:t>LibrarySearch</w:t>
+            </w:r>
+            <w:proofErr w:type="spellEnd"/>
+          </w:p>
+        </w:tc>
+        <w:tc>
+          <w:tcPr>
+            <w:tcW w:w="2297" w:type="dxa"/>
+            <w:noWrap/>
+            <w:hideMark/>
+          </w:tcPr>
+          <w:p>
+            <w:pPr>
+              <w:widowControl/>
+              <w:rPr>
+                <w:rFonts w:ascii="Arial" w:eastAsia="Times New Roman" w:hAnsi="Arial" w:cs="Arial"/>
+              </w:rPr>
+            </w:pPr>
+            <w:proofErr w:type="spellStart"/>
+            <w:r>
+              <w:rPr>
+                <w:rFonts w:ascii="Arial" w:hAnsi="Arial" w:cs="Arial"/>
+                <w:sz w:val="24"/>
+                <w:szCs w:val="24"/>
+              </w:rPr>
+              <w:t>ConcreteCommand</w:t>
+            </w:r>
+            <w:proofErr w:type="spellEnd"/>
+          </w:p>
+        </w:tc>
+        <w:tc>
+          <w:tcPr>
+            <w:tcW w:w="5170" w:type="dxa"/>
+            <w:gridSpan w:val="2"/>
+            <w:noWrap/>
+            <w:hideMark/>
+          </w:tcPr>
+          <w:p>
+            <w:pPr>
+              <w:widowControl/>
+              <w:rPr>
+                <w:rFonts w:ascii="Times New Roman" w:eastAsia="Times New Roman" w:hAnsi="Times New Roman" w:cs="Times New Roman"/>
+                <w:color w:val="auto"/>
+                <w:sz w:val="20"/>
+                <w:szCs w:val="20"/>
+              </w:rPr>
+            </w:pPr>
+            <w:r>
+              <w:rPr>
+                <w:rFonts w:ascii="Arial" w:hAnsi="Arial" w:cs="Arial"/>
+                <w:sz w:val="24"/>
+                <w:szCs w:val="24"/>
+              </w:rPr>
+              <w:t>This class defines the steps specific to</w:t>
+            </w:r>
+            <w:r>
+              <w:rPr>
+                <w:rFonts w:ascii="Arial" w:hAnsi="Arial" w:cs="Arial"/>
+                <w:sz w:val="24"/>
+                <w:szCs w:val="24"/>
+              </w:rPr>
+              <w:t xml:space="preserve"> searching the library’s collection of books for books matching input criteria. </w:t>
+            </w:r>
+          </w:p>
+        </w:tc>
+      </w:tr>
+      <w:tr>
+        <w:tblPrEx>
+          <w:tblLook w:val="04A0" w:firstRow="1" w:lastRow="0" w:firstColumn="1" w:lastColumn="0" w:noHBand="0" w:noVBand="1"/>
+        </w:tblPrEx>
+        <w:trPr>
+          <w:trHeight w:val="285"/>
+        </w:trPr>
+        <w:tc>
+          <w:tcPr>
+            <w:tcW w:w="2001" w:type="dxa"/>
+            <w:noWrap/>
+            <w:hideMark/>
+          </w:tcPr>
+          <w:p>
+            <w:pPr>
+              <w:widowControl/>
+              <w:rPr>
+                <w:rFonts w:ascii="Arial" w:eastAsia="Times New Roman" w:hAnsi="Arial" w:cs="Arial"/>
+              </w:rPr>
+            </w:pPr>
+            <w:proofErr w:type="spellStart"/>
+            <w:r>
+              <w:rPr>
+                <w:rFonts w:ascii="Arial" w:eastAsia="Times New Roman" w:hAnsi="Arial" w:cs="Arial"/>
+              </w:rPr>
+              <w:t>PayFine</w:t>
+            </w:r>
+            <w:proofErr w:type="spellEnd"/>
+          </w:p>
+        </w:tc>
+        <w:tc>
+          <w:tcPr>
+            <w:tcW w:w="2297" w:type="dxa"/>
+            <w:noWrap/>
+            <w:hideMark/>
+          </w:tcPr>
+          <w:p>
+            <w:pPr>
+              <w:widowControl/>
+              <w:rPr>
+                <w:rFonts w:ascii="Arial" w:eastAsia="Times New Roman" w:hAnsi="Arial" w:cs="Arial"/>
+              </w:rPr>
+            </w:pPr>
+            <w:proofErr w:type="spellStart"/>
+            <w:r>
+              <w:rPr>
+                <w:rFonts w:ascii="Arial" w:hAnsi="Arial" w:cs="Arial"/>
+                <w:sz w:val="24"/>
+                <w:szCs w:val="24"/>
+              </w:rPr>
+              <w:t>ConcreteComm</w:t>
+            </w:r>
+            <w:bookmarkStart w:id="11" w:name="_GoBack"/>
+            <w:bookmarkEnd w:id="11"/>
+            <w:r>
+              <w:rPr>
+                <w:rFonts w:ascii="Arial" w:hAnsi="Arial" w:cs="Arial"/>
+                <w:sz w:val="24"/>
+                <w:szCs w:val="24"/>
+              </w:rPr>
+              <w:t>and</w:t>
+            </w:r>
+            <w:proofErr w:type="spellEnd"/>
+          </w:p>
+        </w:tc>
+        <w:tc>
+          <w:tcPr>
+            <w:tcW w:w="5170" w:type="dxa"/>
+            <w:gridSpan w:val="2"/>
+            <w:noWrap/>
+            <w:hideMark/>
+          </w:tcPr>
+          <w:p>
+            <w:pPr>
+              <w:widowControl/>
+              <w:rPr>
+                <w:rFonts w:ascii="Times New Roman" w:eastAsia="Times New Roman" w:hAnsi="Times New Roman" w:cs="Times New Roman"/>
+                <w:color w:val="auto"/>
+                <w:sz w:val="20"/>
+                <w:szCs w:val="20"/>
+              </w:rPr>
+            </w:pPr>
+            <w:r>
+              <w:rPr>
+                <w:rFonts w:ascii="Arial" w:hAnsi="Arial" w:cs="Arial"/>
+                <w:sz w:val="24"/>
+                <w:szCs w:val="24"/>
+              </w:rPr>
+              <w:t>This class defines the steps specific to</w:t>
+            </w:r>
+            <w:r>
+              <w:rPr>
+                <w:rFonts w:ascii="Arial" w:hAnsi="Arial" w:cs="Arial"/>
+                <w:sz w:val="24"/>
+                <w:szCs w:val="24"/>
+              </w:rPr>
+              <w:t xml:space="preserve"> having a visitor who owes overdue book fines pay those fines.</w:t>
+            </w:r>
+          </w:p>
+        </w:tc>
+      </w:tr>
+      <w:tr>
+        <w:tblPrEx>
+          <w:tblLook w:val="04A0" w:firstRow="1" w:lastRow="0" w:firstColumn="1" w:lastColumn="0" w:noHBand="0" w:noVBand="1"/>
+        </w:tblPrEx>
+        <w:trPr>
+          <w:trHeight w:val="285"/>
+        </w:trPr>
+        <w:tc>
+          <w:tcPr>
+            <w:tcW w:w="2001" w:type="dxa"/>
+            <w:noWrap/>
+            <w:hideMark/>
+          </w:tcPr>
+          <w:p>
+            <w:pPr>
+              <w:widowControl/>
+              <w:rPr>
+                <w:rFonts w:ascii="Arial" w:eastAsia="Times New Roman" w:hAnsi="Arial" w:cs="Arial"/>
+              </w:rPr>
+            </w:pPr>
+            <w:proofErr w:type="spellStart"/>
+            <w:r>
+              <w:rPr>
+                <w:rFonts w:ascii="Arial" w:eastAsia="Times New Roman" w:hAnsi="Arial" w:cs="Arial"/>
+              </w:rPr>
+              <w:lastRenderedPageBreak/>
+              <w:t>RegisterVisitor</w:t>
+            </w:r>
+            <w:proofErr w:type="spellEnd"/>
+          </w:p>
+        </w:tc>
+        <w:tc>
+          <w:tcPr>
+            <w:tcW w:w="2297" w:type="dxa"/>
+            <w:noWrap/>
+            <w:hideMark/>
+          </w:tcPr>
+          <w:p>
+            <w:pPr>
+              <w:widowControl/>
+              <w:rPr>
+                <w:rFonts w:ascii="Arial" w:eastAsia="Times New Roman" w:hAnsi="Arial" w:cs="Arial"/>
+              </w:rPr>
+            </w:pPr>
+            <w:proofErr w:type="spellStart"/>
+            <w:r>
+              <w:rPr>
+                <w:rFonts w:ascii="Arial" w:hAnsi="Arial" w:cs="Arial"/>
+                <w:sz w:val="24"/>
+                <w:szCs w:val="24"/>
+              </w:rPr>
+              <w:t>ConcreteCommand</w:t>
+            </w:r>
+            <w:proofErr w:type="spellEnd"/>
+          </w:p>
+        </w:tc>
+        <w:tc>
+          <w:tcPr>
+            <w:tcW w:w="5170" w:type="dxa"/>
+            <w:gridSpan w:val="2"/>
+            <w:noWrap/>
+          </w:tcPr>
+          <w:p>
+            <w:pPr>
+              <w:widowControl/>
+              <w:rPr>
+                <w:rFonts w:ascii="Times New Roman" w:eastAsia="Times New Roman" w:hAnsi="Times New Roman" w:cs="Times New Roman"/>
+                <w:color w:val="auto"/>
+                <w:sz w:val="20"/>
+                <w:szCs w:val="20"/>
+              </w:rPr>
+            </w:pPr>
+            <w:r>
+              <w:rPr>
+                <w:rFonts w:ascii="Arial" w:hAnsi="Arial" w:cs="Arial"/>
+                <w:sz w:val="24"/>
+                <w:szCs w:val="24"/>
+              </w:rPr>
+              <w:t>This class defines the steps specific to</w:t>
+            </w:r>
+            <w:r>
+              <w:rPr>
+                <w:rFonts w:ascii="Arial" w:hAnsi="Arial" w:cs="Arial"/>
+                <w:sz w:val="24"/>
+                <w:szCs w:val="24"/>
+              </w:rPr>
+              <w:t xml:space="preserve"> having a new visitor register with the system.</w:t>
+            </w:r>
+          </w:p>
+        </w:tc>
+      </w:tr>
+      <w:tr>
+        <w:tblPrEx>
+          <w:tblLook w:val="04A0" w:firstRow="1" w:lastRow="0" w:firstColumn="1" w:lastColumn="0" w:noHBand="0" w:noVBand="1"/>
+        </w:tblPrEx>
+        <w:trPr>
+          <w:trHeight w:val="285"/>
+        </w:trPr>
+        <w:tc>
+          <w:tcPr>
+            <w:tcW w:w="2001" w:type="dxa"/>
+            <w:noWrap/>
+            <w:hideMark/>
+          </w:tcPr>
+          <w:p>
+            <w:pPr>
+              <w:widowControl/>
+              <w:rPr>
+                <w:rFonts w:ascii="Arial" w:eastAsia="Times New Roman" w:hAnsi="Arial" w:cs="Arial"/>
+              </w:rPr>
+            </w:pPr>
+            <w:proofErr w:type="spellStart"/>
+            <w:r>
+              <w:rPr>
+                <w:rFonts w:ascii="Arial" w:eastAsia="Times New Roman" w:hAnsi="Arial" w:cs="Arial"/>
+              </w:rPr>
+              <w:t>ResetTime</w:t>
+            </w:r>
+            <w:proofErr w:type="spellEnd"/>
+          </w:p>
+        </w:tc>
+        <w:tc>
+          <w:tcPr>
+            <w:tcW w:w="2297" w:type="dxa"/>
+            <w:noWrap/>
+            <w:hideMark/>
+          </w:tcPr>
+          <w:p>
+            <w:pPr>
+              <w:widowControl/>
+              <w:rPr>
+                <w:rFonts w:ascii="Arial" w:eastAsia="Times New Roman" w:hAnsi="Arial" w:cs="Arial"/>
+              </w:rPr>
+            </w:pPr>
+            <w:proofErr w:type="spellStart"/>
+            <w:r>
+              <w:rPr>
+                <w:rFonts w:ascii="Arial" w:hAnsi="Arial" w:cs="Arial"/>
+                <w:sz w:val="24"/>
+                <w:szCs w:val="24"/>
+              </w:rPr>
+              <w:t>ConcreteCommand</w:t>
+            </w:r>
+            <w:proofErr w:type="spellEnd"/>
+          </w:p>
+        </w:tc>
+        <w:tc>
+          <w:tcPr>
+            <w:tcW w:w="5170" w:type="dxa"/>
+            <w:gridSpan w:val="2"/>
+            <w:noWrap/>
+          </w:tcPr>
+          <w:p>
+            <w:pPr>
+              <w:widowControl/>
+              <w:rPr>
+                <w:rFonts w:ascii="Times New Roman" w:eastAsia="Times New Roman" w:hAnsi="Times New Roman" w:cs="Times New Roman"/>
+                <w:color w:val="auto"/>
+                <w:sz w:val="20"/>
+                <w:szCs w:val="20"/>
+              </w:rPr>
+            </w:pPr>
+            <w:r>
+              <w:rPr>
+                <w:rFonts w:ascii="Arial" w:hAnsi="Arial" w:cs="Arial"/>
+                <w:sz w:val="24"/>
+                <w:szCs w:val="24"/>
+              </w:rPr>
+              <w:t>This class defines the steps specific to</w:t>
+            </w:r>
+            <w:r>
+              <w:rPr>
+                <w:rFonts w:ascii="Arial" w:hAnsi="Arial" w:cs="Arial"/>
+                <w:sz w:val="24"/>
+                <w:szCs w:val="24"/>
+              </w:rPr>
+              <w:t xml:space="preserve"> resetting the system time to the current date and time.</w:t>
+            </w:r>
+          </w:p>
+        </w:tc>
+      </w:tr>
+      <w:tr>
+        <w:tblPrEx>
+          <w:tblLook w:val="04A0" w:firstRow="1" w:lastRow="0" w:firstColumn="1" w:lastColumn="0" w:noHBand="0" w:noVBand="1"/>
+        </w:tblPrEx>
+        <w:trPr>
+          <w:trHeight w:val="285"/>
+        </w:trPr>
+        <w:tc>
+          <w:tcPr>
+            <w:tcW w:w="2001" w:type="dxa"/>
+            <w:noWrap/>
+            <w:hideMark/>
+          </w:tcPr>
+          <w:p>
+            <w:pPr>
+              <w:widowControl/>
+              <w:rPr>
+                <w:rFonts w:ascii="Arial" w:eastAsia="Times New Roman" w:hAnsi="Arial" w:cs="Arial"/>
+              </w:rPr>
+            </w:pPr>
+            <w:r>
+              <w:rPr>
+                <w:rFonts w:ascii="Arial" w:eastAsia="Times New Roman" w:hAnsi="Arial" w:cs="Arial"/>
+              </w:rPr>
+              <w:t>Return</w:t>
+            </w:r>
+          </w:p>
+        </w:tc>
+        <w:tc>
+          <w:tcPr>
+            <w:tcW w:w="2297" w:type="dxa"/>
+            <w:noWrap/>
+            <w:hideMark/>
+          </w:tcPr>
+          <w:p>
+            <w:pPr>
+              <w:widowControl/>
+              <w:rPr>
+                <w:rFonts w:ascii="Arial" w:eastAsia="Times New Roman" w:hAnsi="Arial" w:cs="Arial"/>
+              </w:rPr>
+            </w:pPr>
+            <w:proofErr w:type="spellStart"/>
+            <w:r>
+              <w:rPr>
+                <w:rFonts w:ascii="Arial" w:hAnsi="Arial" w:cs="Arial"/>
+                <w:sz w:val="24"/>
+                <w:szCs w:val="24"/>
+              </w:rPr>
+              <w:t>ConcreteCommand</w:t>
+            </w:r>
+            <w:proofErr w:type="spellEnd"/>
+          </w:p>
+        </w:tc>
+        <w:tc>
+          <w:tcPr>
+            <w:tcW w:w="5170" w:type="dxa"/>
+            <w:gridSpan w:val="2"/>
+            <w:noWrap/>
+          </w:tcPr>
+          <w:p>
+            <w:pPr>
+              <w:widowControl/>
+              <w:rPr>
+                <w:rFonts w:ascii="Times New Roman" w:eastAsia="Times New Roman" w:hAnsi="Times New Roman" w:cs="Times New Roman"/>
+                <w:color w:val="auto"/>
+                <w:sz w:val="20"/>
+                <w:szCs w:val="20"/>
+              </w:rPr>
+            </w:pPr>
+            <w:r>
+              <w:rPr>
+                <w:rFonts w:ascii="Arial" w:hAnsi="Arial" w:cs="Arial"/>
+                <w:sz w:val="24"/>
+                <w:szCs w:val="24"/>
+              </w:rPr>
+              <w:t>This class defines the steps specific to</w:t>
+            </w:r>
+            <w:r>
+              <w:rPr>
+                <w:rFonts w:ascii="Arial" w:hAnsi="Arial" w:cs="Arial"/>
+                <w:sz w:val="24"/>
+                <w:szCs w:val="24"/>
+              </w:rPr>
+              <w:t xml:space="preserve"> having a visitor return a book they have borrowed.</w:t>
+            </w:r>
+          </w:p>
+        </w:tc>
+      </w:tr>
+      <w:tr>
+        <w:tblPrEx>
+          <w:tblLook w:val="04A0" w:firstRow="1" w:lastRow="0" w:firstColumn="1" w:lastColumn="0" w:noHBand="0" w:noVBand="1"/>
+        </w:tblPrEx>
+        <w:trPr>
+          <w:trHeight w:val="285"/>
+        </w:trPr>
+        <w:tc>
+          <w:tcPr>
+            <w:tcW w:w="2001" w:type="dxa"/>
+            <w:noWrap/>
+            <w:hideMark/>
+          </w:tcPr>
+          <w:p>
+            <w:pPr>
+              <w:widowControl/>
+              <w:rPr>
+                <w:rFonts w:ascii="Arial" w:eastAsia="Times New Roman" w:hAnsi="Arial" w:cs="Arial"/>
+              </w:rPr>
+            </w:pPr>
+            <w:proofErr w:type="spellStart"/>
+            <w:r>
+              <w:rPr>
+                <w:rFonts w:ascii="Arial" w:eastAsia="Times New Roman" w:hAnsi="Arial" w:cs="Arial"/>
+              </w:rPr>
+              <w:t>StatisticsReport</w:t>
+            </w:r>
+            <w:proofErr w:type="spellEnd"/>
+          </w:p>
+        </w:tc>
+        <w:tc>
+          <w:tcPr>
+            <w:tcW w:w="2297" w:type="dxa"/>
+            <w:noWrap/>
+            <w:hideMark/>
+          </w:tcPr>
+          <w:p>
+            <w:pPr>
+              <w:widowControl/>
+              <w:rPr>
+                <w:rFonts w:ascii="Arial" w:eastAsia="Times New Roman" w:hAnsi="Arial" w:cs="Arial"/>
+              </w:rPr>
+            </w:pPr>
+            <w:proofErr w:type="spellStart"/>
+            <w:r>
+              <w:rPr>
+                <w:rFonts w:ascii="Arial" w:hAnsi="Arial" w:cs="Arial"/>
+                <w:sz w:val="24"/>
+                <w:szCs w:val="24"/>
+              </w:rPr>
+              <w:t>ConcreteCommand</w:t>
+            </w:r>
+            <w:proofErr w:type="spellEnd"/>
+          </w:p>
+        </w:tc>
+        <w:tc>
+          <w:tcPr>
+            <w:tcW w:w="5170" w:type="dxa"/>
+            <w:gridSpan w:val="2"/>
+            <w:noWrap/>
+            <w:hideMark/>
+          </w:tcPr>
+          <w:p>
+            <w:pPr>
+              <w:widowControl/>
+              <w:rPr>
+                <w:rFonts w:ascii="Times New Roman" w:eastAsia="Times New Roman" w:hAnsi="Times New Roman" w:cs="Times New Roman"/>
+                <w:color w:val="auto"/>
+                <w:sz w:val="20"/>
+                <w:szCs w:val="20"/>
+              </w:rPr>
+            </w:pPr>
+            <w:r>
+              <w:rPr>
+                <w:rFonts w:ascii="Arial" w:hAnsi="Arial" w:cs="Arial"/>
+                <w:sz w:val="24"/>
+                <w:szCs w:val="24"/>
+              </w:rPr>
+              <w:t>This class defines the steps specific to</w:t>
+            </w:r>
+            <w:r>
+              <w:rPr>
+                <w:rFonts w:ascii="Arial" w:hAnsi="Arial" w:cs="Arial"/>
+                <w:sz w:val="24"/>
+                <w:szCs w:val="24"/>
+              </w:rPr>
+              <w:t xml:space="preserve"> generating a report of the current state of the library.</w:t>
+            </w:r>
+          </w:p>
+        </w:tc>
+      </w:tr>
+      <w:tr>
+        <w:tblPrEx>
+          <w:tblLook w:val="04A0" w:firstRow="1" w:lastRow="0" w:firstColumn="1" w:lastColumn="0" w:noHBand="0" w:noVBand="1"/>
+        </w:tblPrEx>
+        <w:trPr>
+          <w:trHeight w:val="285"/>
+        </w:trPr>
+        <w:tc>
+          <w:tcPr>
+            <w:tcW w:w="2001" w:type="dxa"/>
+            <w:noWrap/>
+            <w:hideMark/>
+          </w:tcPr>
+          <w:p>
+            <w:pPr>
+              <w:widowControl/>
+              <w:rPr>
+                <w:rFonts w:ascii="Arial" w:eastAsia="Times New Roman" w:hAnsi="Arial" w:cs="Arial"/>
+              </w:rPr>
+            </w:pPr>
+            <w:proofErr w:type="spellStart"/>
+            <w:r>
+              <w:rPr>
+                <w:rFonts w:ascii="Arial" w:eastAsia="Times New Roman" w:hAnsi="Arial" w:cs="Arial"/>
+              </w:rPr>
+              <w:t>StoreSearch</w:t>
+            </w:r>
+            <w:proofErr w:type="spellEnd"/>
+          </w:p>
+        </w:tc>
+        <w:tc>
+          <w:tcPr>
+            <w:tcW w:w="2297" w:type="dxa"/>
+            <w:noWrap/>
+            <w:hideMark/>
+          </w:tcPr>
+          <w:p>
+            <w:pPr>
+              <w:widowControl/>
+              <w:rPr>
+                <w:rFonts w:ascii="Arial" w:eastAsia="Times New Roman" w:hAnsi="Arial" w:cs="Arial"/>
+              </w:rPr>
+            </w:pPr>
+            <w:proofErr w:type="spellStart"/>
+            <w:r>
+              <w:rPr>
+                <w:rFonts w:ascii="Arial" w:hAnsi="Arial" w:cs="Arial"/>
+                <w:sz w:val="24"/>
+                <w:szCs w:val="24"/>
+              </w:rPr>
+              <w:t>ConcreteCommand</w:t>
+            </w:r>
+            <w:proofErr w:type="spellEnd"/>
+          </w:p>
+        </w:tc>
+        <w:tc>
+          <w:tcPr>
+            <w:tcW w:w="5170" w:type="dxa"/>
+            <w:gridSpan w:val="2"/>
+            <w:noWrap/>
+            <w:hideMark/>
+          </w:tcPr>
+          <w:p>
+            <w:pPr>
+              <w:widowControl/>
+              <w:rPr>
+                <w:rFonts w:ascii="Times New Roman" w:eastAsia="Times New Roman" w:hAnsi="Times New Roman" w:cs="Times New Roman"/>
+                <w:color w:val="auto"/>
+                <w:sz w:val="20"/>
+                <w:szCs w:val="20"/>
+              </w:rPr>
+            </w:pPr>
+            <w:r>
+              <w:rPr>
+                <w:rFonts w:ascii="Arial" w:hAnsi="Arial" w:cs="Arial"/>
+                <w:sz w:val="24"/>
+                <w:szCs w:val="24"/>
+              </w:rPr>
+              <w:t>This class defines the steps specific to</w:t>
+            </w:r>
+            <w:r>
+              <w:rPr>
+                <w:rFonts w:ascii="Arial" w:hAnsi="Arial" w:cs="Arial"/>
+                <w:sz w:val="24"/>
+                <w:szCs w:val="24"/>
+              </w:rPr>
+              <w:t xml:space="preserve"> searching the bookstore for books available for purchase by the library which match input criteria.</w:t>
+            </w:r>
           </w:p>
         </w:tc>
       </w:tr>
@@ -5729,7 +7268,7 @@
         </w:trPr>
         <w:tc>
           <w:tcPr>
-            <w:tcW w:w="2070" w:type="dxa"/>
+            <w:tcW w:w="2001" w:type="dxa"/>
             <w:tcBorders>
               <w:top w:val="single" w:sz="4" w:space="0" w:color="auto"/>
               <w:left w:val="single" w:sz="4" w:space="0" w:color="auto"/>
@@ -5741,16 +7280,19 @@
             <w:pPr>
               <w:rPr>
                 <w:rFonts w:ascii="Arial" w:hAnsi="Arial" w:cs="Arial"/>
-                <w:b/>
-                <w:sz w:val="24"/>
-                <w:szCs w:val="24"/>
-              </w:rPr>
-            </w:pPr>
-          </w:p>
-        </w:tc>
-        <w:tc>
-          <w:tcPr>
-            <w:tcW w:w="1980" w:type="dxa"/>
+              </w:rPr>
+            </w:pPr>
+            <w:r>
+              <w:rPr>
+                <w:rFonts w:ascii="Arial" w:hAnsi="Arial" w:cs="Arial"/>
+              </w:rPr>
+              <w:t>LBMS</w:t>
+            </w:r>
+          </w:p>
+        </w:tc>
+        <w:tc>
+          <w:tcPr>
+            <w:tcW w:w="2297" w:type="dxa"/>
             <w:tcBorders>
               <w:top w:val="single" w:sz="4" w:space="0" w:color="auto"/>
               <w:left w:val="single" w:sz="4" w:space="0" w:color="auto"/>
@@ -5762,16 +7304,25 @@
             <w:pPr>
               <w:rPr>
                 <w:rFonts w:ascii="Arial" w:hAnsi="Arial" w:cs="Arial"/>
-                <w:b/>
-                <w:sz w:val="24"/>
-                <w:szCs w:val="24"/>
-              </w:rPr>
-            </w:pPr>
-          </w:p>
-        </w:tc>
-        <w:tc>
-          <w:tcPr>
-            <w:tcW w:w="5940" w:type="dxa"/>
+                <w:sz w:val="24"/>
+                <w:szCs w:val="24"/>
+              </w:rPr>
+            </w:pPr>
+            <w:proofErr w:type="spellStart"/>
+            <w:r>
+              <w:rPr>
+                <w:rFonts w:ascii="Arial" w:hAnsi="Arial" w:cs="Arial"/>
+                <w:sz w:val="24"/>
+                <w:szCs w:val="24"/>
+              </w:rPr>
+              <w:t>Reciever</w:t>
+            </w:r>
+            <w:proofErr w:type="spellEnd"/>
+          </w:p>
+        </w:tc>
+        <w:tc>
+          <w:tcPr>
+            <w:tcW w:w="5170" w:type="dxa"/>
             <w:gridSpan w:val="2"/>
             <w:tcBorders>
               <w:top w:val="single" w:sz="4" w:space="0" w:color="auto"/>
@@ -5784,11 +7335,18 @@
             <w:pPr>
               <w:rPr>
                 <w:rFonts w:ascii="Arial" w:hAnsi="Arial" w:cs="Arial"/>
-                <w:b/>
-                <w:sz w:val="24"/>
-                <w:szCs w:val="24"/>
-              </w:rPr>
-            </w:pPr>
+                <w:sz w:val="24"/>
+                <w:szCs w:val="24"/>
+              </w:rPr>
+            </w:pPr>
+            <w:r>
+              <w:rPr>
+                <w:rFonts w:ascii="Arial" w:hAnsi="Arial" w:cs="Arial"/>
+                <w:sz w:val="24"/>
+                <w:szCs w:val="24"/>
+              </w:rPr>
+              <w:t xml:space="preserve">This class contains the state of the system and therefore receives the actions executed by the commands. </w:t>
+            </w:r>
           </w:p>
         </w:tc>
       </w:tr>
@@ -5798,7 +7356,7 @@
         </w:trPr>
         <w:tc>
           <w:tcPr>
-            <w:tcW w:w="9990" w:type="dxa"/>
+            <w:tcW w:w="9468" w:type="dxa"/>
             <w:gridSpan w:val="4"/>
             <w:tcBorders>
               <w:top w:val="single" w:sz="4" w:space="0" w:color="auto"/>
@@ -5824,6 +7382,54 @@
                 <w:szCs w:val="24"/>
               </w:rPr>
               <w:t xml:space="preserve">Deviations from the standard pattern:   </w:t>
+            </w:r>
+          </w:p>
+          <w:p>
+            <w:pPr>
+              <w:pStyle w:val="ListParagraph"/>
+              <w:numPr>
+                <w:ilvl w:val="0"/>
+                <w:numId w:val="12"/>
+              </w:numPr>
+              <w:rPr>
+                <w:rFonts w:ascii="Arial" w:hAnsi="Arial" w:cs="Arial"/>
+                <w:sz w:val="24"/>
+                <w:szCs w:val="24"/>
+              </w:rPr>
+            </w:pPr>
+            <w:r>
+              <w:rPr>
+                <w:rFonts w:ascii="Arial" w:hAnsi="Arial" w:cs="Arial"/>
+                <w:sz w:val="24"/>
+                <w:szCs w:val="24"/>
+              </w:rPr>
+              <w:t xml:space="preserve">The </w:t>
+            </w:r>
+            <w:r>
+              <w:rPr>
+                <w:rFonts w:ascii="Arial" w:hAnsi="Arial" w:cs="Arial"/>
+                <w:sz w:val="24"/>
+                <w:szCs w:val="24"/>
+              </w:rPr>
+              <w:t xml:space="preserve">command interface includes another method besides execute, </w:t>
+            </w:r>
+            <w:proofErr w:type="spellStart"/>
+            <w:r>
+              <w:rPr>
+                <w:rFonts w:ascii="Arial" w:hAnsi="Arial" w:cs="Arial"/>
+                <w:sz w:val="24"/>
+                <w:szCs w:val="24"/>
+              </w:rPr>
+              <w:t>parseResponse</w:t>
+            </w:r>
+            <w:proofErr w:type="spellEnd"/>
+            <w:r>
+              <w:rPr>
+                <w:rFonts w:ascii="Arial" w:hAnsi="Arial" w:cs="Arial"/>
+                <w:sz w:val="24"/>
+                <w:szCs w:val="24"/>
+              </w:rPr>
+              <w:t>(), which aids in the formatting of relevant output from the commands execution to be displayed in the text-based user interface.</w:t>
             </w:r>
           </w:p>
           <w:p>
@@ -5844,7 +7450,7 @@
         </w:trPr>
         <w:tc>
           <w:tcPr>
-            <w:tcW w:w="9990" w:type="dxa"/>
+            <w:tcW w:w="9468" w:type="dxa"/>
             <w:gridSpan w:val="4"/>
             <w:tcBorders>
               <w:top w:val="single" w:sz="4" w:space="0" w:color="auto"/>
@@ -5870,6 +7476,60 @@
                 <w:szCs w:val="24"/>
               </w:rPr>
               <w:t>Requirements being covered:</w:t>
+            </w:r>
+          </w:p>
+          <w:p>
+            <w:pPr>
+              <w:pStyle w:val="ListParagraph"/>
+              <w:numPr>
+                <w:ilvl w:val="0"/>
+                <w:numId w:val="12"/>
+              </w:numPr>
+              <w:rPr>
+                <w:rFonts w:ascii="Arial" w:hAnsi="Arial" w:cs="Arial"/>
+                <w:b/>
+                <w:sz w:val="24"/>
+                <w:szCs w:val="24"/>
+              </w:rPr>
+            </w:pPr>
+            <w:r>
+              <w:rPr>
+                <w:rFonts w:ascii="Arial" w:hAnsi="Arial" w:cs="Arial"/>
+                <w:sz w:val="24"/>
+                <w:szCs w:val="24"/>
+              </w:rPr>
+              <w:t>The application must perform several different actions relating to application content.</w:t>
+            </w:r>
+          </w:p>
+          <w:p>
+            <w:pPr>
+              <w:pStyle w:val="ListParagraph"/>
+              <w:numPr>
+                <w:ilvl w:val="0"/>
+                <w:numId w:val="12"/>
+              </w:numPr>
+              <w:rPr>
+                <w:rFonts w:ascii="Arial" w:hAnsi="Arial" w:cs="Arial"/>
+                <w:b/>
+                <w:sz w:val="24"/>
+                <w:szCs w:val="24"/>
+              </w:rPr>
+            </w:pPr>
+            <w:r>
+              <w:rPr>
+                <w:rFonts w:ascii="Arial" w:hAnsi="Arial" w:cs="Arial"/>
+                <w:sz w:val="24"/>
+                <w:szCs w:val="24"/>
+              </w:rPr>
+              <w:t>All commands can be treated identically from the outside since they all have a similar pattern of creation and</w:t>
+            </w:r>
+            <w:r>
+              <w:rPr>
+                <w:rFonts w:ascii="Arial" w:hAnsi="Arial" w:cs="Arial"/>
+                <w:sz w:val="24"/>
+                <w:szCs w:val="24"/>
+              </w:rPr>
+              <w:t xml:space="preserve"> execution. The execution is always handled in a method named execute() and contains all steps required to properly perform the action.</w:t>
             </w:r>
           </w:p>
           <w:p>
@@ -5896,7 +7556,7 @@
           <w:sz w:val="28"/>
         </w:rPr>
       </w:pPr>
-      <w:bookmarkStart w:id="11" w:name="_Toc477741752"/>
+      <w:bookmarkStart w:id="12" w:name="_Toc477741752"/>
       <w:r>
         <w:rPr>
           <w:b/>
@@ -5905,7 +7565,7 @@
         </w:rPr>
         <w:t>Controllers Subsystem</w:t>
       </w:r>
-      <w:bookmarkEnd w:id="11"/>
+      <w:bookmarkEnd w:id="12"/>
     </w:p>
     <w:p>
       <w:r>
@@ -5921,7 +7581,7 @@
           <w:noProof/>
         </w:rPr>
         <w:drawing>
-          <wp:anchor distT="0" distB="0" distL="114300" distR="114300" simplePos="0" relativeHeight="251647488" behindDoc="1" locked="0" layoutInCell="1" allowOverlap="1" wp14:anchorId="404EC573" wp14:editId="15A22652">
+          <wp:anchor distT="0" distB="0" distL="114300" distR="114300" simplePos="0" relativeHeight="251653632" behindDoc="1" locked="0" layoutInCell="1" allowOverlap="1" wp14:anchorId="404EC573" wp14:editId="15A22652">
             <wp:simplePos x="0" y="0"/>
             <wp:positionH relativeFrom="margin">
               <wp:align>center</wp:align>
@@ -5989,7 +7649,7 @@
           <w:sz w:val="28"/>
         </w:rPr>
       </w:pPr>
-      <w:bookmarkStart w:id="12" w:name="_Toc477741753"/>
+      <w:bookmarkStart w:id="13" w:name="_Toc477741753"/>
       <w:r>
         <w:rPr>
           <w:noProof/>
@@ -5997,7 +7657,7 @@
         </w:rPr>
         <w:lastRenderedPageBreak/>
         <w:drawing>
-          <wp:anchor distT="0" distB="0" distL="114300" distR="114300" simplePos="0" relativeHeight="251660800" behindDoc="1" locked="0" layoutInCell="1" allowOverlap="1" wp14:anchorId="72417A65" wp14:editId="4E059784">
+          <wp:anchor distT="0" distB="0" distL="114300" distR="114300" simplePos="0" relativeHeight="251658752" behindDoc="1" locked="0" layoutInCell="1" allowOverlap="1" wp14:anchorId="72417A65" wp14:editId="4E059784">
             <wp:simplePos x="0" y="0"/>
             <wp:positionH relativeFrom="margin">
               <wp:posOffset>0</wp:posOffset>
@@ -6061,7 +7721,7 @@
         </w:rPr>
         <w:t>Models Subsystem</w:t>
       </w:r>
-      <w:bookmarkEnd w:id="12"/>
+      <w:bookmarkEnd w:id="13"/>
     </w:p>
     <w:p>
       <w:r>
@@ -6460,8 +8120,6 @@
                 <w:szCs w:val="24"/>
               </w:rPr>
             </w:pPr>
-            <w:bookmarkStart w:id="13" w:name="_GoBack"/>
-            <w:bookmarkEnd w:id="13"/>
           </w:p>
         </w:tc>
       </w:tr>
@@ -6713,7 +8371,7 @@
           <w:noProof/>
         </w:rPr>
         <w:drawing>
-          <wp:anchor distT="0" distB="0" distL="114300" distR="114300" simplePos="0" relativeHeight="251666944" behindDoc="1" locked="0" layoutInCell="1" allowOverlap="1" wp14:anchorId="2B41A391" wp14:editId="712EEB50">
+          <wp:anchor distT="0" distB="0" distL="114300" distR="114300" simplePos="0" relativeHeight="251661824" behindDoc="1" locked="0" layoutInCell="1" allowOverlap="1" wp14:anchorId="2B41A391" wp14:editId="712EEB50">
             <wp:simplePos x="0" y="0"/>
             <wp:positionH relativeFrom="margin">
               <wp:posOffset>533400</wp:posOffset>
@@ -7646,7 +9304,7 @@
           <w:sz w:val="28"/>
         </w:rPr>
         <w:drawing>
-          <wp:anchor distT="0" distB="0" distL="114300" distR="114300" simplePos="0" relativeHeight="251662848" behindDoc="1" locked="0" layoutInCell="1" allowOverlap="1" wp14:anchorId="531A5838" wp14:editId="1F649114">
+          <wp:anchor distT="0" distB="0" distL="114300" distR="114300" simplePos="0" relativeHeight="251659776" behindDoc="1" locked="0" layoutInCell="1" allowOverlap="1" wp14:anchorId="531A5838" wp14:editId="1F649114">
             <wp:simplePos x="0" y="0"/>
             <wp:positionH relativeFrom="margin">
               <wp:posOffset>-95250</wp:posOffset>
@@ -28754,6 +30412,119 @@
     </w:lvl>
   </w:abstractNum>
   <w:abstractNum w:abstractNumId="1" w15:restartNumberingAfterBreak="0">
+    <w:nsid w:val="0AD23FB9"/>
+    <w:multiLevelType w:val="hybridMultilevel"/>
+    <w:tmpl w:val="0E2ADB98"/>
+    <w:lvl w:ilvl="0" w:tplc="04090001">
+      <w:start w:val="1"/>
+      <w:numFmt w:val="bullet"/>
+      <w:lvlText w:val=""/>
+      <w:lvlJc w:val="left"/>
+      <w:pPr>
+        <w:ind w:left="720" w:hanging="360"/>
+      </w:pPr>
+      <w:rPr>
+        <w:rFonts w:ascii="Symbol" w:hAnsi="Symbol" w:hint="default"/>
+      </w:rPr>
+    </w:lvl>
+    <w:lvl w:ilvl="1" w:tplc="04090003" w:tentative="1">
+      <w:start w:val="1"/>
+      <w:numFmt w:val="bullet"/>
+      <w:lvlText w:val="o"/>
+      <w:lvlJc w:val="left"/>
+      <w:pPr>
+        <w:ind w:left="1440" w:hanging="360"/>
+      </w:pPr>
+      <w:rPr>
+        <w:rFonts w:ascii="Courier New" w:hAnsi="Courier New" w:cs="Courier New" w:hint="default"/>
+      </w:rPr>
+    </w:lvl>
+    <w:lvl w:ilvl="2" w:tplc="04090005" w:tentative="1">
+      <w:start w:val="1"/>
+      <w:numFmt w:val="bullet"/>
+      <w:lvlText w:val=""/>
+      <w:lvlJc w:val="left"/>
+      <w:pPr>
+        <w:ind w:left="2160" w:hanging="360"/>
+      </w:pPr>
+      <w:rPr>
+        <w:rFonts w:ascii="Wingdings" w:hAnsi="Wingdings" w:hint="default"/>
+      </w:rPr>
+    </w:lvl>
+    <w:lvl w:ilvl="3" w:tplc="04090001" w:tentative="1">
+      <w:start w:val="1"/>
+      <w:numFmt w:val="bullet"/>
+      <w:lvlText w:val=""/>
+      <w:lvlJc w:val="left"/>
+      <w:pPr>
+        <w:ind w:left="2880" w:hanging="360"/>
+      </w:pPr>
+      <w:rPr>
+        <w:rFonts w:ascii="Symbol" w:hAnsi="Symbol" w:hint="default"/>
+      </w:rPr>
+    </w:lvl>
+    <w:lvl w:ilvl="4" w:tplc="04090003" w:tentative="1">
+      <w:start w:val="1"/>
+      <w:numFmt w:val="bullet"/>
+      <w:lvlText w:val="o"/>
+      <w:lvlJc w:val="left"/>
+      <w:pPr>
+        <w:ind w:left="3600" w:hanging="360"/>
+      </w:pPr>
+      <w:rPr>
+        <w:rFonts w:ascii="Courier New" w:hAnsi="Courier New" w:cs="Courier New" w:hint="default"/>
+      </w:rPr>
+    </w:lvl>
+    <w:lvl w:ilvl="5" w:tplc="04090005" w:tentative="1">
+      <w:start w:val="1"/>
+      <w:numFmt w:val="bullet"/>
+      <w:lvlText w:val=""/>
+      <w:lvlJc w:val="left"/>
+      <w:pPr>
+        <w:ind w:left="4320" w:hanging="360"/>
+      </w:pPr>
+      <w:rPr>
+        <w:rFonts w:ascii="Wingdings" w:hAnsi="Wingdings" w:hint="default"/>
+      </w:rPr>
+    </w:lvl>
+    <w:lvl w:ilvl="6" w:tplc="04090001" w:tentative="1">
+      <w:start w:val="1"/>
+      <w:numFmt w:val="bullet"/>
+      <w:lvlText w:val=""/>
+      <w:lvlJc w:val="left"/>
+      <w:pPr>
+        <w:ind w:left="5040" w:hanging="360"/>
+      </w:pPr>
+      <w:rPr>
+        <w:rFonts w:ascii="Symbol" w:hAnsi="Symbol" w:hint="default"/>
+      </w:rPr>
+    </w:lvl>
+    <w:lvl w:ilvl="7" w:tplc="04090003" w:tentative="1">
+      <w:start w:val="1"/>
+      <w:numFmt w:val="bullet"/>
+      <w:lvlText w:val="o"/>
+      <w:lvlJc w:val="left"/>
+      <w:pPr>
+        <w:ind w:left="5760" w:hanging="360"/>
+      </w:pPr>
+      <w:rPr>
+        <w:rFonts w:ascii="Courier New" w:hAnsi="Courier New" w:cs="Courier New" w:hint="default"/>
+      </w:rPr>
+    </w:lvl>
+    <w:lvl w:ilvl="8" w:tplc="04090005" w:tentative="1">
+      <w:start w:val="1"/>
+      <w:numFmt w:val="bullet"/>
+      <w:lvlText w:val=""/>
+      <w:lvlJc w:val="left"/>
+      <w:pPr>
+        <w:ind w:left="6480" w:hanging="360"/>
+      </w:pPr>
+      <w:rPr>
+        <w:rFonts w:ascii="Wingdings" w:hAnsi="Wingdings" w:hint="default"/>
+      </w:rPr>
+    </w:lvl>
+  </w:abstractNum>
+  <w:abstractNum w:abstractNumId="2" w15:restartNumberingAfterBreak="0">
     <w:nsid w:val="188B4BF6"/>
     <w:multiLevelType w:val="hybridMultilevel"/>
     <w:tmpl w:val="BFF81E0E"/>
@@ -28839,7 +30610,7 @@
       </w:pPr>
     </w:lvl>
   </w:abstractNum>
-  <w:abstractNum w:abstractNumId="2" w15:restartNumberingAfterBreak="0">
+  <w:abstractNum w:abstractNumId="3" w15:restartNumberingAfterBreak="0">
     <w:nsid w:val="234C4C8B"/>
     <w:multiLevelType w:val="hybridMultilevel"/>
     <w:tmpl w:val="68A61018"/>
@@ -28925,7 +30696,7 @@
       </w:pPr>
     </w:lvl>
   </w:abstractNum>
-  <w:abstractNum w:abstractNumId="3" w15:restartNumberingAfterBreak="0">
+  <w:abstractNum w:abstractNumId="4" w15:restartNumberingAfterBreak="0">
     <w:nsid w:val="25376F78"/>
     <w:multiLevelType w:val="hybridMultilevel"/>
     <w:tmpl w:val="DB7C9C6C"/>
@@ -29038,7 +30809,7 @@
       </w:rPr>
     </w:lvl>
   </w:abstractNum>
-  <w:abstractNum w:abstractNumId="4" w15:restartNumberingAfterBreak="0">
+  <w:abstractNum w:abstractNumId="5" w15:restartNumberingAfterBreak="0">
     <w:nsid w:val="2BB33845"/>
     <w:multiLevelType w:val="multilevel"/>
     <w:tmpl w:val="AEBA9B5E"/>
@@ -29151,7 +30922,7 @@
       </w:rPr>
     </w:lvl>
   </w:abstractNum>
-  <w:abstractNum w:abstractNumId="5" w15:restartNumberingAfterBreak="0">
+  <w:abstractNum w:abstractNumId="6" w15:restartNumberingAfterBreak="0">
     <w:nsid w:val="33BD158C"/>
     <w:multiLevelType w:val="hybridMultilevel"/>
     <w:tmpl w:val="B72245E2"/>
@@ -29237,7 +31008,7 @@
       </w:pPr>
     </w:lvl>
   </w:abstractNum>
-  <w:abstractNum w:abstractNumId="6" w15:restartNumberingAfterBreak="0">
+  <w:abstractNum w:abstractNumId="7" w15:restartNumberingAfterBreak="0">
     <w:nsid w:val="34A25FF9"/>
     <w:multiLevelType w:val="hybridMultilevel"/>
     <w:tmpl w:val="490CD550"/>
@@ -29323,7 +31094,7 @@
       </w:pPr>
     </w:lvl>
   </w:abstractNum>
-  <w:abstractNum w:abstractNumId="7" w15:restartNumberingAfterBreak="0">
+  <w:abstractNum w:abstractNumId="8" w15:restartNumberingAfterBreak="0">
     <w:nsid w:val="481F07C7"/>
     <w:multiLevelType w:val="hybridMultilevel"/>
     <w:tmpl w:val="2C7CE3F0"/>
@@ -29409,7 +31180,7 @@
       </w:pPr>
     </w:lvl>
   </w:abstractNum>
-  <w:abstractNum w:abstractNumId="8" w15:restartNumberingAfterBreak="0">
+  <w:abstractNum w:abstractNumId="9" w15:restartNumberingAfterBreak="0">
     <w:nsid w:val="61123765"/>
     <w:multiLevelType w:val="multilevel"/>
     <w:tmpl w:val="BC00F6B8"/>
@@ -29522,7 +31293,7 @@
       </w:pPr>
     </w:lvl>
   </w:abstractNum>
-  <w:abstractNum w:abstractNumId="9" w15:restartNumberingAfterBreak="0">
+  <w:abstractNum w:abstractNumId="10" w15:restartNumberingAfterBreak="0">
     <w:nsid w:val="6DB92641"/>
     <w:multiLevelType w:val="hybridMultilevel"/>
     <w:tmpl w:val="9BA6C3A2"/>
@@ -29635,7 +31406,7 @@
       </w:rPr>
     </w:lvl>
   </w:abstractNum>
-  <w:abstractNum w:abstractNumId="10" w15:restartNumberingAfterBreak="0">
+  <w:abstractNum w:abstractNumId="11" w15:restartNumberingAfterBreak="0">
     <w:nsid w:val="7C644C56"/>
     <w:multiLevelType w:val="hybridMultilevel"/>
     <w:tmpl w:val="9A88EA14"/>
@@ -29722,37 +31493,40 @@
     </w:lvl>
   </w:abstractNum>
   <w:num w:numId="1">
-    <w:abstractNumId w:val="9"/>
+    <w:abstractNumId w:val="10"/>
   </w:num>
   <w:num w:numId="2">
     <w:abstractNumId w:val="0"/>
   </w:num>
   <w:num w:numId="3">
+    <w:abstractNumId w:val="4"/>
+  </w:num>
+  <w:num w:numId="4">
+    <w:abstractNumId w:val="5"/>
+  </w:num>
+  <w:num w:numId="5">
+    <w:abstractNumId w:val="2"/>
+  </w:num>
+  <w:num w:numId="6">
+    <w:abstractNumId w:val="8"/>
+  </w:num>
+  <w:num w:numId="7">
+    <w:abstractNumId w:val="6"/>
+  </w:num>
+  <w:num w:numId="8">
     <w:abstractNumId w:val="3"/>
   </w:num>
-  <w:num w:numId="4">
-    <w:abstractNumId w:val="4"/>
-  </w:num>
-  <w:num w:numId="5">
-    <w:abstractNumId w:val="1"/>
-  </w:num>
-  <w:num w:numId="6">
+  <w:num w:numId="9">
     <w:abstractNumId w:val="7"/>
   </w:num>
-  <w:num w:numId="7">
-    <w:abstractNumId w:val="5"/>
-  </w:num>
-  <w:num w:numId="8">
-    <w:abstractNumId w:val="2"/>
-  </w:num>
-  <w:num w:numId="9">
-    <w:abstractNumId w:val="6"/>
-  </w:num>
   <w:num w:numId="10">
-    <w:abstractNumId w:val="10"/>
+    <w:abstractNumId w:val="11"/>
   </w:num>
   <w:num w:numId="11">
-    <w:abstractNumId w:val="8"/>
+    <w:abstractNumId w:val="9"/>
+  </w:num>
+  <w:num w:numId="12">
+    <w:abstractNumId w:val="1"/>
   </w:num>
 </w:numbering>
 </file>
@@ -30248,6 +32022,7 @@
   <w:style w:type="character" w:default="1" w:styleId="DefaultParagraphFont">
     <w:name w:val="Default Paragraph Font"/>
     <w:uiPriority w:val="1"/>
+    <w:semiHidden/>
     <w:unhideWhenUsed/>
   </w:style>
   <w:style w:type="table" w:default="1" w:styleId="TableNormal">
@@ -30912,7 +32687,7 @@
 </file>
 
 <file path=customXml/itemProps1.xml><?xml version="1.0" encoding="utf-8"?>
-<ds:datastoreItem xmlns:ds="http://schemas.openxmlformats.org/officeDocument/2006/customXml" ds:itemID="{BC5F4D27-8B4D-4699-8C7C-76117B203FE2}">
+<ds:datastoreItem xmlns:ds="http://schemas.openxmlformats.org/officeDocument/2006/customXml" ds:itemID="{98F7EC10-FE96-4C16-B6D6-88E48A660915}">
   <ds:schemaRefs>
     <ds:schemaRef ds:uri="http://schemas.openxmlformats.org/officeDocument/2006/bibliography"/>
   </ds:schemaRefs>

</xml_diff>